<commit_message>
menambahkan judul perancangan aplikasi
</commit_message>
<xml_diff>
--- a/LaporanProjectUTS.docx
+++ b/LaporanProjectUTS.docx
@@ -419,8 +419,20 @@
           <w:sz w:val="24"/>
           <w:szCs w:val="24"/>
         </w:rPr>
-        <w:t xml:space="preserve"> Oleh :</w:t>
-      </w:r>
+        <w:t xml:space="preserve"> </w:t>
+      </w:r>
+      <w:proofErr w:type="gramStart"/>
+      <w:r>
+        <w:rPr>
+          <w:rFonts w:ascii="Times New Roman" w:hAnsi="Times New Roman" w:cs="Times New Roman"/>
+          <w:b/>
+          <w:bCs/>
+          <w:sz w:val="24"/>
+          <w:szCs w:val="24"/>
+        </w:rPr>
+        <w:t>Oleh :</w:t>
+      </w:r>
+      <w:proofErr w:type="gramEnd"/>
     </w:p>
     <w:p>
       <w:pPr>
@@ -501,13 +513,6 @@
           <w:szCs w:val="24"/>
         </w:rPr>
         <w:softHyphen/>
-      </w:r>
-      <w:r>
-        <w:rPr>
-          <w:rFonts w:ascii="Times New Roman" w:hAnsi="Times New Roman" w:cs="Times New Roman"/>
-          <w:sz w:val="24"/>
-          <w:szCs w:val="24"/>
-        </w:rPr>
         <w:t>galung (211111911)</w:t>
       </w:r>
     </w:p>
@@ -785,55 +790,77 @@
         <w:tabs>
           <w:tab w:val="left" w:pos="7110"/>
         </w:tabs>
-        <w:jc w:val="center"/>
-        <w:rPr>
-          <w:rFonts w:ascii="Times New Roman" w:hAnsi="Times New Roman" w:cs="Times New Roman"/>
-          <w:b/>
-          <w:bCs/>
-          <w:sz w:val="28"/>
-          <w:szCs w:val="28"/>
-        </w:rPr>
-      </w:pPr>
-      <w:r>
-        <w:rPr>
-          <w:rFonts w:ascii="Times New Roman" w:hAnsi="Times New Roman" w:cs="Times New Roman"/>
-          <w:b/>
-          <w:bCs/>
-          <w:sz w:val="28"/>
-          <w:szCs w:val="28"/>
+        <w:jc w:val="both"/>
+        <w:rPr>
+          <w:rFonts w:ascii="Times New Roman" w:hAnsi="Times New Roman" w:cs="Times New Roman"/>
+          <w:sz w:val="24"/>
+          <w:szCs w:val="24"/>
+        </w:rPr>
+      </w:pPr>
+      <w:proofErr w:type="spellStart"/>
+      <w:r>
+        <w:rPr>
+          <w:rFonts w:ascii="Times New Roman" w:hAnsi="Times New Roman" w:cs="Times New Roman"/>
+          <w:sz w:val="24"/>
+          <w:szCs w:val="24"/>
         </w:rPr>
         <w:lastRenderedPageBreak/>
-        <w:t>Latar Belakang</w:t>
-      </w:r>
-    </w:p>
-    <w:p>
-      <w:pPr>
-        <w:tabs>
-          <w:tab w:val="left" w:pos="7110"/>
-        </w:tabs>
-        <w:rPr>
-          <w:rFonts w:cstheme="minorHAnsi"/>
-          <w:sz w:val="24"/>
-          <w:szCs w:val="24"/>
-        </w:rPr>
-      </w:pPr>
+        <w:t>Judul</w:t>
+      </w:r>
+      <w:proofErr w:type="spellEnd"/>
+      <w:r>
+        <w:rPr>
+          <w:rFonts w:ascii="Times New Roman" w:hAnsi="Times New Roman" w:cs="Times New Roman"/>
+          <w:sz w:val="24"/>
+          <w:szCs w:val="24"/>
+        </w:rPr>
+        <w:t xml:space="preserve"> </w:t>
+      </w:r>
       <w:proofErr w:type="spellStart"/>
       <w:r>
         <w:rPr>
-          <w:rFonts w:cstheme="minorHAnsi"/>
-          <w:sz w:val="24"/>
-          <w:szCs w:val="24"/>
-        </w:rPr>
-        <w:t>Bisnis</w:t>
+          <w:rFonts w:ascii="Times New Roman" w:hAnsi="Times New Roman" w:cs="Times New Roman"/>
+          <w:sz w:val="24"/>
+          <w:szCs w:val="24"/>
+        </w:rPr>
+        <w:t>Perancangan</w:t>
       </w:r>
       <w:proofErr w:type="spellEnd"/>
       <w:r>
         <w:rPr>
-          <w:rFonts w:cstheme="minorHAnsi"/>
+          <w:rFonts w:ascii="Times New Roman" w:hAnsi="Times New Roman" w:cs="Times New Roman"/>
           <w:sz w:val="24"/>
           <w:szCs w:val="24"/>
         </w:rPr>
         <w:t xml:space="preserve"> </w:t>
+      </w:r>
+      <w:proofErr w:type="spellStart"/>
+      <w:proofErr w:type="gramStart"/>
+      <w:r>
+        <w:rPr>
+          <w:rFonts w:ascii="Times New Roman" w:hAnsi="Times New Roman" w:cs="Times New Roman"/>
+          <w:sz w:val="24"/>
+          <w:szCs w:val="24"/>
+        </w:rPr>
+        <w:t>Aplikasi</w:t>
+      </w:r>
+      <w:proofErr w:type="spellEnd"/>
+      <w:r>
+        <w:rPr>
+          <w:rFonts w:ascii="Times New Roman" w:hAnsi="Times New Roman" w:cs="Times New Roman"/>
+          <w:sz w:val="24"/>
+          <w:szCs w:val="24"/>
+        </w:rPr>
+        <w:t xml:space="preserve"> :</w:t>
+      </w:r>
+      <w:proofErr w:type="gramEnd"/>
+      <w:r>
+        <w:rPr>
+          <w:rFonts w:ascii="Times New Roman" w:hAnsi="Times New Roman" w:cs="Times New Roman"/>
+          <w:sz w:val="24"/>
+          <w:szCs w:val="24"/>
+        </w:rPr>
+        <w:t xml:space="preserve"> Ristorante De Vincenzo</w:t>
       </w:r>
     </w:p>
     <w:sectPr>

</xml_diff>

<commit_message>
menambahkan list pada product backlog
</commit_message>
<xml_diff>
--- a/LaporanProjectUTS.docx
+++ b/LaporanProjectUTS.docx
@@ -332,6 +332,7 @@
           <w:szCs w:val="24"/>
         </w:rPr>
       </w:pPr>
+      <w:proofErr w:type="spellStart"/>
       <w:r>
         <w:rPr>
           <w:rFonts w:ascii="Times New Roman" w:hAnsi="Times New Roman" w:cs="Times New Roman"/>
@@ -340,7 +341,18 @@
           <w:sz w:val="24"/>
           <w:szCs w:val="24"/>
         </w:rPr>
-        <w:t>Disusun Oleh :</w:t>
+        <w:t>Disusun</w:t>
+      </w:r>
+      <w:proofErr w:type="spellEnd"/>
+      <w:r>
+        <w:rPr>
+          <w:rFonts w:ascii="Times New Roman" w:hAnsi="Times New Roman" w:cs="Times New Roman"/>
+          <w:b/>
+          <w:bCs/>
+          <w:sz w:val="24"/>
+          <w:szCs w:val="24"/>
+        </w:rPr>
+        <w:t xml:space="preserve"> Oleh :</w:t>
       </w:r>
     </w:p>
     <w:p>
@@ -380,7 +392,25 @@
           <w:sz w:val="24"/>
           <w:szCs w:val="24"/>
         </w:rPr>
-        <w:t>Dela Agustri Wijaya</w:t>
+        <w:t xml:space="preserve">Dela </w:t>
+      </w:r>
+      <w:proofErr w:type="spellStart"/>
+      <w:r>
+        <w:rPr>
+          <w:rFonts w:ascii="Times New Roman" w:hAnsi="Times New Roman" w:cs="Times New Roman"/>
+          <w:sz w:val="24"/>
+          <w:szCs w:val="24"/>
+        </w:rPr>
+        <w:t>Agustri</w:t>
+      </w:r>
+      <w:proofErr w:type="spellEnd"/>
+      <w:r>
+        <w:rPr>
+          <w:rFonts w:ascii="Times New Roman" w:hAnsi="Times New Roman" w:cs="Times New Roman"/>
+          <w:sz w:val="24"/>
+          <w:szCs w:val="24"/>
+        </w:rPr>
+        <w:t xml:space="preserve"> Wijaya</w:t>
       </w:r>
       <w:r>
         <w:rPr>
@@ -424,7 +454,34 @@
           <w:sz w:val="24"/>
           <w:szCs w:val="24"/>
         </w:rPr>
-        <w:t>Jessica Uly Sari Huta</w:t>
+        <w:t xml:space="preserve">Jessica </w:t>
+      </w:r>
+      <w:proofErr w:type="spellStart"/>
+      <w:r>
+        <w:rPr>
+          <w:rFonts w:ascii="Times New Roman" w:hAnsi="Times New Roman" w:cs="Times New Roman"/>
+          <w:sz w:val="24"/>
+          <w:szCs w:val="24"/>
+        </w:rPr>
+        <w:t>Uly</w:t>
+      </w:r>
+      <w:proofErr w:type="spellEnd"/>
+      <w:r>
+        <w:rPr>
+          <w:rFonts w:ascii="Times New Roman" w:hAnsi="Times New Roman" w:cs="Times New Roman"/>
+          <w:sz w:val="24"/>
+          <w:szCs w:val="24"/>
+        </w:rPr>
+        <w:t xml:space="preserve"> Sari </w:t>
+      </w:r>
+      <w:proofErr w:type="spellStart"/>
+      <w:r>
+        <w:rPr>
+          <w:rFonts w:ascii="Times New Roman" w:hAnsi="Times New Roman" w:cs="Times New Roman"/>
+          <w:sz w:val="24"/>
+          <w:szCs w:val="24"/>
+        </w:rPr>
+        <w:t>Huta</w:t>
       </w:r>
       <w:r>
         <w:rPr>
@@ -435,6 +492,7 @@
         <w:softHyphen/>
         <w:t>galung</w:t>
       </w:r>
+      <w:proofErr w:type="spellEnd"/>
       <w:r>
         <w:rPr>
           <w:rFonts w:ascii="Times New Roman" w:hAnsi="Times New Roman" w:cs="Times New Roman"/>
@@ -546,7 +604,61 @@
           <w:sz w:val="24"/>
           <w:szCs w:val="24"/>
         </w:rPr>
-        <w:t>Judul Perancangan Aplikasi : “Ristoranto de Vicenzo”</w:t>
+        <w:t xml:space="preserve">Judul </w:t>
+      </w:r>
+      <w:proofErr w:type="spellStart"/>
+      <w:r>
+        <w:rPr>
+          <w:rFonts w:ascii="Times New Roman" w:hAnsi="Times New Roman" w:cs="Times New Roman"/>
+          <w:sz w:val="24"/>
+          <w:szCs w:val="24"/>
+        </w:rPr>
+        <w:t>Perancangan</w:t>
+      </w:r>
+      <w:proofErr w:type="spellEnd"/>
+      <w:r>
+        <w:rPr>
+          <w:rFonts w:ascii="Times New Roman" w:hAnsi="Times New Roman" w:cs="Times New Roman"/>
+          <w:sz w:val="24"/>
+          <w:szCs w:val="24"/>
+        </w:rPr>
+        <w:t xml:space="preserve"> Aplikasi : “</w:t>
+      </w:r>
+      <w:proofErr w:type="spellStart"/>
+      <w:r>
+        <w:rPr>
+          <w:rFonts w:ascii="Times New Roman" w:hAnsi="Times New Roman" w:cs="Times New Roman"/>
+          <w:sz w:val="24"/>
+          <w:szCs w:val="24"/>
+        </w:rPr>
+        <w:t>Ristoranto</w:t>
+      </w:r>
+      <w:proofErr w:type="spellEnd"/>
+      <w:r>
+        <w:rPr>
+          <w:rFonts w:ascii="Times New Roman" w:hAnsi="Times New Roman" w:cs="Times New Roman"/>
+          <w:sz w:val="24"/>
+          <w:szCs w:val="24"/>
+        </w:rPr>
+        <w:t xml:space="preserve"> de </w:t>
+      </w:r>
+      <w:proofErr w:type="spellStart"/>
+      <w:r>
+        <w:rPr>
+          <w:rFonts w:ascii="Times New Roman" w:hAnsi="Times New Roman" w:cs="Times New Roman"/>
+          <w:sz w:val="24"/>
+          <w:szCs w:val="24"/>
+        </w:rPr>
+        <w:t>Vicenzo</w:t>
+      </w:r>
+      <w:proofErr w:type="spellEnd"/>
+      <w:r>
+        <w:rPr>
+          <w:rFonts w:ascii="Times New Roman" w:hAnsi="Times New Roman" w:cs="Times New Roman"/>
+          <w:sz w:val="24"/>
+          <w:szCs w:val="24"/>
+        </w:rPr>
+        <w:t>”</w:t>
       </w:r>
     </w:p>
     <w:p>
@@ -854,8 +966,13 @@
       </w:pPr>
       <w:r>
         <w:lastRenderedPageBreak/>
-        <w:t>Daftar Tabel</w:t>
-      </w:r>
+        <w:t xml:space="preserve">Daftar </w:t>
+      </w:r>
+      <w:proofErr w:type="spellStart"/>
+      <w:r>
+        <w:t>Tabel</w:t>
+      </w:r>
+      <w:proofErr w:type="spellEnd"/>
     </w:p>
     <w:p>
       <w:pPr>
@@ -924,22 +1041,196 @@
           <w:szCs w:val="24"/>
         </w:rPr>
       </w:pPr>
-      <w:r>
-        <w:rPr>
-          <w:rFonts w:ascii="Times New Roman" w:hAnsi="Times New Roman" w:cs="Times New Roman"/>
-          <w:sz w:val="24"/>
-          <w:szCs w:val="24"/>
-        </w:rPr>
-        <w:t xml:space="preserve">Bisnis restoran ataupun kafe di Indonesia sudah menyebar luas dengan berbagai macam tema dan konsep yang diusung. Seperti halnya kantin, rumah makan, restoran, kafe maupun yang lain merupakan tempat untuk membeli makanan dan minuman dikarenakan mempunyai berbagai variasi makanan yang unik sehingga menjadi daya tarik sendiri dari setiap tempat makan. Proses pemesanan makanan dan minuman merupakan hal yang penting bagi setiap bisnis rumah makan. Setiap ingin membeli makanan ataupun  minuman </w:t>
-      </w:r>
-      <w:r>
-        <w:rPr>
-          <w:rFonts w:ascii="Times New Roman" w:hAnsi="Times New Roman" w:cs="Times New Roman"/>
-          <w:sz w:val="24"/>
-          <w:szCs w:val="24"/>
-        </w:rPr>
-        <w:t>sering terjadi hal seperti antrian panjang, berdesak-desakan, menunggu pelayan menghampiri pengunjung, mencatat pesanan pada sebuah kertas lalu membawanya menuju dapur agar di proses  menu yang di pesan. Seiring berkembangnya teknologi</w:t>
-      </w:r>
+      <w:proofErr w:type="spellStart"/>
+      <w:r>
+        <w:rPr>
+          <w:rFonts w:ascii="Times New Roman" w:hAnsi="Times New Roman" w:cs="Times New Roman"/>
+          <w:sz w:val="24"/>
+          <w:szCs w:val="24"/>
+        </w:rPr>
+        <w:t>Bisnis</w:t>
+      </w:r>
+      <w:proofErr w:type="spellEnd"/>
+      <w:r>
+        <w:rPr>
+          <w:rFonts w:ascii="Times New Roman" w:hAnsi="Times New Roman" w:cs="Times New Roman"/>
+          <w:sz w:val="24"/>
+          <w:szCs w:val="24"/>
+        </w:rPr>
+        <w:t xml:space="preserve"> </w:t>
+      </w:r>
+      <w:proofErr w:type="spellStart"/>
+      <w:r>
+        <w:rPr>
+          <w:rFonts w:ascii="Times New Roman" w:hAnsi="Times New Roman" w:cs="Times New Roman"/>
+          <w:sz w:val="24"/>
+          <w:szCs w:val="24"/>
+        </w:rPr>
+        <w:t>restoran</w:t>
+      </w:r>
+      <w:proofErr w:type="spellEnd"/>
+      <w:r>
+        <w:rPr>
+          <w:rFonts w:ascii="Times New Roman" w:hAnsi="Times New Roman" w:cs="Times New Roman"/>
+          <w:sz w:val="24"/>
+          <w:szCs w:val="24"/>
+        </w:rPr>
+        <w:t xml:space="preserve"> ataupun </w:t>
+      </w:r>
+      <w:proofErr w:type="spellStart"/>
+      <w:r>
+        <w:rPr>
+          <w:rFonts w:ascii="Times New Roman" w:hAnsi="Times New Roman" w:cs="Times New Roman"/>
+          <w:sz w:val="24"/>
+          <w:szCs w:val="24"/>
+        </w:rPr>
+        <w:t>kafe</w:t>
+      </w:r>
+      <w:proofErr w:type="spellEnd"/>
+      <w:r>
+        <w:rPr>
+          <w:rFonts w:ascii="Times New Roman" w:hAnsi="Times New Roman" w:cs="Times New Roman"/>
+          <w:sz w:val="24"/>
+          <w:szCs w:val="24"/>
+        </w:rPr>
+        <w:t xml:space="preserve"> di Indonesia sudah </w:t>
+      </w:r>
+      <w:proofErr w:type="spellStart"/>
+      <w:r>
+        <w:rPr>
+          <w:rFonts w:ascii="Times New Roman" w:hAnsi="Times New Roman" w:cs="Times New Roman"/>
+          <w:sz w:val="24"/>
+          <w:szCs w:val="24"/>
+        </w:rPr>
+        <w:t>menyebar</w:t>
+      </w:r>
+      <w:proofErr w:type="spellEnd"/>
+      <w:r>
+        <w:rPr>
+          <w:rFonts w:ascii="Times New Roman" w:hAnsi="Times New Roman" w:cs="Times New Roman"/>
+          <w:sz w:val="24"/>
+          <w:szCs w:val="24"/>
+        </w:rPr>
+        <w:t xml:space="preserve"> </w:t>
+      </w:r>
+      <w:proofErr w:type="spellStart"/>
+      <w:r>
+        <w:rPr>
+          <w:rFonts w:ascii="Times New Roman" w:hAnsi="Times New Roman" w:cs="Times New Roman"/>
+          <w:sz w:val="24"/>
+          <w:szCs w:val="24"/>
+        </w:rPr>
+        <w:t>luas</w:t>
+      </w:r>
+      <w:proofErr w:type="spellEnd"/>
+      <w:r>
+        <w:rPr>
+          <w:rFonts w:ascii="Times New Roman" w:hAnsi="Times New Roman" w:cs="Times New Roman"/>
+          <w:sz w:val="24"/>
+          <w:szCs w:val="24"/>
+        </w:rPr>
+        <w:t xml:space="preserve"> dengan berbagai </w:t>
+      </w:r>
+      <w:proofErr w:type="spellStart"/>
+      <w:r>
+        <w:rPr>
+          <w:rFonts w:ascii="Times New Roman" w:hAnsi="Times New Roman" w:cs="Times New Roman"/>
+          <w:sz w:val="24"/>
+          <w:szCs w:val="24"/>
+        </w:rPr>
+        <w:t>macam</w:t>
+      </w:r>
+      <w:proofErr w:type="spellEnd"/>
+      <w:r>
+        <w:rPr>
+          <w:rFonts w:ascii="Times New Roman" w:hAnsi="Times New Roman" w:cs="Times New Roman"/>
+          <w:sz w:val="24"/>
+          <w:szCs w:val="24"/>
+        </w:rPr>
+        <w:t xml:space="preserve"> </w:t>
+      </w:r>
+      <w:proofErr w:type="spellStart"/>
+      <w:r>
+        <w:rPr>
+          <w:rFonts w:ascii="Times New Roman" w:hAnsi="Times New Roman" w:cs="Times New Roman"/>
+          <w:sz w:val="24"/>
+          <w:szCs w:val="24"/>
+        </w:rPr>
+        <w:t>tema</w:t>
+      </w:r>
+      <w:proofErr w:type="spellEnd"/>
+      <w:r>
+        <w:rPr>
+          <w:rFonts w:ascii="Times New Roman" w:hAnsi="Times New Roman" w:cs="Times New Roman"/>
+          <w:sz w:val="24"/>
+          <w:szCs w:val="24"/>
+        </w:rPr>
+        <w:t xml:space="preserve"> dan </w:t>
+      </w:r>
+      <w:proofErr w:type="spellStart"/>
+      <w:r>
+        <w:rPr>
+          <w:rFonts w:ascii="Times New Roman" w:hAnsi="Times New Roman" w:cs="Times New Roman"/>
+          <w:sz w:val="24"/>
+          <w:szCs w:val="24"/>
+        </w:rPr>
+        <w:t>konsep</w:t>
+      </w:r>
+      <w:proofErr w:type="spellEnd"/>
+      <w:r>
+        <w:rPr>
+          <w:rFonts w:ascii="Times New Roman" w:hAnsi="Times New Roman" w:cs="Times New Roman"/>
+          <w:sz w:val="24"/>
+          <w:szCs w:val="24"/>
+        </w:rPr>
+        <w:t xml:space="preserve"> yang </w:t>
+      </w:r>
+      <w:proofErr w:type="spellStart"/>
+      <w:r>
+        <w:rPr>
+          <w:rFonts w:ascii="Times New Roman" w:hAnsi="Times New Roman" w:cs="Times New Roman"/>
+          <w:sz w:val="24"/>
+          <w:szCs w:val="24"/>
+        </w:rPr>
+        <w:t>diusung</w:t>
+      </w:r>
+      <w:proofErr w:type="spellEnd"/>
+      <w:r>
+        <w:rPr>
+          <w:rFonts w:ascii="Times New Roman" w:hAnsi="Times New Roman" w:cs="Times New Roman"/>
+          <w:sz w:val="24"/>
+          <w:szCs w:val="24"/>
+        </w:rPr>
+        <w:t xml:space="preserve">. Seperti </w:t>
+      </w:r>
+      <w:proofErr w:type="spellStart"/>
+      <w:r>
+        <w:rPr>
+          <w:rFonts w:ascii="Times New Roman" w:hAnsi="Times New Roman" w:cs="Times New Roman"/>
+          <w:sz w:val="24"/>
+          <w:szCs w:val="24"/>
+        </w:rPr>
+        <w:t>halnya</w:t>
+      </w:r>
+      <w:proofErr w:type="spellEnd"/>
+      <w:r>
+        <w:rPr>
+          <w:rFonts w:ascii="Times New Roman" w:hAnsi="Times New Roman" w:cs="Times New Roman"/>
+          <w:sz w:val="24"/>
+          <w:szCs w:val="24"/>
+        </w:rPr>
+        <w:t xml:space="preserve"> </w:t>
+      </w:r>
+      <w:proofErr w:type="spellStart"/>
+      <w:r>
+        <w:rPr>
+          <w:rFonts w:ascii="Times New Roman" w:hAnsi="Times New Roman" w:cs="Times New Roman"/>
+          <w:sz w:val="24"/>
+          <w:szCs w:val="24"/>
+        </w:rPr>
+        <w:t>kantin</w:t>
+      </w:r>
+      <w:proofErr w:type="spellEnd"/>
       <w:r>
         <w:rPr>
           <w:rFonts w:ascii="Times New Roman" w:hAnsi="Times New Roman" w:cs="Times New Roman"/>
@@ -948,13 +1239,941 @@
         </w:rPr>
         <w:t xml:space="preserve">, </w:t>
       </w:r>
-      <w:r>
-        <w:rPr>
-          <w:rFonts w:ascii="Times New Roman" w:hAnsi="Times New Roman" w:cs="Times New Roman"/>
-          <w:sz w:val="24"/>
-          <w:szCs w:val="24"/>
-        </w:rPr>
-        <w:t xml:space="preserve">pelayanan serta kecepatan makanan disajikan merupakan salah satu hal </w:t>
+      <w:proofErr w:type="spellStart"/>
+      <w:r>
+        <w:rPr>
+          <w:rFonts w:ascii="Times New Roman" w:hAnsi="Times New Roman" w:cs="Times New Roman"/>
+          <w:sz w:val="24"/>
+          <w:szCs w:val="24"/>
+        </w:rPr>
+        <w:t>rumah</w:t>
+      </w:r>
+      <w:proofErr w:type="spellEnd"/>
+      <w:r>
+        <w:rPr>
+          <w:rFonts w:ascii="Times New Roman" w:hAnsi="Times New Roman" w:cs="Times New Roman"/>
+          <w:sz w:val="24"/>
+          <w:szCs w:val="24"/>
+        </w:rPr>
+        <w:t xml:space="preserve"> makan, </w:t>
+      </w:r>
+      <w:proofErr w:type="spellStart"/>
+      <w:r>
+        <w:rPr>
+          <w:rFonts w:ascii="Times New Roman" w:hAnsi="Times New Roman" w:cs="Times New Roman"/>
+          <w:sz w:val="24"/>
+          <w:szCs w:val="24"/>
+        </w:rPr>
+        <w:t>restoran</w:t>
+      </w:r>
+      <w:proofErr w:type="spellEnd"/>
+      <w:r>
+        <w:rPr>
+          <w:rFonts w:ascii="Times New Roman" w:hAnsi="Times New Roman" w:cs="Times New Roman"/>
+          <w:sz w:val="24"/>
+          <w:szCs w:val="24"/>
+        </w:rPr>
+        <w:t xml:space="preserve">, </w:t>
+      </w:r>
+      <w:proofErr w:type="spellStart"/>
+      <w:r>
+        <w:rPr>
+          <w:rFonts w:ascii="Times New Roman" w:hAnsi="Times New Roman" w:cs="Times New Roman"/>
+          <w:sz w:val="24"/>
+          <w:szCs w:val="24"/>
+        </w:rPr>
+        <w:t>kafe</w:t>
+      </w:r>
+      <w:proofErr w:type="spellEnd"/>
+      <w:r>
+        <w:rPr>
+          <w:rFonts w:ascii="Times New Roman" w:hAnsi="Times New Roman" w:cs="Times New Roman"/>
+          <w:sz w:val="24"/>
+          <w:szCs w:val="24"/>
+        </w:rPr>
+        <w:t xml:space="preserve"> </w:t>
+      </w:r>
+      <w:proofErr w:type="spellStart"/>
+      <w:r>
+        <w:rPr>
+          <w:rFonts w:ascii="Times New Roman" w:hAnsi="Times New Roman" w:cs="Times New Roman"/>
+          <w:sz w:val="24"/>
+          <w:szCs w:val="24"/>
+        </w:rPr>
+        <w:t>maupun</w:t>
+      </w:r>
+      <w:proofErr w:type="spellEnd"/>
+      <w:r>
+        <w:rPr>
+          <w:rFonts w:ascii="Times New Roman" w:hAnsi="Times New Roman" w:cs="Times New Roman"/>
+          <w:sz w:val="24"/>
+          <w:szCs w:val="24"/>
+        </w:rPr>
+        <w:t xml:space="preserve"> yang lain merupakan tempat untuk </w:t>
+      </w:r>
+      <w:proofErr w:type="spellStart"/>
+      <w:r>
+        <w:rPr>
+          <w:rFonts w:ascii="Times New Roman" w:hAnsi="Times New Roman" w:cs="Times New Roman"/>
+          <w:sz w:val="24"/>
+          <w:szCs w:val="24"/>
+        </w:rPr>
+        <w:t>membeli</w:t>
+      </w:r>
+      <w:proofErr w:type="spellEnd"/>
+      <w:r>
+        <w:rPr>
+          <w:rFonts w:ascii="Times New Roman" w:hAnsi="Times New Roman" w:cs="Times New Roman"/>
+          <w:sz w:val="24"/>
+          <w:szCs w:val="24"/>
+        </w:rPr>
+        <w:t xml:space="preserve"> </w:t>
+      </w:r>
+      <w:proofErr w:type="spellStart"/>
+      <w:r>
+        <w:rPr>
+          <w:rFonts w:ascii="Times New Roman" w:hAnsi="Times New Roman" w:cs="Times New Roman"/>
+          <w:sz w:val="24"/>
+          <w:szCs w:val="24"/>
+        </w:rPr>
+        <w:t>makanan</w:t>
+      </w:r>
+      <w:proofErr w:type="spellEnd"/>
+      <w:r>
+        <w:rPr>
+          <w:rFonts w:ascii="Times New Roman" w:hAnsi="Times New Roman" w:cs="Times New Roman"/>
+          <w:sz w:val="24"/>
+          <w:szCs w:val="24"/>
+        </w:rPr>
+        <w:t xml:space="preserve"> dan minuman </w:t>
+      </w:r>
+      <w:proofErr w:type="spellStart"/>
+      <w:r>
+        <w:rPr>
+          <w:rFonts w:ascii="Times New Roman" w:hAnsi="Times New Roman" w:cs="Times New Roman"/>
+          <w:sz w:val="24"/>
+          <w:szCs w:val="24"/>
+        </w:rPr>
+        <w:t>dikarenakan</w:t>
+      </w:r>
+      <w:proofErr w:type="spellEnd"/>
+      <w:r>
+        <w:rPr>
+          <w:rFonts w:ascii="Times New Roman" w:hAnsi="Times New Roman" w:cs="Times New Roman"/>
+          <w:sz w:val="24"/>
+          <w:szCs w:val="24"/>
+        </w:rPr>
+        <w:t xml:space="preserve"> </w:t>
+      </w:r>
+      <w:proofErr w:type="spellStart"/>
+      <w:r>
+        <w:rPr>
+          <w:rFonts w:ascii="Times New Roman" w:hAnsi="Times New Roman" w:cs="Times New Roman"/>
+          <w:sz w:val="24"/>
+          <w:szCs w:val="24"/>
+        </w:rPr>
+        <w:t>mempunyai</w:t>
+      </w:r>
+      <w:proofErr w:type="spellEnd"/>
+      <w:r>
+        <w:rPr>
+          <w:rFonts w:ascii="Times New Roman" w:hAnsi="Times New Roman" w:cs="Times New Roman"/>
+          <w:sz w:val="24"/>
+          <w:szCs w:val="24"/>
+        </w:rPr>
+        <w:t xml:space="preserve"> berbagai </w:t>
+      </w:r>
+      <w:proofErr w:type="spellStart"/>
+      <w:r>
+        <w:rPr>
+          <w:rFonts w:ascii="Times New Roman" w:hAnsi="Times New Roman" w:cs="Times New Roman"/>
+          <w:sz w:val="24"/>
+          <w:szCs w:val="24"/>
+        </w:rPr>
+        <w:t>variasi</w:t>
+      </w:r>
+      <w:proofErr w:type="spellEnd"/>
+      <w:r>
+        <w:rPr>
+          <w:rFonts w:ascii="Times New Roman" w:hAnsi="Times New Roman" w:cs="Times New Roman"/>
+          <w:sz w:val="24"/>
+          <w:szCs w:val="24"/>
+        </w:rPr>
+        <w:t xml:space="preserve"> </w:t>
+      </w:r>
+      <w:proofErr w:type="spellStart"/>
+      <w:r>
+        <w:rPr>
+          <w:rFonts w:ascii="Times New Roman" w:hAnsi="Times New Roman" w:cs="Times New Roman"/>
+          <w:sz w:val="24"/>
+          <w:szCs w:val="24"/>
+        </w:rPr>
+        <w:t>makanan</w:t>
+      </w:r>
+      <w:proofErr w:type="spellEnd"/>
+      <w:r>
+        <w:rPr>
+          <w:rFonts w:ascii="Times New Roman" w:hAnsi="Times New Roman" w:cs="Times New Roman"/>
+          <w:sz w:val="24"/>
+          <w:szCs w:val="24"/>
+        </w:rPr>
+        <w:t xml:space="preserve"> yang </w:t>
+      </w:r>
+      <w:proofErr w:type="spellStart"/>
+      <w:r>
+        <w:rPr>
+          <w:rFonts w:ascii="Times New Roman" w:hAnsi="Times New Roman" w:cs="Times New Roman"/>
+          <w:sz w:val="24"/>
+          <w:szCs w:val="24"/>
+        </w:rPr>
+        <w:t>unik</w:t>
+      </w:r>
+      <w:proofErr w:type="spellEnd"/>
+      <w:r>
+        <w:rPr>
+          <w:rFonts w:ascii="Times New Roman" w:hAnsi="Times New Roman" w:cs="Times New Roman"/>
+          <w:sz w:val="24"/>
+          <w:szCs w:val="24"/>
+        </w:rPr>
+        <w:t xml:space="preserve"> </w:t>
+      </w:r>
+      <w:proofErr w:type="spellStart"/>
+      <w:r>
+        <w:rPr>
+          <w:rFonts w:ascii="Times New Roman" w:hAnsi="Times New Roman" w:cs="Times New Roman"/>
+          <w:sz w:val="24"/>
+          <w:szCs w:val="24"/>
+        </w:rPr>
+        <w:t>sehingga</w:t>
+      </w:r>
+      <w:proofErr w:type="spellEnd"/>
+      <w:r>
+        <w:rPr>
+          <w:rFonts w:ascii="Times New Roman" w:hAnsi="Times New Roman" w:cs="Times New Roman"/>
+          <w:sz w:val="24"/>
+          <w:szCs w:val="24"/>
+        </w:rPr>
+        <w:t xml:space="preserve"> </w:t>
+      </w:r>
+      <w:proofErr w:type="spellStart"/>
+      <w:r>
+        <w:rPr>
+          <w:rFonts w:ascii="Times New Roman" w:hAnsi="Times New Roman" w:cs="Times New Roman"/>
+          <w:sz w:val="24"/>
+          <w:szCs w:val="24"/>
+        </w:rPr>
+        <w:t>menjadi</w:t>
+      </w:r>
+      <w:proofErr w:type="spellEnd"/>
+      <w:r>
+        <w:rPr>
+          <w:rFonts w:ascii="Times New Roman" w:hAnsi="Times New Roman" w:cs="Times New Roman"/>
+          <w:sz w:val="24"/>
+          <w:szCs w:val="24"/>
+        </w:rPr>
+        <w:t xml:space="preserve"> </w:t>
+      </w:r>
+      <w:proofErr w:type="spellStart"/>
+      <w:r>
+        <w:rPr>
+          <w:rFonts w:ascii="Times New Roman" w:hAnsi="Times New Roman" w:cs="Times New Roman"/>
+          <w:sz w:val="24"/>
+          <w:szCs w:val="24"/>
+        </w:rPr>
+        <w:t>daya</w:t>
+      </w:r>
+      <w:proofErr w:type="spellEnd"/>
+      <w:r>
+        <w:rPr>
+          <w:rFonts w:ascii="Times New Roman" w:hAnsi="Times New Roman" w:cs="Times New Roman"/>
+          <w:sz w:val="24"/>
+          <w:szCs w:val="24"/>
+        </w:rPr>
+        <w:t xml:space="preserve"> </w:t>
+      </w:r>
+      <w:proofErr w:type="spellStart"/>
+      <w:r>
+        <w:rPr>
+          <w:rFonts w:ascii="Times New Roman" w:hAnsi="Times New Roman" w:cs="Times New Roman"/>
+          <w:sz w:val="24"/>
+          <w:szCs w:val="24"/>
+        </w:rPr>
+        <w:t>tarik</w:t>
+      </w:r>
+      <w:proofErr w:type="spellEnd"/>
+      <w:r>
+        <w:rPr>
+          <w:rFonts w:ascii="Times New Roman" w:hAnsi="Times New Roman" w:cs="Times New Roman"/>
+          <w:sz w:val="24"/>
+          <w:szCs w:val="24"/>
+        </w:rPr>
+        <w:t xml:space="preserve"> sendiri </w:t>
+      </w:r>
+      <w:proofErr w:type="spellStart"/>
+      <w:r>
+        <w:rPr>
+          <w:rFonts w:ascii="Times New Roman" w:hAnsi="Times New Roman" w:cs="Times New Roman"/>
+          <w:sz w:val="24"/>
+          <w:szCs w:val="24"/>
+        </w:rPr>
+        <w:t>dari</w:t>
+      </w:r>
+      <w:proofErr w:type="spellEnd"/>
+      <w:r>
+        <w:rPr>
+          <w:rFonts w:ascii="Times New Roman" w:hAnsi="Times New Roman" w:cs="Times New Roman"/>
+          <w:sz w:val="24"/>
+          <w:szCs w:val="24"/>
+        </w:rPr>
+        <w:t xml:space="preserve"> </w:t>
+      </w:r>
+      <w:proofErr w:type="spellStart"/>
+      <w:r>
+        <w:rPr>
+          <w:rFonts w:ascii="Times New Roman" w:hAnsi="Times New Roman" w:cs="Times New Roman"/>
+          <w:sz w:val="24"/>
+          <w:szCs w:val="24"/>
+        </w:rPr>
+        <w:t>setiap</w:t>
+      </w:r>
+      <w:proofErr w:type="spellEnd"/>
+      <w:r>
+        <w:rPr>
+          <w:rFonts w:ascii="Times New Roman" w:hAnsi="Times New Roman" w:cs="Times New Roman"/>
+          <w:sz w:val="24"/>
+          <w:szCs w:val="24"/>
+        </w:rPr>
+        <w:t xml:space="preserve"> tempat makan. Proses </w:t>
+      </w:r>
+      <w:proofErr w:type="spellStart"/>
+      <w:r>
+        <w:rPr>
+          <w:rFonts w:ascii="Times New Roman" w:hAnsi="Times New Roman" w:cs="Times New Roman"/>
+          <w:sz w:val="24"/>
+          <w:szCs w:val="24"/>
+        </w:rPr>
+        <w:t>pemesanan</w:t>
+      </w:r>
+      <w:proofErr w:type="spellEnd"/>
+      <w:r>
+        <w:rPr>
+          <w:rFonts w:ascii="Times New Roman" w:hAnsi="Times New Roman" w:cs="Times New Roman"/>
+          <w:sz w:val="24"/>
+          <w:szCs w:val="24"/>
+        </w:rPr>
+        <w:t xml:space="preserve"> </w:t>
+      </w:r>
+      <w:proofErr w:type="spellStart"/>
+      <w:r>
+        <w:rPr>
+          <w:rFonts w:ascii="Times New Roman" w:hAnsi="Times New Roman" w:cs="Times New Roman"/>
+          <w:sz w:val="24"/>
+          <w:szCs w:val="24"/>
+        </w:rPr>
+        <w:t>makanan</w:t>
+      </w:r>
+      <w:proofErr w:type="spellEnd"/>
+      <w:r>
+        <w:rPr>
+          <w:rFonts w:ascii="Times New Roman" w:hAnsi="Times New Roman" w:cs="Times New Roman"/>
+          <w:sz w:val="24"/>
+          <w:szCs w:val="24"/>
+        </w:rPr>
+        <w:t xml:space="preserve"> dan minuman merupakan </w:t>
+      </w:r>
+      <w:proofErr w:type="spellStart"/>
+      <w:r>
+        <w:rPr>
+          <w:rFonts w:ascii="Times New Roman" w:hAnsi="Times New Roman" w:cs="Times New Roman"/>
+          <w:sz w:val="24"/>
+          <w:szCs w:val="24"/>
+        </w:rPr>
+        <w:t>hal</w:t>
+      </w:r>
+      <w:proofErr w:type="spellEnd"/>
+      <w:r>
+        <w:rPr>
+          <w:rFonts w:ascii="Times New Roman" w:hAnsi="Times New Roman" w:cs="Times New Roman"/>
+          <w:sz w:val="24"/>
+          <w:szCs w:val="24"/>
+        </w:rPr>
+        <w:t xml:space="preserve"> yang penting bagi </w:t>
+      </w:r>
+      <w:proofErr w:type="spellStart"/>
+      <w:r>
+        <w:rPr>
+          <w:rFonts w:ascii="Times New Roman" w:hAnsi="Times New Roman" w:cs="Times New Roman"/>
+          <w:sz w:val="24"/>
+          <w:szCs w:val="24"/>
+        </w:rPr>
+        <w:t>setiap</w:t>
+      </w:r>
+      <w:proofErr w:type="spellEnd"/>
+      <w:r>
+        <w:rPr>
+          <w:rFonts w:ascii="Times New Roman" w:hAnsi="Times New Roman" w:cs="Times New Roman"/>
+          <w:sz w:val="24"/>
+          <w:szCs w:val="24"/>
+        </w:rPr>
+        <w:t xml:space="preserve"> </w:t>
+      </w:r>
+      <w:proofErr w:type="spellStart"/>
+      <w:r>
+        <w:rPr>
+          <w:rFonts w:ascii="Times New Roman" w:hAnsi="Times New Roman" w:cs="Times New Roman"/>
+          <w:sz w:val="24"/>
+          <w:szCs w:val="24"/>
+        </w:rPr>
+        <w:t>bisnis</w:t>
+      </w:r>
+      <w:proofErr w:type="spellEnd"/>
+      <w:r>
+        <w:rPr>
+          <w:rFonts w:ascii="Times New Roman" w:hAnsi="Times New Roman" w:cs="Times New Roman"/>
+          <w:sz w:val="24"/>
+          <w:szCs w:val="24"/>
+        </w:rPr>
+        <w:t xml:space="preserve"> </w:t>
+      </w:r>
+      <w:proofErr w:type="spellStart"/>
+      <w:r>
+        <w:rPr>
+          <w:rFonts w:ascii="Times New Roman" w:hAnsi="Times New Roman" w:cs="Times New Roman"/>
+          <w:sz w:val="24"/>
+          <w:szCs w:val="24"/>
+        </w:rPr>
+        <w:t>rumah</w:t>
+      </w:r>
+      <w:proofErr w:type="spellEnd"/>
+      <w:r>
+        <w:rPr>
+          <w:rFonts w:ascii="Times New Roman" w:hAnsi="Times New Roman" w:cs="Times New Roman"/>
+          <w:sz w:val="24"/>
+          <w:szCs w:val="24"/>
+        </w:rPr>
+        <w:t xml:space="preserve"> makan. </w:t>
+      </w:r>
+      <w:proofErr w:type="spellStart"/>
+      <w:r>
+        <w:rPr>
+          <w:rFonts w:ascii="Times New Roman" w:hAnsi="Times New Roman" w:cs="Times New Roman"/>
+          <w:sz w:val="24"/>
+          <w:szCs w:val="24"/>
+        </w:rPr>
+        <w:t>Setiap</w:t>
+      </w:r>
+      <w:proofErr w:type="spellEnd"/>
+      <w:r>
+        <w:rPr>
+          <w:rFonts w:ascii="Times New Roman" w:hAnsi="Times New Roman" w:cs="Times New Roman"/>
+          <w:sz w:val="24"/>
+          <w:szCs w:val="24"/>
+        </w:rPr>
+        <w:t xml:space="preserve"> ingin </w:t>
+      </w:r>
+      <w:proofErr w:type="spellStart"/>
+      <w:r>
+        <w:rPr>
+          <w:rFonts w:ascii="Times New Roman" w:hAnsi="Times New Roman" w:cs="Times New Roman"/>
+          <w:sz w:val="24"/>
+          <w:szCs w:val="24"/>
+        </w:rPr>
+        <w:t>membeli</w:t>
+      </w:r>
+      <w:proofErr w:type="spellEnd"/>
+      <w:r>
+        <w:rPr>
+          <w:rFonts w:ascii="Times New Roman" w:hAnsi="Times New Roman" w:cs="Times New Roman"/>
+          <w:sz w:val="24"/>
+          <w:szCs w:val="24"/>
+        </w:rPr>
+        <w:t xml:space="preserve"> </w:t>
+      </w:r>
+      <w:proofErr w:type="spellStart"/>
+      <w:r>
+        <w:rPr>
+          <w:rFonts w:ascii="Times New Roman" w:hAnsi="Times New Roman" w:cs="Times New Roman"/>
+          <w:sz w:val="24"/>
+          <w:szCs w:val="24"/>
+        </w:rPr>
+        <w:t>makanan</w:t>
+      </w:r>
+      <w:proofErr w:type="spellEnd"/>
+      <w:r>
+        <w:rPr>
+          <w:rFonts w:ascii="Times New Roman" w:hAnsi="Times New Roman" w:cs="Times New Roman"/>
+          <w:sz w:val="24"/>
+          <w:szCs w:val="24"/>
+        </w:rPr>
+        <w:t xml:space="preserve"> ataupun  minuman </w:t>
+      </w:r>
+      <w:proofErr w:type="spellStart"/>
+      <w:r>
+        <w:rPr>
+          <w:rFonts w:ascii="Times New Roman" w:hAnsi="Times New Roman" w:cs="Times New Roman"/>
+          <w:sz w:val="24"/>
+          <w:szCs w:val="24"/>
+        </w:rPr>
+        <w:t>sering</w:t>
+      </w:r>
+      <w:proofErr w:type="spellEnd"/>
+      <w:r>
+        <w:rPr>
+          <w:rFonts w:ascii="Times New Roman" w:hAnsi="Times New Roman" w:cs="Times New Roman"/>
+          <w:sz w:val="24"/>
+          <w:szCs w:val="24"/>
+        </w:rPr>
+        <w:t xml:space="preserve"> terjadi </w:t>
+      </w:r>
+      <w:proofErr w:type="spellStart"/>
+      <w:r>
+        <w:rPr>
+          <w:rFonts w:ascii="Times New Roman" w:hAnsi="Times New Roman" w:cs="Times New Roman"/>
+          <w:sz w:val="24"/>
+          <w:szCs w:val="24"/>
+        </w:rPr>
+        <w:t>hal</w:t>
+      </w:r>
+      <w:proofErr w:type="spellEnd"/>
+      <w:r>
+        <w:rPr>
+          <w:rFonts w:ascii="Times New Roman" w:hAnsi="Times New Roman" w:cs="Times New Roman"/>
+          <w:sz w:val="24"/>
+          <w:szCs w:val="24"/>
+        </w:rPr>
+        <w:t xml:space="preserve"> seperti </w:t>
+      </w:r>
+      <w:proofErr w:type="spellStart"/>
+      <w:r>
+        <w:rPr>
+          <w:rFonts w:ascii="Times New Roman" w:hAnsi="Times New Roman" w:cs="Times New Roman"/>
+          <w:sz w:val="24"/>
+          <w:szCs w:val="24"/>
+        </w:rPr>
+        <w:t>antrian</w:t>
+      </w:r>
+      <w:proofErr w:type="spellEnd"/>
+      <w:r>
+        <w:rPr>
+          <w:rFonts w:ascii="Times New Roman" w:hAnsi="Times New Roman" w:cs="Times New Roman"/>
+          <w:sz w:val="24"/>
+          <w:szCs w:val="24"/>
+        </w:rPr>
+        <w:t xml:space="preserve"> </w:t>
+      </w:r>
+      <w:proofErr w:type="spellStart"/>
+      <w:r>
+        <w:rPr>
+          <w:rFonts w:ascii="Times New Roman" w:hAnsi="Times New Roman" w:cs="Times New Roman"/>
+          <w:sz w:val="24"/>
+          <w:szCs w:val="24"/>
+        </w:rPr>
+        <w:t>panjang</w:t>
+      </w:r>
+      <w:proofErr w:type="spellEnd"/>
+      <w:r>
+        <w:rPr>
+          <w:rFonts w:ascii="Times New Roman" w:hAnsi="Times New Roman" w:cs="Times New Roman"/>
+          <w:sz w:val="24"/>
+          <w:szCs w:val="24"/>
+        </w:rPr>
+        <w:t xml:space="preserve">, </w:t>
+      </w:r>
+      <w:proofErr w:type="spellStart"/>
+      <w:r>
+        <w:rPr>
+          <w:rFonts w:ascii="Times New Roman" w:hAnsi="Times New Roman" w:cs="Times New Roman"/>
+          <w:sz w:val="24"/>
+          <w:szCs w:val="24"/>
+        </w:rPr>
+        <w:t>berdesak-desakan</w:t>
+      </w:r>
+      <w:proofErr w:type="spellEnd"/>
+      <w:r>
+        <w:rPr>
+          <w:rFonts w:ascii="Times New Roman" w:hAnsi="Times New Roman" w:cs="Times New Roman"/>
+          <w:sz w:val="24"/>
+          <w:szCs w:val="24"/>
+        </w:rPr>
+        <w:t xml:space="preserve">, </w:t>
+      </w:r>
+      <w:proofErr w:type="spellStart"/>
+      <w:r>
+        <w:rPr>
+          <w:rFonts w:ascii="Times New Roman" w:hAnsi="Times New Roman" w:cs="Times New Roman"/>
+          <w:sz w:val="24"/>
+          <w:szCs w:val="24"/>
+        </w:rPr>
+        <w:t>menunggu</w:t>
+      </w:r>
+      <w:proofErr w:type="spellEnd"/>
+      <w:r>
+        <w:rPr>
+          <w:rFonts w:ascii="Times New Roman" w:hAnsi="Times New Roman" w:cs="Times New Roman"/>
+          <w:sz w:val="24"/>
+          <w:szCs w:val="24"/>
+        </w:rPr>
+        <w:t xml:space="preserve"> </w:t>
+      </w:r>
+      <w:proofErr w:type="spellStart"/>
+      <w:r>
+        <w:rPr>
+          <w:rFonts w:ascii="Times New Roman" w:hAnsi="Times New Roman" w:cs="Times New Roman"/>
+          <w:sz w:val="24"/>
+          <w:szCs w:val="24"/>
+        </w:rPr>
+        <w:t>pelayan</w:t>
+      </w:r>
+      <w:proofErr w:type="spellEnd"/>
+      <w:r>
+        <w:rPr>
+          <w:rFonts w:ascii="Times New Roman" w:hAnsi="Times New Roman" w:cs="Times New Roman"/>
+          <w:sz w:val="24"/>
+          <w:szCs w:val="24"/>
+        </w:rPr>
+        <w:t xml:space="preserve"> </w:t>
+      </w:r>
+      <w:proofErr w:type="spellStart"/>
+      <w:r>
+        <w:rPr>
+          <w:rFonts w:ascii="Times New Roman" w:hAnsi="Times New Roman" w:cs="Times New Roman"/>
+          <w:sz w:val="24"/>
+          <w:szCs w:val="24"/>
+        </w:rPr>
+        <w:t>menghampiri</w:t>
+      </w:r>
+      <w:proofErr w:type="spellEnd"/>
+      <w:r>
+        <w:rPr>
+          <w:rFonts w:ascii="Times New Roman" w:hAnsi="Times New Roman" w:cs="Times New Roman"/>
+          <w:sz w:val="24"/>
+          <w:szCs w:val="24"/>
+        </w:rPr>
+        <w:t xml:space="preserve"> </w:t>
+      </w:r>
+      <w:proofErr w:type="spellStart"/>
+      <w:r>
+        <w:rPr>
+          <w:rFonts w:ascii="Times New Roman" w:hAnsi="Times New Roman" w:cs="Times New Roman"/>
+          <w:sz w:val="24"/>
+          <w:szCs w:val="24"/>
+        </w:rPr>
+        <w:t>pengunjung</w:t>
+      </w:r>
+      <w:proofErr w:type="spellEnd"/>
+      <w:r>
+        <w:rPr>
+          <w:rFonts w:ascii="Times New Roman" w:hAnsi="Times New Roman" w:cs="Times New Roman"/>
+          <w:sz w:val="24"/>
+          <w:szCs w:val="24"/>
+        </w:rPr>
+        <w:t xml:space="preserve">, </w:t>
+      </w:r>
+      <w:proofErr w:type="spellStart"/>
+      <w:r>
+        <w:rPr>
+          <w:rFonts w:ascii="Times New Roman" w:hAnsi="Times New Roman" w:cs="Times New Roman"/>
+          <w:sz w:val="24"/>
+          <w:szCs w:val="24"/>
+        </w:rPr>
+        <w:t>mencatat</w:t>
+      </w:r>
+      <w:proofErr w:type="spellEnd"/>
+      <w:r>
+        <w:rPr>
+          <w:rFonts w:ascii="Times New Roman" w:hAnsi="Times New Roman" w:cs="Times New Roman"/>
+          <w:sz w:val="24"/>
+          <w:szCs w:val="24"/>
+        </w:rPr>
+        <w:t xml:space="preserve"> </w:t>
+      </w:r>
+      <w:proofErr w:type="spellStart"/>
+      <w:r>
+        <w:rPr>
+          <w:rFonts w:ascii="Times New Roman" w:hAnsi="Times New Roman" w:cs="Times New Roman"/>
+          <w:sz w:val="24"/>
+          <w:szCs w:val="24"/>
+        </w:rPr>
+        <w:t>pesanan</w:t>
+      </w:r>
+      <w:proofErr w:type="spellEnd"/>
+      <w:r>
+        <w:rPr>
+          <w:rFonts w:ascii="Times New Roman" w:hAnsi="Times New Roman" w:cs="Times New Roman"/>
+          <w:sz w:val="24"/>
+          <w:szCs w:val="24"/>
+        </w:rPr>
+        <w:t xml:space="preserve"> pada sebuah </w:t>
+      </w:r>
+      <w:proofErr w:type="spellStart"/>
+      <w:r>
+        <w:rPr>
+          <w:rFonts w:ascii="Times New Roman" w:hAnsi="Times New Roman" w:cs="Times New Roman"/>
+          <w:sz w:val="24"/>
+          <w:szCs w:val="24"/>
+        </w:rPr>
+        <w:t>kertas</w:t>
+      </w:r>
+      <w:proofErr w:type="spellEnd"/>
+      <w:r>
+        <w:rPr>
+          <w:rFonts w:ascii="Times New Roman" w:hAnsi="Times New Roman" w:cs="Times New Roman"/>
+          <w:sz w:val="24"/>
+          <w:szCs w:val="24"/>
+        </w:rPr>
+        <w:t xml:space="preserve"> </w:t>
+      </w:r>
+      <w:proofErr w:type="spellStart"/>
+      <w:r>
+        <w:rPr>
+          <w:rFonts w:ascii="Times New Roman" w:hAnsi="Times New Roman" w:cs="Times New Roman"/>
+          <w:sz w:val="24"/>
+          <w:szCs w:val="24"/>
+        </w:rPr>
+        <w:t>lalu</w:t>
+      </w:r>
+      <w:proofErr w:type="spellEnd"/>
+      <w:r>
+        <w:rPr>
+          <w:rFonts w:ascii="Times New Roman" w:hAnsi="Times New Roman" w:cs="Times New Roman"/>
+          <w:sz w:val="24"/>
+          <w:szCs w:val="24"/>
+        </w:rPr>
+        <w:t xml:space="preserve"> </w:t>
+      </w:r>
+      <w:proofErr w:type="spellStart"/>
+      <w:r>
+        <w:rPr>
+          <w:rFonts w:ascii="Times New Roman" w:hAnsi="Times New Roman" w:cs="Times New Roman"/>
+          <w:sz w:val="24"/>
+          <w:szCs w:val="24"/>
+        </w:rPr>
+        <w:t>membawanya</w:t>
+      </w:r>
+      <w:proofErr w:type="spellEnd"/>
+      <w:r>
+        <w:rPr>
+          <w:rFonts w:ascii="Times New Roman" w:hAnsi="Times New Roman" w:cs="Times New Roman"/>
+          <w:sz w:val="24"/>
+          <w:szCs w:val="24"/>
+        </w:rPr>
+        <w:t xml:space="preserve"> </w:t>
+      </w:r>
+      <w:proofErr w:type="spellStart"/>
+      <w:r>
+        <w:rPr>
+          <w:rFonts w:ascii="Times New Roman" w:hAnsi="Times New Roman" w:cs="Times New Roman"/>
+          <w:sz w:val="24"/>
+          <w:szCs w:val="24"/>
+        </w:rPr>
+        <w:t>menuju</w:t>
+      </w:r>
+      <w:proofErr w:type="spellEnd"/>
+      <w:r>
+        <w:rPr>
+          <w:rFonts w:ascii="Times New Roman" w:hAnsi="Times New Roman" w:cs="Times New Roman"/>
+          <w:sz w:val="24"/>
+          <w:szCs w:val="24"/>
+        </w:rPr>
+        <w:t xml:space="preserve"> </w:t>
+      </w:r>
+      <w:proofErr w:type="spellStart"/>
+      <w:r>
+        <w:rPr>
+          <w:rFonts w:ascii="Times New Roman" w:hAnsi="Times New Roman" w:cs="Times New Roman"/>
+          <w:sz w:val="24"/>
+          <w:szCs w:val="24"/>
+        </w:rPr>
+        <w:t>dapur</w:t>
+      </w:r>
+      <w:proofErr w:type="spellEnd"/>
+      <w:r>
+        <w:rPr>
+          <w:rFonts w:ascii="Times New Roman" w:hAnsi="Times New Roman" w:cs="Times New Roman"/>
+          <w:sz w:val="24"/>
+          <w:szCs w:val="24"/>
+        </w:rPr>
+        <w:t xml:space="preserve"> agar di proses  menu yang di pesan. </w:t>
+      </w:r>
+      <w:proofErr w:type="spellStart"/>
+      <w:r>
+        <w:rPr>
+          <w:rFonts w:ascii="Times New Roman" w:hAnsi="Times New Roman" w:cs="Times New Roman"/>
+          <w:sz w:val="24"/>
+          <w:szCs w:val="24"/>
+        </w:rPr>
+        <w:t>Seiring</w:t>
+      </w:r>
+      <w:proofErr w:type="spellEnd"/>
+      <w:r>
+        <w:rPr>
+          <w:rFonts w:ascii="Times New Roman" w:hAnsi="Times New Roman" w:cs="Times New Roman"/>
+          <w:sz w:val="24"/>
+          <w:szCs w:val="24"/>
+        </w:rPr>
+        <w:t xml:space="preserve"> </w:t>
+      </w:r>
+      <w:proofErr w:type="spellStart"/>
+      <w:r>
+        <w:rPr>
+          <w:rFonts w:ascii="Times New Roman" w:hAnsi="Times New Roman" w:cs="Times New Roman"/>
+          <w:sz w:val="24"/>
+          <w:szCs w:val="24"/>
+        </w:rPr>
+        <w:t>berkembangnya</w:t>
+      </w:r>
+      <w:proofErr w:type="spellEnd"/>
+      <w:r>
+        <w:rPr>
+          <w:rFonts w:ascii="Times New Roman" w:hAnsi="Times New Roman" w:cs="Times New Roman"/>
+          <w:sz w:val="24"/>
+          <w:szCs w:val="24"/>
+        </w:rPr>
+        <w:t xml:space="preserve"> </w:t>
+      </w:r>
+      <w:proofErr w:type="spellStart"/>
+      <w:r>
+        <w:rPr>
+          <w:rFonts w:ascii="Times New Roman" w:hAnsi="Times New Roman" w:cs="Times New Roman"/>
+          <w:sz w:val="24"/>
+          <w:szCs w:val="24"/>
+        </w:rPr>
+        <w:t>teknologi</w:t>
+      </w:r>
+      <w:proofErr w:type="spellEnd"/>
+      <w:r>
+        <w:rPr>
+          <w:rFonts w:ascii="Times New Roman" w:hAnsi="Times New Roman" w:cs="Times New Roman"/>
+          <w:sz w:val="24"/>
+          <w:szCs w:val="24"/>
+        </w:rPr>
+        <w:t xml:space="preserve">, </w:t>
+      </w:r>
+      <w:proofErr w:type="spellStart"/>
+      <w:r>
+        <w:rPr>
+          <w:rFonts w:ascii="Times New Roman" w:hAnsi="Times New Roman" w:cs="Times New Roman"/>
+          <w:sz w:val="24"/>
+          <w:szCs w:val="24"/>
+        </w:rPr>
+        <w:t>pelayanan</w:t>
+      </w:r>
+      <w:proofErr w:type="spellEnd"/>
+      <w:r>
+        <w:rPr>
+          <w:rFonts w:ascii="Times New Roman" w:hAnsi="Times New Roman" w:cs="Times New Roman"/>
+          <w:sz w:val="24"/>
+          <w:szCs w:val="24"/>
+        </w:rPr>
+        <w:t xml:space="preserve"> </w:t>
+      </w:r>
+      <w:proofErr w:type="spellStart"/>
+      <w:r>
+        <w:rPr>
+          <w:rFonts w:ascii="Times New Roman" w:hAnsi="Times New Roman" w:cs="Times New Roman"/>
+          <w:sz w:val="24"/>
+          <w:szCs w:val="24"/>
+        </w:rPr>
+        <w:t>serta</w:t>
+      </w:r>
+      <w:proofErr w:type="spellEnd"/>
+      <w:r>
+        <w:rPr>
+          <w:rFonts w:ascii="Times New Roman" w:hAnsi="Times New Roman" w:cs="Times New Roman"/>
+          <w:sz w:val="24"/>
+          <w:szCs w:val="24"/>
+        </w:rPr>
+        <w:t xml:space="preserve"> </w:t>
+      </w:r>
+      <w:proofErr w:type="spellStart"/>
+      <w:r>
+        <w:rPr>
+          <w:rFonts w:ascii="Times New Roman" w:hAnsi="Times New Roman" w:cs="Times New Roman"/>
+          <w:sz w:val="24"/>
+          <w:szCs w:val="24"/>
+        </w:rPr>
+        <w:t>kecepatan</w:t>
+      </w:r>
+      <w:proofErr w:type="spellEnd"/>
+      <w:r>
+        <w:rPr>
+          <w:rFonts w:ascii="Times New Roman" w:hAnsi="Times New Roman" w:cs="Times New Roman"/>
+          <w:sz w:val="24"/>
+          <w:szCs w:val="24"/>
+        </w:rPr>
+        <w:t xml:space="preserve"> </w:t>
+      </w:r>
+      <w:proofErr w:type="spellStart"/>
+      <w:r>
+        <w:rPr>
+          <w:rFonts w:ascii="Times New Roman" w:hAnsi="Times New Roman" w:cs="Times New Roman"/>
+          <w:sz w:val="24"/>
+          <w:szCs w:val="24"/>
+        </w:rPr>
+        <w:t>makanan</w:t>
+      </w:r>
+      <w:proofErr w:type="spellEnd"/>
+      <w:r>
+        <w:rPr>
+          <w:rFonts w:ascii="Times New Roman" w:hAnsi="Times New Roman" w:cs="Times New Roman"/>
+          <w:sz w:val="24"/>
+          <w:szCs w:val="24"/>
+        </w:rPr>
+        <w:t xml:space="preserve"> </w:t>
+      </w:r>
+      <w:proofErr w:type="spellStart"/>
+      <w:r>
+        <w:rPr>
+          <w:rFonts w:ascii="Times New Roman" w:hAnsi="Times New Roman" w:cs="Times New Roman"/>
+          <w:sz w:val="24"/>
+          <w:szCs w:val="24"/>
+        </w:rPr>
+        <w:t>disajikan</w:t>
+      </w:r>
+      <w:proofErr w:type="spellEnd"/>
+      <w:r>
+        <w:rPr>
+          <w:rFonts w:ascii="Times New Roman" w:hAnsi="Times New Roman" w:cs="Times New Roman"/>
+          <w:sz w:val="24"/>
+          <w:szCs w:val="24"/>
+        </w:rPr>
+        <w:t xml:space="preserve"> merupakan salah </w:t>
+      </w:r>
+      <w:proofErr w:type="spellStart"/>
+      <w:r>
+        <w:rPr>
+          <w:rFonts w:ascii="Times New Roman" w:hAnsi="Times New Roman" w:cs="Times New Roman"/>
+          <w:sz w:val="24"/>
+          <w:szCs w:val="24"/>
+        </w:rPr>
+        <w:t>satu</w:t>
+      </w:r>
+      <w:proofErr w:type="spellEnd"/>
+      <w:r>
+        <w:rPr>
+          <w:rFonts w:ascii="Times New Roman" w:hAnsi="Times New Roman" w:cs="Times New Roman"/>
+          <w:sz w:val="24"/>
+          <w:szCs w:val="24"/>
+        </w:rPr>
+        <w:t xml:space="preserve"> </w:t>
+      </w:r>
+      <w:proofErr w:type="spellStart"/>
+      <w:r>
+        <w:rPr>
+          <w:rFonts w:ascii="Times New Roman" w:hAnsi="Times New Roman" w:cs="Times New Roman"/>
+          <w:sz w:val="24"/>
+          <w:szCs w:val="24"/>
+        </w:rPr>
+        <w:t>hal</w:t>
+      </w:r>
+      <w:proofErr w:type="spellEnd"/>
+      <w:r>
+        <w:rPr>
+          <w:rFonts w:ascii="Times New Roman" w:hAnsi="Times New Roman" w:cs="Times New Roman"/>
+          <w:sz w:val="24"/>
+          <w:szCs w:val="24"/>
+        </w:rPr>
+        <w:t xml:space="preserve"> </w:t>
       </w:r>
       <w:r>
         <w:rPr>
@@ -970,7 +2189,43 @@
           <w:sz w:val="24"/>
           <w:szCs w:val="24"/>
         </w:rPr>
-        <w:t>penting dalam melayani pelanggan.</w:t>
+        <w:t xml:space="preserve">penting dalam </w:t>
+      </w:r>
+      <w:proofErr w:type="spellStart"/>
+      <w:r>
+        <w:rPr>
+          <w:rFonts w:ascii="Times New Roman" w:hAnsi="Times New Roman" w:cs="Times New Roman"/>
+          <w:sz w:val="24"/>
+          <w:szCs w:val="24"/>
+        </w:rPr>
+        <w:t>melayani</w:t>
+      </w:r>
+      <w:proofErr w:type="spellEnd"/>
+      <w:r>
+        <w:rPr>
+          <w:rFonts w:ascii="Times New Roman" w:hAnsi="Times New Roman" w:cs="Times New Roman"/>
+          <w:sz w:val="24"/>
+          <w:szCs w:val="24"/>
+        </w:rPr>
+        <w:t xml:space="preserve"> </w:t>
+      </w:r>
+      <w:proofErr w:type="spellStart"/>
+      <w:r>
+        <w:rPr>
+          <w:rFonts w:ascii="Times New Roman" w:hAnsi="Times New Roman" w:cs="Times New Roman"/>
+          <w:sz w:val="24"/>
+          <w:szCs w:val="24"/>
+        </w:rPr>
+        <w:t>pelanggan</w:t>
+      </w:r>
+      <w:proofErr w:type="spellEnd"/>
+      <w:r>
+        <w:rPr>
+          <w:rFonts w:ascii="Times New Roman" w:hAnsi="Times New Roman" w:cs="Times New Roman"/>
+          <w:sz w:val="24"/>
+          <w:szCs w:val="24"/>
+        </w:rPr>
+        <w:t>.</w:t>
       </w:r>
     </w:p>
     <w:p>
@@ -992,6 +2247,7 @@
           <w:szCs w:val="24"/>
         </w:rPr>
       </w:pPr>
+      <w:proofErr w:type="spellStart"/>
       <w:r>
         <w:rPr>
           <w:rFonts w:ascii="Times New Roman" w:hAnsi="Times New Roman" w:cs="Times New Roman"/>
@@ -1014,15 +2270,484 @@
           <w:sz w:val="24"/>
           <w:szCs w:val="24"/>
         </w:rPr>
-        <w:t>storanto de Vicenzo</w:t>
-      </w:r>
-      <w:r>
-        <w:rPr>
-          <w:rFonts w:ascii="Times New Roman" w:hAnsi="Times New Roman" w:cs="Times New Roman"/>
-          <w:sz w:val="24"/>
-          <w:szCs w:val="24"/>
-        </w:rPr>
-        <w:t xml:space="preserve"> adalah salah satu kafe yang akan kami kembangkan, dimana kami ingin membuat kegiatan yang dilakukan di kafe ini menjadi lebih modern. Dimana biasanya tempat makan saat ini masih melakukan kegiatan secara manual, mulai dari pembeli harus datang terlebih dahulu untuk melihat menu makanan dan minuman yang ditawarkan di tempat makan tersebut. Pembeli juga tidak dapat melihat total harga yang dipesan sebelum bill diberikan oleh pelayan.</w:t>
+        <w:t>storanto</w:t>
+      </w:r>
+      <w:proofErr w:type="spellEnd"/>
+      <w:r>
+        <w:rPr>
+          <w:rFonts w:ascii="Times New Roman" w:hAnsi="Times New Roman" w:cs="Times New Roman"/>
+          <w:sz w:val="24"/>
+          <w:szCs w:val="24"/>
+        </w:rPr>
+        <w:t xml:space="preserve"> de </w:t>
+      </w:r>
+      <w:proofErr w:type="spellStart"/>
+      <w:r>
+        <w:rPr>
+          <w:rFonts w:ascii="Times New Roman" w:hAnsi="Times New Roman" w:cs="Times New Roman"/>
+          <w:sz w:val="24"/>
+          <w:szCs w:val="24"/>
+        </w:rPr>
+        <w:t>Vicenzo</w:t>
+      </w:r>
+      <w:proofErr w:type="spellEnd"/>
+      <w:r>
+        <w:rPr>
+          <w:rFonts w:ascii="Times New Roman" w:hAnsi="Times New Roman" w:cs="Times New Roman"/>
+          <w:sz w:val="24"/>
+          <w:szCs w:val="24"/>
+        </w:rPr>
+        <w:t xml:space="preserve"> adalah salah </w:t>
+      </w:r>
+      <w:proofErr w:type="spellStart"/>
+      <w:r>
+        <w:rPr>
+          <w:rFonts w:ascii="Times New Roman" w:hAnsi="Times New Roman" w:cs="Times New Roman"/>
+          <w:sz w:val="24"/>
+          <w:szCs w:val="24"/>
+        </w:rPr>
+        <w:t>satu</w:t>
+      </w:r>
+      <w:proofErr w:type="spellEnd"/>
+      <w:r>
+        <w:rPr>
+          <w:rFonts w:ascii="Times New Roman" w:hAnsi="Times New Roman" w:cs="Times New Roman"/>
+          <w:sz w:val="24"/>
+          <w:szCs w:val="24"/>
+        </w:rPr>
+        <w:t xml:space="preserve"> </w:t>
+      </w:r>
+      <w:proofErr w:type="spellStart"/>
+      <w:r>
+        <w:rPr>
+          <w:rFonts w:ascii="Times New Roman" w:hAnsi="Times New Roman" w:cs="Times New Roman"/>
+          <w:sz w:val="24"/>
+          <w:szCs w:val="24"/>
+        </w:rPr>
+        <w:t>kafe</w:t>
+      </w:r>
+      <w:proofErr w:type="spellEnd"/>
+      <w:r>
+        <w:rPr>
+          <w:rFonts w:ascii="Times New Roman" w:hAnsi="Times New Roman" w:cs="Times New Roman"/>
+          <w:sz w:val="24"/>
+          <w:szCs w:val="24"/>
+        </w:rPr>
+        <w:t xml:space="preserve"> yang </w:t>
+      </w:r>
+      <w:proofErr w:type="spellStart"/>
+      <w:r>
+        <w:rPr>
+          <w:rFonts w:ascii="Times New Roman" w:hAnsi="Times New Roman" w:cs="Times New Roman"/>
+          <w:sz w:val="24"/>
+          <w:szCs w:val="24"/>
+        </w:rPr>
+        <w:t>akan</w:t>
+      </w:r>
+      <w:proofErr w:type="spellEnd"/>
+      <w:r>
+        <w:rPr>
+          <w:rFonts w:ascii="Times New Roman" w:hAnsi="Times New Roman" w:cs="Times New Roman"/>
+          <w:sz w:val="24"/>
+          <w:szCs w:val="24"/>
+        </w:rPr>
+        <w:t xml:space="preserve"> kami </w:t>
+      </w:r>
+      <w:proofErr w:type="spellStart"/>
+      <w:r>
+        <w:rPr>
+          <w:rFonts w:ascii="Times New Roman" w:hAnsi="Times New Roman" w:cs="Times New Roman"/>
+          <w:sz w:val="24"/>
+          <w:szCs w:val="24"/>
+        </w:rPr>
+        <w:t>kembangkan</w:t>
+      </w:r>
+      <w:proofErr w:type="spellEnd"/>
+      <w:r>
+        <w:rPr>
+          <w:rFonts w:ascii="Times New Roman" w:hAnsi="Times New Roman" w:cs="Times New Roman"/>
+          <w:sz w:val="24"/>
+          <w:szCs w:val="24"/>
+        </w:rPr>
+        <w:t xml:space="preserve">, </w:t>
+      </w:r>
+      <w:proofErr w:type="spellStart"/>
+      <w:r>
+        <w:rPr>
+          <w:rFonts w:ascii="Times New Roman" w:hAnsi="Times New Roman" w:cs="Times New Roman"/>
+          <w:sz w:val="24"/>
+          <w:szCs w:val="24"/>
+        </w:rPr>
+        <w:t>dimana</w:t>
+      </w:r>
+      <w:proofErr w:type="spellEnd"/>
+      <w:r>
+        <w:rPr>
+          <w:rFonts w:ascii="Times New Roman" w:hAnsi="Times New Roman" w:cs="Times New Roman"/>
+          <w:sz w:val="24"/>
+          <w:szCs w:val="24"/>
+        </w:rPr>
+        <w:t xml:space="preserve"> kami ingin membuat kegiatan yang </w:t>
+      </w:r>
+      <w:proofErr w:type="spellStart"/>
+      <w:r>
+        <w:rPr>
+          <w:rFonts w:ascii="Times New Roman" w:hAnsi="Times New Roman" w:cs="Times New Roman"/>
+          <w:sz w:val="24"/>
+          <w:szCs w:val="24"/>
+        </w:rPr>
+        <w:t>dilakukan</w:t>
+      </w:r>
+      <w:proofErr w:type="spellEnd"/>
+      <w:r>
+        <w:rPr>
+          <w:rFonts w:ascii="Times New Roman" w:hAnsi="Times New Roman" w:cs="Times New Roman"/>
+          <w:sz w:val="24"/>
+          <w:szCs w:val="24"/>
+        </w:rPr>
+        <w:t xml:space="preserve"> di </w:t>
+      </w:r>
+      <w:proofErr w:type="spellStart"/>
+      <w:r>
+        <w:rPr>
+          <w:rFonts w:ascii="Times New Roman" w:hAnsi="Times New Roman" w:cs="Times New Roman"/>
+          <w:sz w:val="24"/>
+          <w:szCs w:val="24"/>
+        </w:rPr>
+        <w:t>kafe</w:t>
+      </w:r>
+      <w:proofErr w:type="spellEnd"/>
+      <w:r>
+        <w:rPr>
+          <w:rFonts w:ascii="Times New Roman" w:hAnsi="Times New Roman" w:cs="Times New Roman"/>
+          <w:sz w:val="24"/>
+          <w:szCs w:val="24"/>
+        </w:rPr>
+        <w:t xml:space="preserve"> ini </w:t>
+      </w:r>
+      <w:proofErr w:type="spellStart"/>
+      <w:r>
+        <w:rPr>
+          <w:rFonts w:ascii="Times New Roman" w:hAnsi="Times New Roman" w:cs="Times New Roman"/>
+          <w:sz w:val="24"/>
+          <w:szCs w:val="24"/>
+        </w:rPr>
+        <w:t>menjadi</w:t>
+      </w:r>
+      <w:proofErr w:type="spellEnd"/>
+      <w:r>
+        <w:rPr>
+          <w:rFonts w:ascii="Times New Roman" w:hAnsi="Times New Roman" w:cs="Times New Roman"/>
+          <w:sz w:val="24"/>
+          <w:szCs w:val="24"/>
+        </w:rPr>
+        <w:t xml:space="preserve"> lebih modern. Dimana </w:t>
+      </w:r>
+      <w:proofErr w:type="spellStart"/>
+      <w:r>
+        <w:rPr>
+          <w:rFonts w:ascii="Times New Roman" w:hAnsi="Times New Roman" w:cs="Times New Roman"/>
+          <w:sz w:val="24"/>
+          <w:szCs w:val="24"/>
+        </w:rPr>
+        <w:t>biasanya</w:t>
+      </w:r>
+      <w:proofErr w:type="spellEnd"/>
+      <w:r>
+        <w:rPr>
+          <w:rFonts w:ascii="Times New Roman" w:hAnsi="Times New Roman" w:cs="Times New Roman"/>
+          <w:sz w:val="24"/>
+          <w:szCs w:val="24"/>
+        </w:rPr>
+        <w:t xml:space="preserve"> tempat makan </w:t>
+      </w:r>
+      <w:proofErr w:type="spellStart"/>
+      <w:r>
+        <w:rPr>
+          <w:rFonts w:ascii="Times New Roman" w:hAnsi="Times New Roman" w:cs="Times New Roman"/>
+          <w:sz w:val="24"/>
+          <w:szCs w:val="24"/>
+        </w:rPr>
+        <w:t>saat</w:t>
+      </w:r>
+      <w:proofErr w:type="spellEnd"/>
+      <w:r>
+        <w:rPr>
+          <w:rFonts w:ascii="Times New Roman" w:hAnsi="Times New Roman" w:cs="Times New Roman"/>
+          <w:sz w:val="24"/>
+          <w:szCs w:val="24"/>
+        </w:rPr>
+        <w:t xml:space="preserve"> ini </w:t>
+      </w:r>
+      <w:proofErr w:type="spellStart"/>
+      <w:r>
+        <w:rPr>
+          <w:rFonts w:ascii="Times New Roman" w:hAnsi="Times New Roman" w:cs="Times New Roman"/>
+          <w:sz w:val="24"/>
+          <w:szCs w:val="24"/>
+        </w:rPr>
+        <w:t>masih</w:t>
+      </w:r>
+      <w:proofErr w:type="spellEnd"/>
+      <w:r>
+        <w:rPr>
+          <w:rFonts w:ascii="Times New Roman" w:hAnsi="Times New Roman" w:cs="Times New Roman"/>
+          <w:sz w:val="24"/>
+          <w:szCs w:val="24"/>
+        </w:rPr>
+        <w:t xml:space="preserve"> melakukan kegiatan secara manual, </w:t>
+      </w:r>
+      <w:proofErr w:type="spellStart"/>
+      <w:r>
+        <w:rPr>
+          <w:rFonts w:ascii="Times New Roman" w:hAnsi="Times New Roman" w:cs="Times New Roman"/>
+          <w:sz w:val="24"/>
+          <w:szCs w:val="24"/>
+        </w:rPr>
+        <w:t>mulai</w:t>
+      </w:r>
+      <w:proofErr w:type="spellEnd"/>
+      <w:r>
+        <w:rPr>
+          <w:rFonts w:ascii="Times New Roman" w:hAnsi="Times New Roman" w:cs="Times New Roman"/>
+          <w:sz w:val="24"/>
+          <w:szCs w:val="24"/>
+        </w:rPr>
+        <w:t xml:space="preserve"> </w:t>
+      </w:r>
+      <w:proofErr w:type="spellStart"/>
+      <w:r>
+        <w:rPr>
+          <w:rFonts w:ascii="Times New Roman" w:hAnsi="Times New Roman" w:cs="Times New Roman"/>
+          <w:sz w:val="24"/>
+          <w:szCs w:val="24"/>
+        </w:rPr>
+        <w:t>dari</w:t>
+      </w:r>
+      <w:proofErr w:type="spellEnd"/>
+      <w:r>
+        <w:rPr>
+          <w:rFonts w:ascii="Times New Roman" w:hAnsi="Times New Roman" w:cs="Times New Roman"/>
+          <w:sz w:val="24"/>
+          <w:szCs w:val="24"/>
+        </w:rPr>
+        <w:t xml:space="preserve"> </w:t>
+      </w:r>
+      <w:proofErr w:type="spellStart"/>
+      <w:r>
+        <w:rPr>
+          <w:rFonts w:ascii="Times New Roman" w:hAnsi="Times New Roman" w:cs="Times New Roman"/>
+          <w:sz w:val="24"/>
+          <w:szCs w:val="24"/>
+        </w:rPr>
+        <w:t>pembeli</w:t>
+      </w:r>
+      <w:proofErr w:type="spellEnd"/>
+      <w:r>
+        <w:rPr>
+          <w:rFonts w:ascii="Times New Roman" w:hAnsi="Times New Roman" w:cs="Times New Roman"/>
+          <w:sz w:val="24"/>
+          <w:szCs w:val="24"/>
+        </w:rPr>
+        <w:t xml:space="preserve"> harus </w:t>
+      </w:r>
+      <w:proofErr w:type="spellStart"/>
+      <w:r>
+        <w:rPr>
+          <w:rFonts w:ascii="Times New Roman" w:hAnsi="Times New Roman" w:cs="Times New Roman"/>
+          <w:sz w:val="24"/>
+          <w:szCs w:val="24"/>
+        </w:rPr>
+        <w:t>datang</w:t>
+      </w:r>
+      <w:proofErr w:type="spellEnd"/>
+      <w:r>
+        <w:rPr>
+          <w:rFonts w:ascii="Times New Roman" w:hAnsi="Times New Roman" w:cs="Times New Roman"/>
+          <w:sz w:val="24"/>
+          <w:szCs w:val="24"/>
+        </w:rPr>
+        <w:t xml:space="preserve"> </w:t>
+      </w:r>
+      <w:proofErr w:type="spellStart"/>
+      <w:r>
+        <w:rPr>
+          <w:rFonts w:ascii="Times New Roman" w:hAnsi="Times New Roman" w:cs="Times New Roman"/>
+          <w:sz w:val="24"/>
+          <w:szCs w:val="24"/>
+        </w:rPr>
+        <w:t>terlebih</w:t>
+      </w:r>
+      <w:proofErr w:type="spellEnd"/>
+      <w:r>
+        <w:rPr>
+          <w:rFonts w:ascii="Times New Roman" w:hAnsi="Times New Roman" w:cs="Times New Roman"/>
+          <w:sz w:val="24"/>
+          <w:szCs w:val="24"/>
+        </w:rPr>
+        <w:t xml:space="preserve"> </w:t>
+      </w:r>
+      <w:proofErr w:type="spellStart"/>
+      <w:r>
+        <w:rPr>
+          <w:rFonts w:ascii="Times New Roman" w:hAnsi="Times New Roman" w:cs="Times New Roman"/>
+          <w:sz w:val="24"/>
+          <w:szCs w:val="24"/>
+        </w:rPr>
+        <w:t>dahulu</w:t>
+      </w:r>
+      <w:proofErr w:type="spellEnd"/>
+      <w:r>
+        <w:rPr>
+          <w:rFonts w:ascii="Times New Roman" w:hAnsi="Times New Roman" w:cs="Times New Roman"/>
+          <w:sz w:val="24"/>
+          <w:szCs w:val="24"/>
+        </w:rPr>
+        <w:t xml:space="preserve"> untuk melihat menu </w:t>
+      </w:r>
+      <w:proofErr w:type="spellStart"/>
+      <w:r>
+        <w:rPr>
+          <w:rFonts w:ascii="Times New Roman" w:hAnsi="Times New Roman" w:cs="Times New Roman"/>
+          <w:sz w:val="24"/>
+          <w:szCs w:val="24"/>
+        </w:rPr>
+        <w:t>makanan</w:t>
+      </w:r>
+      <w:proofErr w:type="spellEnd"/>
+      <w:r>
+        <w:rPr>
+          <w:rFonts w:ascii="Times New Roman" w:hAnsi="Times New Roman" w:cs="Times New Roman"/>
+          <w:sz w:val="24"/>
+          <w:szCs w:val="24"/>
+        </w:rPr>
+        <w:t xml:space="preserve"> dan minuman yang </w:t>
+      </w:r>
+      <w:proofErr w:type="spellStart"/>
+      <w:r>
+        <w:rPr>
+          <w:rFonts w:ascii="Times New Roman" w:hAnsi="Times New Roman" w:cs="Times New Roman"/>
+          <w:sz w:val="24"/>
+          <w:szCs w:val="24"/>
+        </w:rPr>
+        <w:t>ditawarkan</w:t>
+      </w:r>
+      <w:proofErr w:type="spellEnd"/>
+      <w:r>
+        <w:rPr>
+          <w:rFonts w:ascii="Times New Roman" w:hAnsi="Times New Roman" w:cs="Times New Roman"/>
+          <w:sz w:val="24"/>
+          <w:szCs w:val="24"/>
+        </w:rPr>
+        <w:t xml:space="preserve"> di tempat makan tersebut. </w:t>
+      </w:r>
+      <w:proofErr w:type="spellStart"/>
+      <w:r>
+        <w:rPr>
+          <w:rFonts w:ascii="Times New Roman" w:hAnsi="Times New Roman" w:cs="Times New Roman"/>
+          <w:sz w:val="24"/>
+          <w:szCs w:val="24"/>
+        </w:rPr>
+        <w:t>Pembeli</w:t>
+      </w:r>
+      <w:proofErr w:type="spellEnd"/>
+      <w:r>
+        <w:rPr>
+          <w:rFonts w:ascii="Times New Roman" w:hAnsi="Times New Roman" w:cs="Times New Roman"/>
+          <w:sz w:val="24"/>
+          <w:szCs w:val="24"/>
+        </w:rPr>
+        <w:t xml:space="preserve"> juga tidak dapat melihat total </w:t>
+      </w:r>
+      <w:proofErr w:type="spellStart"/>
+      <w:r>
+        <w:rPr>
+          <w:rFonts w:ascii="Times New Roman" w:hAnsi="Times New Roman" w:cs="Times New Roman"/>
+          <w:sz w:val="24"/>
+          <w:szCs w:val="24"/>
+        </w:rPr>
+        <w:t>harga</w:t>
+      </w:r>
+      <w:proofErr w:type="spellEnd"/>
+      <w:r>
+        <w:rPr>
+          <w:rFonts w:ascii="Times New Roman" w:hAnsi="Times New Roman" w:cs="Times New Roman"/>
+          <w:sz w:val="24"/>
+          <w:szCs w:val="24"/>
+        </w:rPr>
+        <w:t xml:space="preserve"> yang </w:t>
+      </w:r>
+      <w:proofErr w:type="spellStart"/>
+      <w:r>
+        <w:rPr>
+          <w:rFonts w:ascii="Times New Roman" w:hAnsi="Times New Roman" w:cs="Times New Roman"/>
+          <w:sz w:val="24"/>
+          <w:szCs w:val="24"/>
+        </w:rPr>
+        <w:t>dipesan</w:t>
+      </w:r>
+      <w:proofErr w:type="spellEnd"/>
+      <w:r>
+        <w:rPr>
+          <w:rFonts w:ascii="Times New Roman" w:hAnsi="Times New Roman" w:cs="Times New Roman"/>
+          <w:sz w:val="24"/>
+          <w:szCs w:val="24"/>
+        </w:rPr>
+        <w:t xml:space="preserve"> </w:t>
+      </w:r>
+      <w:proofErr w:type="spellStart"/>
+      <w:r>
+        <w:rPr>
+          <w:rFonts w:ascii="Times New Roman" w:hAnsi="Times New Roman" w:cs="Times New Roman"/>
+          <w:sz w:val="24"/>
+          <w:szCs w:val="24"/>
+        </w:rPr>
+        <w:t>sebelum</w:t>
+      </w:r>
+      <w:proofErr w:type="spellEnd"/>
+      <w:r>
+        <w:rPr>
+          <w:rFonts w:ascii="Times New Roman" w:hAnsi="Times New Roman" w:cs="Times New Roman"/>
+          <w:sz w:val="24"/>
+          <w:szCs w:val="24"/>
+        </w:rPr>
+        <w:t xml:space="preserve"> bill </w:t>
+      </w:r>
+      <w:proofErr w:type="spellStart"/>
+      <w:r>
+        <w:rPr>
+          <w:rFonts w:ascii="Times New Roman" w:hAnsi="Times New Roman" w:cs="Times New Roman"/>
+          <w:sz w:val="24"/>
+          <w:szCs w:val="24"/>
+        </w:rPr>
+        <w:t>diberikan</w:t>
+      </w:r>
+      <w:proofErr w:type="spellEnd"/>
+      <w:r>
+        <w:rPr>
+          <w:rFonts w:ascii="Times New Roman" w:hAnsi="Times New Roman" w:cs="Times New Roman"/>
+          <w:sz w:val="24"/>
+          <w:szCs w:val="24"/>
+        </w:rPr>
+        <w:t xml:space="preserve"> oleh </w:t>
+      </w:r>
+      <w:proofErr w:type="spellStart"/>
+      <w:r>
+        <w:rPr>
+          <w:rFonts w:ascii="Times New Roman" w:hAnsi="Times New Roman" w:cs="Times New Roman"/>
+          <w:sz w:val="24"/>
+          <w:szCs w:val="24"/>
+        </w:rPr>
+        <w:t>pelayan</w:t>
+      </w:r>
+      <w:proofErr w:type="spellEnd"/>
+      <w:r>
+        <w:rPr>
+          <w:rFonts w:ascii="Times New Roman" w:hAnsi="Times New Roman" w:cs="Times New Roman"/>
+          <w:sz w:val="24"/>
+          <w:szCs w:val="24"/>
+        </w:rPr>
+        <w:t>.</w:t>
       </w:r>
     </w:p>
     <w:p>
@@ -1044,13 +2769,266 @@
           <w:szCs w:val="24"/>
         </w:rPr>
       </w:pPr>
-      <w:r>
-        <w:rPr>
-          <w:rFonts w:ascii="Times New Roman" w:hAnsi="Times New Roman" w:cs="Times New Roman"/>
-          <w:sz w:val="24"/>
-          <w:szCs w:val="24"/>
-        </w:rPr>
-        <w:t>Apalagi jika hari libur, biasanya pengunjung akan meningkat dan akan menyebabkan beberapa masalah dalam proses pelayanan seperti pelanggan harus menunggu lama untuk pelayan dat</w:t>
+      <w:proofErr w:type="spellStart"/>
+      <w:r>
+        <w:rPr>
+          <w:rFonts w:ascii="Times New Roman" w:hAnsi="Times New Roman" w:cs="Times New Roman"/>
+          <w:sz w:val="24"/>
+          <w:szCs w:val="24"/>
+        </w:rPr>
+        <w:t>Apalagi</w:t>
+      </w:r>
+      <w:proofErr w:type="spellEnd"/>
+      <w:r>
+        <w:rPr>
+          <w:rFonts w:ascii="Times New Roman" w:hAnsi="Times New Roman" w:cs="Times New Roman"/>
+          <w:sz w:val="24"/>
+          <w:szCs w:val="24"/>
+        </w:rPr>
+        <w:t xml:space="preserve"> jika </w:t>
+      </w:r>
+      <w:proofErr w:type="spellStart"/>
+      <w:r>
+        <w:rPr>
+          <w:rFonts w:ascii="Times New Roman" w:hAnsi="Times New Roman" w:cs="Times New Roman"/>
+          <w:sz w:val="24"/>
+          <w:szCs w:val="24"/>
+        </w:rPr>
+        <w:t>hari</w:t>
+      </w:r>
+      <w:proofErr w:type="spellEnd"/>
+      <w:r>
+        <w:rPr>
+          <w:rFonts w:ascii="Times New Roman" w:hAnsi="Times New Roman" w:cs="Times New Roman"/>
+          <w:sz w:val="24"/>
+          <w:szCs w:val="24"/>
+        </w:rPr>
+        <w:t xml:space="preserve"> </w:t>
+      </w:r>
+      <w:proofErr w:type="spellStart"/>
+      <w:r>
+        <w:rPr>
+          <w:rFonts w:ascii="Times New Roman" w:hAnsi="Times New Roman" w:cs="Times New Roman"/>
+          <w:sz w:val="24"/>
+          <w:szCs w:val="24"/>
+        </w:rPr>
+        <w:t>libur</w:t>
+      </w:r>
+      <w:proofErr w:type="spellEnd"/>
+      <w:r>
+        <w:rPr>
+          <w:rFonts w:ascii="Times New Roman" w:hAnsi="Times New Roman" w:cs="Times New Roman"/>
+          <w:sz w:val="24"/>
+          <w:szCs w:val="24"/>
+        </w:rPr>
+        <w:t xml:space="preserve">, </w:t>
+      </w:r>
+      <w:proofErr w:type="spellStart"/>
+      <w:r>
+        <w:rPr>
+          <w:rFonts w:ascii="Times New Roman" w:hAnsi="Times New Roman" w:cs="Times New Roman"/>
+          <w:sz w:val="24"/>
+          <w:szCs w:val="24"/>
+        </w:rPr>
+        <w:t>biasanya</w:t>
+      </w:r>
+      <w:proofErr w:type="spellEnd"/>
+      <w:r>
+        <w:rPr>
+          <w:rFonts w:ascii="Times New Roman" w:hAnsi="Times New Roman" w:cs="Times New Roman"/>
+          <w:sz w:val="24"/>
+          <w:szCs w:val="24"/>
+        </w:rPr>
+        <w:t xml:space="preserve"> </w:t>
+      </w:r>
+      <w:proofErr w:type="spellStart"/>
+      <w:r>
+        <w:rPr>
+          <w:rFonts w:ascii="Times New Roman" w:hAnsi="Times New Roman" w:cs="Times New Roman"/>
+          <w:sz w:val="24"/>
+          <w:szCs w:val="24"/>
+        </w:rPr>
+        <w:t>pengunjung</w:t>
+      </w:r>
+      <w:proofErr w:type="spellEnd"/>
+      <w:r>
+        <w:rPr>
+          <w:rFonts w:ascii="Times New Roman" w:hAnsi="Times New Roman" w:cs="Times New Roman"/>
+          <w:sz w:val="24"/>
+          <w:szCs w:val="24"/>
+        </w:rPr>
+        <w:t xml:space="preserve"> </w:t>
+      </w:r>
+      <w:proofErr w:type="spellStart"/>
+      <w:r>
+        <w:rPr>
+          <w:rFonts w:ascii="Times New Roman" w:hAnsi="Times New Roman" w:cs="Times New Roman"/>
+          <w:sz w:val="24"/>
+          <w:szCs w:val="24"/>
+        </w:rPr>
+        <w:t>akan</w:t>
+      </w:r>
+      <w:proofErr w:type="spellEnd"/>
+      <w:r>
+        <w:rPr>
+          <w:rFonts w:ascii="Times New Roman" w:hAnsi="Times New Roman" w:cs="Times New Roman"/>
+          <w:sz w:val="24"/>
+          <w:szCs w:val="24"/>
+        </w:rPr>
+        <w:t xml:space="preserve"> </w:t>
+      </w:r>
+      <w:proofErr w:type="spellStart"/>
+      <w:r>
+        <w:rPr>
+          <w:rFonts w:ascii="Times New Roman" w:hAnsi="Times New Roman" w:cs="Times New Roman"/>
+          <w:sz w:val="24"/>
+          <w:szCs w:val="24"/>
+        </w:rPr>
+        <w:t>meningkat</w:t>
+      </w:r>
+      <w:proofErr w:type="spellEnd"/>
+      <w:r>
+        <w:rPr>
+          <w:rFonts w:ascii="Times New Roman" w:hAnsi="Times New Roman" w:cs="Times New Roman"/>
+          <w:sz w:val="24"/>
+          <w:szCs w:val="24"/>
+        </w:rPr>
+        <w:t xml:space="preserve"> dan </w:t>
+      </w:r>
+      <w:proofErr w:type="spellStart"/>
+      <w:r>
+        <w:rPr>
+          <w:rFonts w:ascii="Times New Roman" w:hAnsi="Times New Roman" w:cs="Times New Roman"/>
+          <w:sz w:val="24"/>
+          <w:szCs w:val="24"/>
+        </w:rPr>
+        <w:t>akan</w:t>
+      </w:r>
+      <w:proofErr w:type="spellEnd"/>
+      <w:r>
+        <w:rPr>
+          <w:rFonts w:ascii="Times New Roman" w:hAnsi="Times New Roman" w:cs="Times New Roman"/>
+          <w:sz w:val="24"/>
+          <w:szCs w:val="24"/>
+        </w:rPr>
+        <w:t xml:space="preserve"> </w:t>
+      </w:r>
+      <w:proofErr w:type="spellStart"/>
+      <w:r>
+        <w:rPr>
+          <w:rFonts w:ascii="Times New Roman" w:hAnsi="Times New Roman" w:cs="Times New Roman"/>
+          <w:sz w:val="24"/>
+          <w:szCs w:val="24"/>
+        </w:rPr>
+        <w:t>menyebabkan</w:t>
+      </w:r>
+      <w:proofErr w:type="spellEnd"/>
+      <w:r>
+        <w:rPr>
+          <w:rFonts w:ascii="Times New Roman" w:hAnsi="Times New Roman" w:cs="Times New Roman"/>
+          <w:sz w:val="24"/>
+          <w:szCs w:val="24"/>
+        </w:rPr>
+        <w:t xml:space="preserve"> beberapa </w:t>
+      </w:r>
+      <w:proofErr w:type="spellStart"/>
+      <w:r>
+        <w:rPr>
+          <w:rFonts w:ascii="Times New Roman" w:hAnsi="Times New Roman" w:cs="Times New Roman"/>
+          <w:sz w:val="24"/>
+          <w:szCs w:val="24"/>
+        </w:rPr>
+        <w:t>masalah</w:t>
+      </w:r>
+      <w:proofErr w:type="spellEnd"/>
+      <w:r>
+        <w:rPr>
+          <w:rFonts w:ascii="Times New Roman" w:hAnsi="Times New Roman" w:cs="Times New Roman"/>
+          <w:sz w:val="24"/>
+          <w:szCs w:val="24"/>
+        </w:rPr>
+        <w:t xml:space="preserve"> dalam proses </w:t>
+      </w:r>
+      <w:proofErr w:type="spellStart"/>
+      <w:r>
+        <w:rPr>
+          <w:rFonts w:ascii="Times New Roman" w:hAnsi="Times New Roman" w:cs="Times New Roman"/>
+          <w:sz w:val="24"/>
+          <w:szCs w:val="24"/>
+        </w:rPr>
+        <w:t>pelayanan</w:t>
+      </w:r>
+      <w:proofErr w:type="spellEnd"/>
+      <w:r>
+        <w:rPr>
+          <w:rFonts w:ascii="Times New Roman" w:hAnsi="Times New Roman" w:cs="Times New Roman"/>
+          <w:sz w:val="24"/>
+          <w:szCs w:val="24"/>
+        </w:rPr>
+        <w:t xml:space="preserve"> seperti </w:t>
+      </w:r>
+      <w:proofErr w:type="spellStart"/>
+      <w:r>
+        <w:rPr>
+          <w:rFonts w:ascii="Times New Roman" w:hAnsi="Times New Roman" w:cs="Times New Roman"/>
+          <w:sz w:val="24"/>
+          <w:szCs w:val="24"/>
+        </w:rPr>
+        <w:t>pelanggan</w:t>
+      </w:r>
+      <w:proofErr w:type="spellEnd"/>
+      <w:r>
+        <w:rPr>
+          <w:rFonts w:ascii="Times New Roman" w:hAnsi="Times New Roman" w:cs="Times New Roman"/>
+          <w:sz w:val="24"/>
+          <w:szCs w:val="24"/>
+        </w:rPr>
+        <w:t xml:space="preserve"> harus </w:t>
+      </w:r>
+      <w:proofErr w:type="spellStart"/>
+      <w:r>
+        <w:rPr>
+          <w:rFonts w:ascii="Times New Roman" w:hAnsi="Times New Roman" w:cs="Times New Roman"/>
+          <w:sz w:val="24"/>
+          <w:szCs w:val="24"/>
+        </w:rPr>
+        <w:t>menunggu</w:t>
+      </w:r>
+      <w:proofErr w:type="spellEnd"/>
+      <w:r>
+        <w:rPr>
+          <w:rFonts w:ascii="Times New Roman" w:hAnsi="Times New Roman" w:cs="Times New Roman"/>
+          <w:sz w:val="24"/>
+          <w:szCs w:val="24"/>
+        </w:rPr>
+        <w:t xml:space="preserve"> lama untuk </w:t>
+      </w:r>
+      <w:proofErr w:type="spellStart"/>
+      <w:r>
+        <w:rPr>
+          <w:rFonts w:ascii="Times New Roman" w:hAnsi="Times New Roman" w:cs="Times New Roman"/>
+          <w:sz w:val="24"/>
+          <w:szCs w:val="24"/>
+        </w:rPr>
+        <w:t>pelayan</w:t>
+      </w:r>
+      <w:proofErr w:type="spellEnd"/>
+      <w:r>
+        <w:rPr>
+          <w:rFonts w:ascii="Times New Roman" w:hAnsi="Times New Roman" w:cs="Times New Roman"/>
+          <w:sz w:val="24"/>
+          <w:szCs w:val="24"/>
+        </w:rPr>
+        <w:t xml:space="preserve"> </w:t>
+      </w:r>
+      <w:proofErr w:type="spellStart"/>
+      <w:r>
+        <w:rPr>
+          <w:rFonts w:ascii="Times New Roman" w:hAnsi="Times New Roman" w:cs="Times New Roman"/>
+          <w:sz w:val="24"/>
+          <w:szCs w:val="24"/>
+        </w:rPr>
+        <w:t>dat</w:t>
       </w:r>
       <w:r>
         <w:rPr>
@@ -1066,15 +3044,204 @@
           <w:sz w:val="24"/>
           <w:szCs w:val="24"/>
         </w:rPr>
-        <w:t>ng membawa daftar menu, membawa makanan, dan membawa bil</w:t>
-      </w:r>
-      <w:r>
-        <w:rPr>
-          <w:rFonts w:ascii="Times New Roman" w:hAnsi="Times New Roman" w:cs="Times New Roman"/>
-          <w:sz w:val="24"/>
-          <w:szCs w:val="24"/>
-        </w:rPr>
-        <w:t xml:space="preserve"> yang terkadang membuat pelanggan kesal karena terlalu lama menunggu.</w:t>
+        <w:t>ng</w:t>
+      </w:r>
+      <w:proofErr w:type="spellEnd"/>
+      <w:r>
+        <w:rPr>
+          <w:rFonts w:ascii="Times New Roman" w:hAnsi="Times New Roman" w:cs="Times New Roman"/>
+          <w:sz w:val="24"/>
+          <w:szCs w:val="24"/>
+        </w:rPr>
+        <w:t xml:space="preserve"> </w:t>
+      </w:r>
+      <w:proofErr w:type="spellStart"/>
+      <w:r>
+        <w:rPr>
+          <w:rFonts w:ascii="Times New Roman" w:hAnsi="Times New Roman" w:cs="Times New Roman"/>
+          <w:sz w:val="24"/>
+          <w:szCs w:val="24"/>
+        </w:rPr>
+        <w:t>membawa</w:t>
+      </w:r>
+      <w:proofErr w:type="spellEnd"/>
+      <w:r>
+        <w:rPr>
+          <w:rFonts w:ascii="Times New Roman" w:hAnsi="Times New Roman" w:cs="Times New Roman"/>
+          <w:sz w:val="24"/>
+          <w:szCs w:val="24"/>
+        </w:rPr>
+        <w:t xml:space="preserve"> daftar menu, </w:t>
+      </w:r>
+      <w:proofErr w:type="spellStart"/>
+      <w:r>
+        <w:rPr>
+          <w:rFonts w:ascii="Times New Roman" w:hAnsi="Times New Roman" w:cs="Times New Roman"/>
+          <w:sz w:val="24"/>
+          <w:szCs w:val="24"/>
+        </w:rPr>
+        <w:t>membawa</w:t>
+      </w:r>
+      <w:proofErr w:type="spellEnd"/>
+      <w:r>
+        <w:rPr>
+          <w:rFonts w:ascii="Times New Roman" w:hAnsi="Times New Roman" w:cs="Times New Roman"/>
+          <w:sz w:val="24"/>
+          <w:szCs w:val="24"/>
+        </w:rPr>
+        <w:t xml:space="preserve"> </w:t>
+      </w:r>
+      <w:proofErr w:type="spellStart"/>
+      <w:r>
+        <w:rPr>
+          <w:rFonts w:ascii="Times New Roman" w:hAnsi="Times New Roman" w:cs="Times New Roman"/>
+          <w:sz w:val="24"/>
+          <w:szCs w:val="24"/>
+        </w:rPr>
+        <w:t>makanan</w:t>
+      </w:r>
+      <w:proofErr w:type="spellEnd"/>
+      <w:r>
+        <w:rPr>
+          <w:rFonts w:ascii="Times New Roman" w:hAnsi="Times New Roman" w:cs="Times New Roman"/>
+          <w:sz w:val="24"/>
+          <w:szCs w:val="24"/>
+        </w:rPr>
+        <w:t xml:space="preserve">, dan </w:t>
+      </w:r>
+      <w:proofErr w:type="spellStart"/>
+      <w:r>
+        <w:rPr>
+          <w:rFonts w:ascii="Times New Roman" w:hAnsi="Times New Roman" w:cs="Times New Roman"/>
+          <w:sz w:val="24"/>
+          <w:szCs w:val="24"/>
+        </w:rPr>
+        <w:t>membawa</w:t>
+      </w:r>
+      <w:proofErr w:type="spellEnd"/>
+      <w:r>
+        <w:rPr>
+          <w:rFonts w:ascii="Times New Roman" w:hAnsi="Times New Roman" w:cs="Times New Roman"/>
+          <w:sz w:val="24"/>
+          <w:szCs w:val="24"/>
+        </w:rPr>
+        <w:t xml:space="preserve"> bil</w:t>
+      </w:r>
+      <w:r>
+        <w:rPr>
+          <w:rFonts w:ascii="Times New Roman" w:hAnsi="Times New Roman" w:cs="Times New Roman"/>
+          <w:sz w:val="24"/>
+          <w:szCs w:val="24"/>
+        </w:rPr>
+        <w:t xml:space="preserve"> yang </w:t>
+      </w:r>
+      <w:proofErr w:type="spellStart"/>
+      <w:r>
+        <w:rPr>
+          <w:rFonts w:ascii="Times New Roman" w:hAnsi="Times New Roman" w:cs="Times New Roman"/>
+          <w:sz w:val="24"/>
+          <w:szCs w:val="24"/>
+        </w:rPr>
+        <w:t>terkadang</w:t>
+      </w:r>
+      <w:proofErr w:type="spellEnd"/>
+      <w:r>
+        <w:rPr>
+          <w:rFonts w:ascii="Times New Roman" w:hAnsi="Times New Roman" w:cs="Times New Roman"/>
+          <w:sz w:val="24"/>
+          <w:szCs w:val="24"/>
+        </w:rPr>
+        <w:t xml:space="preserve"> membuat </w:t>
+      </w:r>
+      <w:proofErr w:type="spellStart"/>
+      <w:r>
+        <w:rPr>
+          <w:rFonts w:ascii="Times New Roman" w:hAnsi="Times New Roman" w:cs="Times New Roman"/>
+          <w:sz w:val="24"/>
+          <w:szCs w:val="24"/>
+        </w:rPr>
+        <w:t>pelanggan</w:t>
+      </w:r>
+      <w:proofErr w:type="spellEnd"/>
+      <w:r>
+        <w:rPr>
+          <w:rFonts w:ascii="Times New Roman" w:hAnsi="Times New Roman" w:cs="Times New Roman"/>
+          <w:sz w:val="24"/>
+          <w:szCs w:val="24"/>
+        </w:rPr>
+        <w:t xml:space="preserve"> </w:t>
+      </w:r>
+      <w:proofErr w:type="spellStart"/>
+      <w:r>
+        <w:rPr>
+          <w:rFonts w:ascii="Times New Roman" w:hAnsi="Times New Roman" w:cs="Times New Roman"/>
+          <w:sz w:val="24"/>
+          <w:szCs w:val="24"/>
+        </w:rPr>
+        <w:t>kesal</w:t>
+      </w:r>
+      <w:proofErr w:type="spellEnd"/>
+      <w:r>
+        <w:rPr>
+          <w:rFonts w:ascii="Times New Roman" w:hAnsi="Times New Roman" w:cs="Times New Roman"/>
+          <w:sz w:val="24"/>
+          <w:szCs w:val="24"/>
+        </w:rPr>
+        <w:t xml:space="preserve"> </w:t>
+      </w:r>
+      <w:proofErr w:type="spellStart"/>
+      <w:r>
+        <w:rPr>
+          <w:rFonts w:ascii="Times New Roman" w:hAnsi="Times New Roman" w:cs="Times New Roman"/>
+          <w:sz w:val="24"/>
+          <w:szCs w:val="24"/>
+        </w:rPr>
+        <w:t>karena</w:t>
+      </w:r>
+      <w:proofErr w:type="spellEnd"/>
+      <w:r>
+        <w:rPr>
+          <w:rFonts w:ascii="Times New Roman" w:hAnsi="Times New Roman" w:cs="Times New Roman"/>
+          <w:sz w:val="24"/>
+          <w:szCs w:val="24"/>
+        </w:rPr>
+        <w:t xml:space="preserve"> </w:t>
+      </w:r>
+      <w:proofErr w:type="spellStart"/>
+      <w:r>
+        <w:rPr>
+          <w:rFonts w:ascii="Times New Roman" w:hAnsi="Times New Roman" w:cs="Times New Roman"/>
+          <w:sz w:val="24"/>
+          <w:szCs w:val="24"/>
+        </w:rPr>
+        <w:t>terlalu</w:t>
+      </w:r>
+      <w:proofErr w:type="spellEnd"/>
+      <w:r>
+        <w:rPr>
+          <w:rFonts w:ascii="Times New Roman" w:hAnsi="Times New Roman" w:cs="Times New Roman"/>
+          <w:sz w:val="24"/>
+          <w:szCs w:val="24"/>
+        </w:rPr>
+        <w:t xml:space="preserve"> lama </w:t>
+      </w:r>
+      <w:proofErr w:type="spellStart"/>
+      <w:r>
+        <w:rPr>
+          <w:rFonts w:ascii="Times New Roman" w:hAnsi="Times New Roman" w:cs="Times New Roman"/>
+          <w:sz w:val="24"/>
+          <w:szCs w:val="24"/>
+        </w:rPr>
+        <w:t>menunggu</w:t>
+      </w:r>
+      <w:proofErr w:type="spellEnd"/>
+      <w:r>
+        <w:rPr>
+          <w:rFonts w:ascii="Times New Roman" w:hAnsi="Times New Roman" w:cs="Times New Roman"/>
+          <w:sz w:val="24"/>
+          <w:szCs w:val="24"/>
+        </w:rPr>
+        <w:t>.</w:t>
       </w:r>
     </w:p>
     <w:p>
@@ -1102,8 +3269,306 @@
           <w:sz w:val="24"/>
           <w:szCs w:val="24"/>
         </w:rPr>
-        <w:t>Maka, berdasarkan riset tingkat kebutuhan pelanggan dalam hal kecepatan, efisiensi dan kepraktisan dalam memesan maupun dalam melakukan pembayaran dengan menggunakan kemajuan teknologi yang ada dengan memanfaatkan pembelajaran yang telah diajarkan</w:t>
-      </w:r>
+        <w:t xml:space="preserve">Maka, berdasarkan </w:t>
+      </w:r>
+      <w:proofErr w:type="spellStart"/>
+      <w:r>
+        <w:rPr>
+          <w:rFonts w:ascii="Times New Roman" w:hAnsi="Times New Roman" w:cs="Times New Roman"/>
+          <w:sz w:val="24"/>
+          <w:szCs w:val="24"/>
+        </w:rPr>
+        <w:t>riset</w:t>
+      </w:r>
+      <w:proofErr w:type="spellEnd"/>
+      <w:r>
+        <w:rPr>
+          <w:rFonts w:ascii="Times New Roman" w:hAnsi="Times New Roman" w:cs="Times New Roman"/>
+          <w:sz w:val="24"/>
+          <w:szCs w:val="24"/>
+        </w:rPr>
+        <w:t xml:space="preserve"> </w:t>
+      </w:r>
+      <w:proofErr w:type="spellStart"/>
+      <w:r>
+        <w:rPr>
+          <w:rFonts w:ascii="Times New Roman" w:hAnsi="Times New Roman" w:cs="Times New Roman"/>
+          <w:sz w:val="24"/>
+          <w:szCs w:val="24"/>
+        </w:rPr>
+        <w:t>tingkat</w:t>
+      </w:r>
+      <w:proofErr w:type="spellEnd"/>
+      <w:r>
+        <w:rPr>
+          <w:rFonts w:ascii="Times New Roman" w:hAnsi="Times New Roman" w:cs="Times New Roman"/>
+          <w:sz w:val="24"/>
+          <w:szCs w:val="24"/>
+        </w:rPr>
+        <w:t xml:space="preserve"> </w:t>
+      </w:r>
+      <w:proofErr w:type="spellStart"/>
+      <w:r>
+        <w:rPr>
+          <w:rFonts w:ascii="Times New Roman" w:hAnsi="Times New Roman" w:cs="Times New Roman"/>
+          <w:sz w:val="24"/>
+          <w:szCs w:val="24"/>
+        </w:rPr>
+        <w:t>kebutuhan</w:t>
+      </w:r>
+      <w:proofErr w:type="spellEnd"/>
+      <w:r>
+        <w:rPr>
+          <w:rFonts w:ascii="Times New Roman" w:hAnsi="Times New Roman" w:cs="Times New Roman"/>
+          <w:sz w:val="24"/>
+          <w:szCs w:val="24"/>
+        </w:rPr>
+        <w:t xml:space="preserve"> </w:t>
+      </w:r>
+      <w:proofErr w:type="spellStart"/>
+      <w:r>
+        <w:rPr>
+          <w:rFonts w:ascii="Times New Roman" w:hAnsi="Times New Roman" w:cs="Times New Roman"/>
+          <w:sz w:val="24"/>
+          <w:szCs w:val="24"/>
+        </w:rPr>
+        <w:t>pelanggan</w:t>
+      </w:r>
+      <w:proofErr w:type="spellEnd"/>
+      <w:r>
+        <w:rPr>
+          <w:rFonts w:ascii="Times New Roman" w:hAnsi="Times New Roman" w:cs="Times New Roman"/>
+          <w:sz w:val="24"/>
+          <w:szCs w:val="24"/>
+        </w:rPr>
+        <w:t xml:space="preserve"> dalam </w:t>
+      </w:r>
+      <w:proofErr w:type="spellStart"/>
+      <w:r>
+        <w:rPr>
+          <w:rFonts w:ascii="Times New Roman" w:hAnsi="Times New Roman" w:cs="Times New Roman"/>
+          <w:sz w:val="24"/>
+          <w:szCs w:val="24"/>
+        </w:rPr>
+        <w:t>hal</w:t>
+      </w:r>
+      <w:proofErr w:type="spellEnd"/>
+      <w:r>
+        <w:rPr>
+          <w:rFonts w:ascii="Times New Roman" w:hAnsi="Times New Roman" w:cs="Times New Roman"/>
+          <w:sz w:val="24"/>
+          <w:szCs w:val="24"/>
+        </w:rPr>
+        <w:t xml:space="preserve"> </w:t>
+      </w:r>
+      <w:proofErr w:type="spellStart"/>
+      <w:r>
+        <w:rPr>
+          <w:rFonts w:ascii="Times New Roman" w:hAnsi="Times New Roman" w:cs="Times New Roman"/>
+          <w:sz w:val="24"/>
+          <w:szCs w:val="24"/>
+        </w:rPr>
+        <w:t>kecepatan</w:t>
+      </w:r>
+      <w:proofErr w:type="spellEnd"/>
+      <w:r>
+        <w:rPr>
+          <w:rFonts w:ascii="Times New Roman" w:hAnsi="Times New Roman" w:cs="Times New Roman"/>
+          <w:sz w:val="24"/>
+          <w:szCs w:val="24"/>
+        </w:rPr>
+        <w:t xml:space="preserve">, </w:t>
+      </w:r>
+      <w:proofErr w:type="spellStart"/>
+      <w:r>
+        <w:rPr>
+          <w:rFonts w:ascii="Times New Roman" w:hAnsi="Times New Roman" w:cs="Times New Roman"/>
+          <w:sz w:val="24"/>
+          <w:szCs w:val="24"/>
+        </w:rPr>
+        <w:t>efisiensi</w:t>
+      </w:r>
+      <w:proofErr w:type="spellEnd"/>
+      <w:r>
+        <w:rPr>
+          <w:rFonts w:ascii="Times New Roman" w:hAnsi="Times New Roman" w:cs="Times New Roman"/>
+          <w:sz w:val="24"/>
+          <w:szCs w:val="24"/>
+        </w:rPr>
+        <w:t xml:space="preserve"> dan </w:t>
+      </w:r>
+      <w:proofErr w:type="spellStart"/>
+      <w:r>
+        <w:rPr>
+          <w:rFonts w:ascii="Times New Roman" w:hAnsi="Times New Roman" w:cs="Times New Roman"/>
+          <w:sz w:val="24"/>
+          <w:szCs w:val="24"/>
+        </w:rPr>
+        <w:t>kepraktisan</w:t>
+      </w:r>
+      <w:proofErr w:type="spellEnd"/>
+      <w:r>
+        <w:rPr>
+          <w:rFonts w:ascii="Times New Roman" w:hAnsi="Times New Roman" w:cs="Times New Roman"/>
+          <w:sz w:val="24"/>
+          <w:szCs w:val="24"/>
+        </w:rPr>
+        <w:t xml:space="preserve"> dalam </w:t>
+      </w:r>
+      <w:proofErr w:type="spellStart"/>
+      <w:r>
+        <w:rPr>
+          <w:rFonts w:ascii="Times New Roman" w:hAnsi="Times New Roman" w:cs="Times New Roman"/>
+          <w:sz w:val="24"/>
+          <w:szCs w:val="24"/>
+        </w:rPr>
+        <w:t>memesan</w:t>
+      </w:r>
+      <w:proofErr w:type="spellEnd"/>
+      <w:r>
+        <w:rPr>
+          <w:rFonts w:ascii="Times New Roman" w:hAnsi="Times New Roman" w:cs="Times New Roman"/>
+          <w:sz w:val="24"/>
+          <w:szCs w:val="24"/>
+        </w:rPr>
+        <w:t xml:space="preserve"> </w:t>
+      </w:r>
+      <w:proofErr w:type="spellStart"/>
+      <w:r>
+        <w:rPr>
+          <w:rFonts w:ascii="Times New Roman" w:hAnsi="Times New Roman" w:cs="Times New Roman"/>
+          <w:sz w:val="24"/>
+          <w:szCs w:val="24"/>
+        </w:rPr>
+        <w:t>maupun</w:t>
+      </w:r>
+      <w:proofErr w:type="spellEnd"/>
+      <w:r>
+        <w:rPr>
+          <w:rFonts w:ascii="Times New Roman" w:hAnsi="Times New Roman" w:cs="Times New Roman"/>
+          <w:sz w:val="24"/>
+          <w:szCs w:val="24"/>
+        </w:rPr>
+        <w:t xml:space="preserve"> dalam melakukan </w:t>
+      </w:r>
+      <w:proofErr w:type="spellStart"/>
+      <w:r>
+        <w:rPr>
+          <w:rFonts w:ascii="Times New Roman" w:hAnsi="Times New Roman" w:cs="Times New Roman"/>
+          <w:sz w:val="24"/>
+          <w:szCs w:val="24"/>
+        </w:rPr>
+        <w:t>pembayaran</w:t>
+      </w:r>
+      <w:proofErr w:type="spellEnd"/>
+      <w:r>
+        <w:rPr>
+          <w:rFonts w:ascii="Times New Roman" w:hAnsi="Times New Roman" w:cs="Times New Roman"/>
+          <w:sz w:val="24"/>
+          <w:szCs w:val="24"/>
+        </w:rPr>
+        <w:t xml:space="preserve"> dengan menggunakan </w:t>
+      </w:r>
+      <w:proofErr w:type="spellStart"/>
+      <w:r>
+        <w:rPr>
+          <w:rFonts w:ascii="Times New Roman" w:hAnsi="Times New Roman" w:cs="Times New Roman"/>
+          <w:sz w:val="24"/>
+          <w:szCs w:val="24"/>
+        </w:rPr>
+        <w:t>kemajuan</w:t>
+      </w:r>
+      <w:proofErr w:type="spellEnd"/>
+      <w:r>
+        <w:rPr>
+          <w:rFonts w:ascii="Times New Roman" w:hAnsi="Times New Roman" w:cs="Times New Roman"/>
+          <w:sz w:val="24"/>
+          <w:szCs w:val="24"/>
+        </w:rPr>
+        <w:t xml:space="preserve"> </w:t>
+      </w:r>
+      <w:proofErr w:type="spellStart"/>
+      <w:r>
+        <w:rPr>
+          <w:rFonts w:ascii="Times New Roman" w:hAnsi="Times New Roman" w:cs="Times New Roman"/>
+          <w:sz w:val="24"/>
+          <w:szCs w:val="24"/>
+        </w:rPr>
+        <w:t>teknologi</w:t>
+      </w:r>
+      <w:proofErr w:type="spellEnd"/>
+      <w:r>
+        <w:rPr>
+          <w:rFonts w:ascii="Times New Roman" w:hAnsi="Times New Roman" w:cs="Times New Roman"/>
+          <w:sz w:val="24"/>
+          <w:szCs w:val="24"/>
+        </w:rPr>
+        <w:t xml:space="preserve"> yang </w:t>
+      </w:r>
+      <w:proofErr w:type="spellStart"/>
+      <w:r>
+        <w:rPr>
+          <w:rFonts w:ascii="Times New Roman" w:hAnsi="Times New Roman" w:cs="Times New Roman"/>
+          <w:sz w:val="24"/>
+          <w:szCs w:val="24"/>
+        </w:rPr>
+        <w:t>ada</w:t>
+      </w:r>
+      <w:proofErr w:type="spellEnd"/>
+      <w:r>
+        <w:rPr>
+          <w:rFonts w:ascii="Times New Roman" w:hAnsi="Times New Roman" w:cs="Times New Roman"/>
+          <w:sz w:val="24"/>
+          <w:szCs w:val="24"/>
+        </w:rPr>
+        <w:t xml:space="preserve"> dengan </w:t>
+      </w:r>
+      <w:proofErr w:type="spellStart"/>
+      <w:r>
+        <w:rPr>
+          <w:rFonts w:ascii="Times New Roman" w:hAnsi="Times New Roman" w:cs="Times New Roman"/>
+          <w:sz w:val="24"/>
+          <w:szCs w:val="24"/>
+        </w:rPr>
+        <w:t>memanfaatkan</w:t>
+      </w:r>
+      <w:proofErr w:type="spellEnd"/>
+      <w:r>
+        <w:rPr>
+          <w:rFonts w:ascii="Times New Roman" w:hAnsi="Times New Roman" w:cs="Times New Roman"/>
+          <w:sz w:val="24"/>
+          <w:szCs w:val="24"/>
+        </w:rPr>
+        <w:t xml:space="preserve"> </w:t>
+      </w:r>
+      <w:proofErr w:type="spellStart"/>
+      <w:r>
+        <w:rPr>
+          <w:rFonts w:ascii="Times New Roman" w:hAnsi="Times New Roman" w:cs="Times New Roman"/>
+          <w:sz w:val="24"/>
+          <w:szCs w:val="24"/>
+        </w:rPr>
+        <w:t>pembelajaran</w:t>
+      </w:r>
+      <w:proofErr w:type="spellEnd"/>
+      <w:r>
+        <w:rPr>
+          <w:rFonts w:ascii="Times New Roman" w:hAnsi="Times New Roman" w:cs="Times New Roman"/>
+          <w:sz w:val="24"/>
+          <w:szCs w:val="24"/>
+        </w:rPr>
+        <w:t xml:space="preserve"> yang telah </w:t>
+      </w:r>
+      <w:proofErr w:type="spellStart"/>
+      <w:r>
+        <w:rPr>
+          <w:rFonts w:ascii="Times New Roman" w:hAnsi="Times New Roman" w:cs="Times New Roman"/>
+          <w:sz w:val="24"/>
+          <w:szCs w:val="24"/>
+        </w:rPr>
+        <w:t>diajarkan</w:t>
+      </w:r>
+      <w:proofErr w:type="spellEnd"/>
       <w:r>
         <w:rPr>
           <w:rFonts w:ascii="Times New Roman" w:hAnsi="Times New Roman" w:cs="Times New Roman"/>
@@ -1134,7 +3599,133 @@
           <w:sz w:val="24"/>
           <w:szCs w:val="24"/>
         </w:rPr>
-        <w:t xml:space="preserve">ami membuat aplikasi yang dapat mempermudah kita dalam melakukan pemesanan menu makanan dan minuman dari jarak jauh yang </w:t>
+        <w:t xml:space="preserve">ami membuat aplikasi yang dapat </w:t>
+      </w:r>
+      <w:proofErr w:type="spellStart"/>
+      <w:r>
+        <w:rPr>
+          <w:rFonts w:ascii="Times New Roman" w:hAnsi="Times New Roman" w:cs="Times New Roman"/>
+          <w:sz w:val="24"/>
+          <w:szCs w:val="24"/>
+        </w:rPr>
+        <w:t>mempermudah</w:t>
+      </w:r>
+      <w:proofErr w:type="spellEnd"/>
+      <w:r>
+        <w:rPr>
+          <w:rFonts w:ascii="Times New Roman" w:hAnsi="Times New Roman" w:cs="Times New Roman"/>
+          <w:sz w:val="24"/>
+          <w:szCs w:val="24"/>
+        </w:rPr>
+        <w:t xml:space="preserve"> </w:t>
+      </w:r>
+      <w:proofErr w:type="spellStart"/>
+      <w:r>
+        <w:rPr>
+          <w:rFonts w:ascii="Times New Roman" w:hAnsi="Times New Roman" w:cs="Times New Roman"/>
+          <w:sz w:val="24"/>
+          <w:szCs w:val="24"/>
+        </w:rPr>
+        <w:t>kita</w:t>
+      </w:r>
+      <w:proofErr w:type="spellEnd"/>
+      <w:r>
+        <w:rPr>
+          <w:rFonts w:ascii="Times New Roman" w:hAnsi="Times New Roman" w:cs="Times New Roman"/>
+          <w:sz w:val="24"/>
+          <w:szCs w:val="24"/>
+        </w:rPr>
+        <w:t xml:space="preserve"> dalam melakukan </w:t>
+      </w:r>
+      <w:proofErr w:type="spellStart"/>
+      <w:r>
+        <w:rPr>
+          <w:rFonts w:ascii="Times New Roman" w:hAnsi="Times New Roman" w:cs="Times New Roman"/>
+          <w:sz w:val="24"/>
+          <w:szCs w:val="24"/>
+        </w:rPr>
+        <w:t>pemesanan</w:t>
+      </w:r>
+      <w:proofErr w:type="spellEnd"/>
+      <w:r>
+        <w:rPr>
+          <w:rFonts w:ascii="Times New Roman" w:hAnsi="Times New Roman" w:cs="Times New Roman"/>
+          <w:sz w:val="24"/>
+          <w:szCs w:val="24"/>
+        </w:rPr>
+        <w:t xml:space="preserve"> menu </w:t>
+      </w:r>
+      <w:proofErr w:type="spellStart"/>
+      <w:r>
+        <w:rPr>
+          <w:rFonts w:ascii="Times New Roman" w:hAnsi="Times New Roman" w:cs="Times New Roman"/>
+          <w:sz w:val="24"/>
+          <w:szCs w:val="24"/>
+        </w:rPr>
+        <w:t>makanan</w:t>
+      </w:r>
+      <w:proofErr w:type="spellEnd"/>
+      <w:r>
+        <w:rPr>
+          <w:rFonts w:ascii="Times New Roman" w:hAnsi="Times New Roman" w:cs="Times New Roman"/>
+          <w:sz w:val="24"/>
+          <w:szCs w:val="24"/>
+        </w:rPr>
+        <w:t xml:space="preserve"> dan minuman </w:t>
+      </w:r>
+      <w:proofErr w:type="spellStart"/>
+      <w:r>
+        <w:rPr>
+          <w:rFonts w:ascii="Times New Roman" w:hAnsi="Times New Roman" w:cs="Times New Roman"/>
+          <w:sz w:val="24"/>
+          <w:szCs w:val="24"/>
+        </w:rPr>
+        <w:t>dari</w:t>
+      </w:r>
+      <w:proofErr w:type="spellEnd"/>
+      <w:r>
+        <w:rPr>
+          <w:rFonts w:ascii="Times New Roman" w:hAnsi="Times New Roman" w:cs="Times New Roman"/>
+          <w:sz w:val="24"/>
+          <w:szCs w:val="24"/>
+        </w:rPr>
+        <w:t xml:space="preserve"> </w:t>
+      </w:r>
+      <w:proofErr w:type="spellStart"/>
+      <w:r>
+        <w:rPr>
+          <w:rFonts w:ascii="Times New Roman" w:hAnsi="Times New Roman" w:cs="Times New Roman"/>
+          <w:sz w:val="24"/>
+          <w:szCs w:val="24"/>
+        </w:rPr>
+        <w:t>jarak</w:t>
+      </w:r>
+      <w:proofErr w:type="spellEnd"/>
+      <w:r>
+        <w:rPr>
+          <w:rFonts w:ascii="Times New Roman" w:hAnsi="Times New Roman" w:cs="Times New Roman"/>
+          <w:sz w:val="24"/>
+          <w:szCs w:val="24"/>
+        </w:rPr>
+        <w:t xml:space="preserve"> </w:t>
+      </w:r>
+      <w:proofErr w:type="spellStart"/>
+      <w:r>
+        <w:rPr>
+          <w:rFonts w:ascii="Times New Roman" w:hAnsi="Times New Roman" w:cs="Times New Roman"/>
+          <w:sz w:val="24"/>
+          <w:szCs w:val="24"/>
+        </w:rPr>
+        <w:t>jauh</w:t>
+      </w:r>
+      <w:proofErr w:type="spellEnd"/>
+      <w:r>
+        <w:rPr>
+          <w:rFonts w:ascii="Times New Roman" w:hAnsi="Times New Roman" w:cs="Times New Roman"/>
+          <w:sz w:val="24"/>
+          <w:szCs w:val="24"/>
+        </w:rPr>
+        <w:t xml:space="preserve"> yang </w:t>
       </w:r>
       <w:r>
         <w:rPr>
@@ -1150,7 +3741,25 @@
           <w:sz w:val="24"/>
           <w:szCs w:val="24"/>
         </w:rPr>
-        <w:t>diakses melalui smartphone.</w:t>
+        <w:t xml:space="preserve">diakses </w:t>
+      </w:r>
+      <w:proofErr w:type="spellStart"/>
+      <w:r>
+        <w:rPr>
+          <w:rFonts w:ascii="Times New Roman" w:hAnsi="Times New Roman" w:cs="Times New Roman"/>
+          <w:sz w:val="24"/>
+          <w:szCs w:val="24"/>
+        </w:rPr>
+        <w:t>melalui</w:t>
+      </w:r>
+      <w:proofErr w:type="spellEnd"/>
+      <w:r>
+        <w:rPr>
+          <w:rFonts w:ascii="Times New Roman" w:hAnsi="Times New Roman" w:cs="Times New Roman"/>
+          <w:sz w:val="24"/>
+          <w:szCs w:val="24"/>
+        </w:rPr>
+        <w:t xml:space="preserve"> smartphone.</w:t>
       </w:r>
     </w:p>
     <w:p>
@@ -1367,6 +3976,7 @@
                 <w:szCs w:val="24"/>
               </w:rPr>
             </w:pPr>
+            <w:proofErr w:type="spellStart"/>
             <w:r>
               <w:rPr>
                 <w:rFonts w:ascii="Times New Roman" w:hAnsi="Times New Roman" w:cs="Times New Roman"/>
@@ -1375,6 +3985,7 @@
               </w:rPr>
               <w:t>Pelanggan</w:t>
             </w:r>
+            <w:proofErr w:type="spellEnd"/>
           </w:p>
         </w:tc>
         <w:tc>
@@ -1419,8 +4030,72 @@
                 <w:sz w:val="24"/>
                 <w:szCs w:val="24"/>
               </w:rPr>
-              <w:t>Saya mendapatkan informasi menu makanan serta minuman yang tersedia</w:t>
-            </w:r>
+              <w:t xml:space="preserve">Saya </w:t>
+            </w:r>
+            <w:proofErr w:type="spellStart"/>
+            <w:r>
+              <w:rPr>
+                <w:rFonts w:ascii="Times New Roman" w:hAnsi="Times New Roman" w:cs="Times New Roman"/>
+                <w:sz w:val="24"/>
+                <w:szCs w:val="24"/>
+              </w:rPr>
+              <w:t>mendapatkan</w:t>
+            </w:r>
+            <w:proofErr w:type="spellEnd"/>
+            <w:r>
+              <w:rPr>
+                <w:rFonts w:ascii="Times New Roman" w:hAnsi="Times New Roman" w:cs="Times New Roman"/>
+                <w:sz w:val="24"/>
+                <w:szCs w:val="24"/>
+              </w:rPr>
+              <w:t xml:space="preserve"> informasi menu </w:t>
+            </w:r>
+            <w:proofErr w:type="spellStart"/>
+            <w:r>
+              <w:rPr>
+                <w:rFonts w:ascii="Times New Roman" w:hAnsi="Times New Roman" w:cs="Times New Roman"/>
+                <w:sz w:val="24"/>
+                <w:szCs w:val="24"/>
+              </w:rPr>
+              <w:t>makanan</w:t>
+            </w:r>
+            <w:proofErr w:type="spellEnd"/>
+            <w:r>
+              <w:rPr>
+                <w:rFonts w:ascii="Times New Roman" w:hAnsi="Times New Roman" w:cs="Times New Roman"/>
+                <w:sz w:val="24"/>
+                <w:szCs w:val="24"/>
+              </w:rPr>
+              <w:t xml:space="preserve"> </w:t>
+            </w:r>
+            <w:proofErr w:type="spellStart"/>
+            <w:r>
+              <w:rPr>
+                <w:rFonts w:ascii="Times New Roman" w:hAnsi="Times New Roman" w:cs="Times New Roman"/>
+                <w:sz w:val="24"/>
+                <w:szCs w:val="24"/>
+              </w:rPr>
+              <w:t>serta</w:t>
+            </w:r>
+            <w:proofErr w:type="spellEnd"/>
+            <w:r>
+              <w:rPr>
+                <w:rFonts w:ascii="Times New Roman" w:hAnsi="Times New Roman" w:cs="Times New Roman"/>
+                <w:sz w:val="24"/>
+                <w:szCs w:val="24"/>
+              </w:rPr>
+              <w:t xml:space="preserve"> minuman yang </w:t>
+            </w:r>
+            <w:proofErr w:type="spellStart"/>
+            <w:r>
+              <w:rPr>
+                <w:rFonts w:ascii="Times New Roman" w:hAnsi="Times New Roman" w:cs="Times New Roman"/>
+                <w:sz w:val="24"/>
+                <w:szCs w:val="24"/>
+              </w:rPr>
+              <w:t>tersedia</w:t>
+            </w:r>
+            <w:proofErr w:type="spellEnd"/>
           </w:p>
         </w:tc>
         <w:tc>
@@ -1519,7 +4194,43 @@
                 <w:sz w:val="24"/>
                 <w:szCs w:val="24"/>
               </w:rPr>
-              <w:t xml:space="preserve">Dapat berinteraksi dengan pelanggan </w:t>
+              <w:t xml:space="preserve">Dapat </w:t>
+            </w:r>
+            <w:proofErr w:type="spellStart"/>
+            <w:r>
+              <w:rPr>
+                <w:rFonts w:ascii="Times New Roman" w:hAnsi="Times New Roman" w:cs="Times New Roman"/>
+                <w:sz w:val="24"/>
+                <w:szCs w:val="24"/>
+              </w:rPr>
+              <w:t>berinteraksi</w:t>
+            </w:r>
+            <w:proofErr w:type="spellEnd"/>
+            <w:r>
+              <w:rPr>
+                <w:rFonts w:ascii="Times New Roman" w:hAnsi="Times New Roman" w:cs="Times New Roman"/>
+                <w:sz w:val="24"/>
+                <w:szCs w:val="24"/>
+              </w:rPr>
+              <w:t xml:space="preserve"> dengan </w:t>
+            </w:r>
+            <w:proofErr w:type="spellStart"/>
+            <w:r>
+              <w:rPr>
+                <w:rFonts w:ascii="Times New Roman" w:hAnsi="Times New Roman" w:cs="Times New Roman"/>
+                <w:sz w:val="24"/>
+                <w:szCs w:val="24"/>
+              </w:rPr>
+              <w:t>pelanggan</w:t>
+            </w:r>
+            <w:proofErr w:type="spellEnd"/>
+            <w:r>
+              <w:rPr>
+                <w:rFonts w:ascii="Times New Roman" w:hAnsi="Times New Roman" w:cs="Times New Roman"/>
+                <w:sz w:val="24"/>
+                <w:szCs w:val="24"/>
+              </w:rPr>
+              <w:t xml:space="preserve"> </w:t>
             </w:r>
           </w:p>
         </w:tc>
@@ -1542,7 +4253,133 @@
                 <w:sz w:val="24"/>
                 <w:szCs w:val="24"/>
               </w:rPr>
-              <w:t xml:space="preserve">Saya dapat memberikan notifikasi ketika pesanan yang dipesan sudah habis tapi belum terinput di sistem </w:t>
+              <w:t xml:space="preserve">Saya dapat </w:t>
+            </w:r>
+            <w:proofErr w:type="spellStart"/>
+            <w:r>
+              <w:rPr>
+                <w:rFonts w:ascii="Times New Roman" w:hAnsi="Times New Roman" w:cs="Times New Roman"/>
+                <w:sz w:val="24"/>
+                <w:szCs w:val="24"/>
+              </w:rPr>
+              <w:t>memberikan</w:t>
+            </w:r>
+            <w:proofErr w:type="spellEnd"/>
+            <w:r>
+              <w:rPr>
+                <w:rFonts w:ascii="Times New Roman" w:hAnsi="Times New Roman" w:cs="Times New Roman"/>
+                <w:sz w:val="24"/>
+                <w:szCs w:val="24"/>
+              </w:rPr>
+              <w:t xml:space="preserve"> </w:t>
+            </w:r>
+            <w:proofErr w:type="spellStart"/>
+            <w:r>
+              <w:rPr>
+                <w:rFonts w:ascii="Times New Roman" w:hAnsi="Times New Roman" w:cs="Times New Roman"/>
+                <w:sz w:val="24"/>
+                <w:szCs w:val="24"/>
+              </w:rPr>
+              <w:t>notifikasi</w:t>
+            </w:r>
+            <w:proofErr w:type="spellEnd"/>
+            <w:r>
+              <w:rPr>
+                <w:rFonts w:ascii="Times New Roman" w:hAnsi="Times New Roman" w:cs="Times New Roman"/>
+                <w:sz w:val="24"/>
+                <w:szCs w:val="24"/>
+              </w:rPr>
+              <w:t xml:space="preserve"> ketika </w:t>
+            </w:r>
+            <w:proofErr w:type="spellStart"/>
+            <w:r>
+              <w:rPr>
+                <w:rFonts w:ascii="Times New Roman" w:hAnsi="Times New Roman" w:cs="Times New Roman"/>
+                <w:sz w:val="24"/>
+                <w:szCs w:val="24"/>
+              </w:rPr>
+              <w:t>pesanan</w:t>
+            </w:r>
+            <w:proofErr w:type="spellEnd"/>
+            <w:r>
+              <w:rPr>
+                <w:rFonts w:ascii="Times New Roman" w:hAnsi="Times New Roman" w:cs="Times New Roman"/>
+                <w:sz w:val="24"/>
+                <w:szCs w:val="24"/>
+              </w:rPr>
+              <w:t xml:space="preserve"> yang </w:t>
+            </w:r>
+            <w:proofErr w:type="spellStart"/>
+            <w:r>
+              <w:rPr>
+                <w:rFonts w:ascii="Times New Roman" w:hAnsi="Times New Roman" w:cs="Times New Roman"/>
+                <w:sz w:val="24"/>
+                <w:szCs w:val="24"/>
+              </w:rPr>
+              <w:t>dipesan</w:t>
+            </w:r>
+            <w:proofErr w:type="spellEnd"/>
+            <w:r>
+              <w:rPr>
+                <w:rFonts w:ascii="Times New Roman" w:hAnsi="Times New Roman" w:cs="Times New Roman"/>
+                <w:sz w:val="24"/>
+                <w:szCs w:val="24"/>
+              </w:rPr>
+              <w:t xml:space="preserve"> sudah </w:t>
+            </w:r>
+            <w:proofErr w:type="spellStart"/>
+            <w:r>
+              <w:rPr>
+                <w:rFonts w:ascii="Times New Roman" w:hAnsi="Times New Roman" w:cs="Times New Roman"/>
+                <w:sz w:val="24"/>
+                <w:szCs w:val="24"/>
+              </w:rPr>
+              <w:t>habis</w:t>
+            </w:r>
+            <w:proofErr w:type="spellEnd"/>
+            <w:r>
+              <w:rPr>
+                <w:rFonts w:ascii="Times New Roman" w:hAnsi="Times New Roman" w:cs="Times New Roman"/>
+                <w:sz w:val="24"/>
+                <w:szCs w:val="24"/>
+              </w:rPr>
+              <w:t xml:space="preserve"> tapi belum </w:t>
+            </w:r>
+            <w:proofErr w:type="spellStart"/>
+            <w:r>
+              <w:rPr>
+                <w:rFonts w:ascii="Times New Roman" w:hAnsi="Times New Roman" w:cs="Times New Roman"/>
+                <w:sz w:val="24"/>
+                <w:szCs w:val="24"/>
+              </w:rPr>
+              <w:t>terinput</w:t>
+            </w:r>
+            <w:proofErr w:type="spellEnd"/>
+            <w:r>
+              <w:rPr>
+                <w:rFonts w:ascii="Times New Roman" w:hAnsi="Times New Roman" w:cs="Times New Roman"/>
+                <w:sz w:val="24"/>
+                <w:szCs w:val="24"/>
+              </w:rPr>
+              <w:t xml:space="preserve"> di </w:t>
+            </w:r>
+            <w:proofErr w:type="spellStart"/>
+            <w:r>
+              <w:rPr>
+                <w:rFonts w:ascii="Times New Roman" w:hAnsi="Times New Roman" w:cs="Times New Roman"/>
+                <w:sz w:val="24"/>
+                <w:szCs w:val="24"/>
+              </w:rPr>
+              <w:t>sistem</w:t>
+            </w:r>
+            <w:proofErr w:type="spellEnd"/>
+            <w:r>
+              <w:rPr>
+                <w:rFonts w:ascii="Times New Roman" w:hAnsi="Times New Roman" w:cs="Times New Roman"/>
+                <w:sz w:val="24"/>
+                <w:szCs w:val="24"/>
+              </w:rPr>
+              <w:t xml:space="preserve"> </w:t>
             </w:r>
           </w:p>
         </w:tc>
@@ -1613,6 +4450,7 @@
                 <w:szCs w:val="24"/>
               </w:rPr>
             </w:pPr>
+            <w:proofErr w:type="spellStart"/>
             <w:r>
               <w:rPr>
                 <w:rFonts w:ascii="Times New Roman" w:hAnsi="Times New Roman" w:cs="Times New Roman"/>
@@ -1621,6 +4459,7 @@
               </w:rPr>
               <w:t>Pelanggan</w:t>
             </w:r>
+            <w:proofErr w:type="spellEnd"/>
           </w:p>
         </w:tc>
         <w:tc>
@@ -1642,7 +4481,43 @@
                 <w:sz w:val="24"/>
                 <w:szCs w:val="24"/>
               </w:rPr>
-              <w:t>Dapat memesan menu tanpa ke tempat</w:t>
+              <w:t xml:space="preserve">Dapat </w:t>
+            </w:r>
+            <w:proofErr w:type="spellStart"/>
+            <w:r>
+              <w:rPr>
+                <w:rFonts w:ascii="Times New Roman" w:hAnsi="Times New Roman" w:cs="Times New Roman"/>
+                <w:sz w:val="24"/>
+                <w:szCs w:val="24"/>
+              </w:rPr>
+              <w:t>memesan</w:t>
+            </w:r>
+            <w:proofErr w:type="spellEnd"/>
+            <w:r>
+              <w:rPr>
+                <w:rFonts w:ascii="Times New Roman" w:hAnsi="Times New Roman" w:cs="Times New Roman"/>
+                <w:sz w:val="24"/>
+                <w:szCs w:val="24"/>
+              </w:rPr>
+              <w:t xml:space="preserve"> menu </w:t>
+            </w:r>
+            <w:proofErr w:type="spellStart"/>
+            <w:r>
+              <w:rPr>
+                <w:rFonts w:ascii="Times New Roman" w:hAnsi="Times New Roman" w:cs="Times New Roman"/>
+                <w:sz w:val="24"/>
+                <w:szCs w:val="24"/>
+              </w:rPr>
+              <w:t>tanpa</w:t>
+            </w:r>
+            <w:proofErr w:type="spellEnd"/>
+            <w:r>
+              <w:rPr>
+                <w:rFonts w:ascii="Times New Roman" w:hAnsi="Times New Roman" w:cs="Times New Roman"/>
+                <w:sz w:val="24"/>
+                <w:szCs w:val="24"/>
+              </w:rPr>
+              <w:t xml:space="preserve"> ke tempat</w:t>
             </w:r>
           </w:p>
         </w:tc>
@@ -1673,7 +4548,61 @@
                 <w:sz w:val="24"/>
                 <w:szCs w:val="24"/>
               </w:rPr>
-              <w:t>bisa datang tanpa harus mengisi waiting list</w:t>
+              <w:t xml:space="preserve">bisa </w:t>
+            </w:r>
+            <w:proofErr w:type="spellStart"/>
+            <w:r>
+              <w:rPr>
+                <w:rFonts w:ascii="Times New Roman" w:hAnsi="Times New Roman" w:cs="Times New Roman"/>
+                <w:sz w:val="24"/>
+                <w:szCs w:val="24"/>
+              </w:rPr>
+              <w:t>datang</w:t>
+            </w:r>
+            <w:proofErr w:type="spellEnd"/>
+            <w:r>
+              <w:rPr>
+                <w:rFonts w:ascii="Times New Roman" w:hAnsi="Times New Roman" w:cs="Times New Roman"/>
+                <w:sz w:val="24"/>
+                <w:szCs w:val="24"/>
+              </w:rPr>
+              <w:t xml:space="preserve"> </w:t>
+            </w:r>
+            <w:proofErr w:type="spellStart"/>
+            <w:r>
+              <w:rPr>
+                <w:rFonts w:ascii="Times New Roman" w:hAnsi="Times New Roman" w:cs="Times New Roman"/>
+                <w:sz w:val="24"/>
+                <w:szCs w:val="24"/>
+              </w:rPr>
+              <w:t>tanpa</w:t>
+            </w:r>
+            <w:proofErr w:type="spellEnd"/>
+            <w:r>
+              <w:rPr>
+                <w:rFonts w:ascii="Times New Roman" w:hAnsi="Times New Roman" w:cs="Times New Roman"/>
+                <w:sz w:val="24"/>
+                <w:szCs w:val="24"/>
+              </w:rPr>
+              <w:t xml:space="preserve"> harus </w:t>
+            </w:r>
+            <w:proofErr w:type="spellStart"/>
+            <w:r>
+              <w:rPr>
+                <w:rFonts w:ascii="Times New Roman" w:hAnsi="Times New Roman" w:cs="Times New Roman"/>
+                <w:sz w:val="24"/>
+                <w:szCs w:val="24"/>
+              </w:rPr>
+              <w:t>mengisi</w:t>
+            </w:r>
+            <w:proofErr w:type="spellEnd"/>
+            <w:r>
+              <w:rPr>
+                <w:rFonts w:ascii="Times New Roman" w:hAnsi="Times New Roman" w:cs="Times New Roman"/>
+                <w:sz w:val="24"/>
+                <w:szCs w:val="24"/>
+              </w:rPr>
+              <w:t xml:space="preserve"> waiting list</w:t>
             </w:r>
           </w:p>
         </w:tc>
@@ -1781,7 +4710,25 @@
                 <w:sz w:val="24"/>
                 <w:szCs w:val="24"/>
               </w:rPr>
-              <w:t>melihat pesanan yang masuk</w:t>
+              <w:t xml:space="preserve">melihat </w:t>
+            </w:r>
+            <w:proofErr w:type="spellStart"/>
+            <w:r>
+              <w:rPr>
+                <w:rFonts w:ascii="Times New Roman" w:hAnsi="Times New Roman" w:cs="Times New Roman"/>
+                <w:sz w:val="24"/>
+                <w:szCs w:val="24"/>
+              </w:rPr>
+              <w:t>pesanan</w:t>
+            </w:r>
+            <w:proofErr w:type="spellEnd"/>
+            <w:r>
+              <w:rPr>
+                <w:rFonts w:ascii="Times New Roman" w:hAnsi="Times New Roman" w:cs="Times New Roman"/>
+                <w:sz w:val="24"/>
+                <w:szCs w:val="24"/>
+              </w:rPr>
+              <w:t xml:space="preserve"> yang masuk</w:t>
             </w:r>
           </w:p>
         </w:tc>
@@ -1806,22 +4753,96 @@
               </w:rPr>
               <w:t xml:space="preserve">Saya </w:t>
             </w:r>
-            <w:r>
-              <w:rPr>
-                <w:rFonts w:ascii="Times New Roman" w:hAnsi="Times New Roman" w:cs="Times New Roman"/>
-                <w:sz w:val="24"/>
-                <w:szCs w:val="24"/>
-              </w:rPr>
-              <w:t>mendapatkan informasi pesanan yang masuk untuk</w:t>
-            </w:r>
-            <w:r>
-              <w:rPr>
-                <w:rFonts w:ascii="Times New Roman" w:hAnsi="Times New Roman" w:cs="Times New Roman"/>
-                <w:sz w:val="24"/>
-                <w:szCs w:val="24"/>
-              </w:rPr>
-              <w:t xml:space="preserve"> bisa menginputnya dan memberikannya ke dapur</w:t>
-            </w:r>
+            <w:proofErr w:type="spellStart"/>
+            <w:r>
+              <w:rPr>
+                <w:rFonts w:ascii="Times New Roman" w:hAnsi="Times New Roman" w:cs="Times New Roman"/>
+                <w:sz w:val="24"/>
+                <w:szCs w:val="24"/>
+              </w:rPr>
+              <w:t>mendapatkan</w:t>
+            </w:r>
+            <w:proofErr w:type="spellEnd"/>
+            <w:r>
+              <w:rPr>
+                <w:rFonts w:ascii="Times New Roman" w:hAnsi="Times New Roman" w:cs="Times New Roman"/>
+                <w:sz w:val="24"/>
+                <w:szCs w:val="24"/>
+              </w:rPr>
+              <w:t xml:space="preserve"> informasi </w:t>
+            </w:r>
+            <w:proofErr w:type="spellStart"/>
+            <w:r>
+              <w:rPr>
+                <w:rFonts w:ascii="Times New Roman" w:hAnsi="Times New Roman" w:cs="Times New Roman"/>
+                <w:sz w:val="24"/>
+                <w:szCs w:val="24"/>
+              </w:rPr>
+              <w:t>pesanan</w:t>
+            </w:r>
+            <w:proofErr w:type="spellEnd"/>
+            <w:r>
+              <w:rPr>
+                <w:rFonts w:ascii="Times New Roman" w:hAnsi="Times New Roman" w:cs="Times New Roman"/>
+                <w:sz w:val="24"/>
+                <w:szCs w:val="24"/>
+              </w:rPr>
+              <w:t xml:space="preserve"> yang masuk untuk</w:t>
+            </w:r>
+            <w:r>
+              <w:rPr>
+                <w:rFonts w:ascii="Times New Roman" w:hAnsi="Times New Roman" w:cs="Times New Roman"/>
+                <w:sz w:val="24"/>
+                <w:szCs w:val="24"/>
+              </w:rPr>
+              <w:t xml:space="preserve"> bisa </w:t>
+            </w:r>
+            <w:proofErr w:type="spellStart"/>
+            <w:r>
+              <w:rPr>
+                <w:rFonts w:ascii="Times New Roman" w:hAnsi="Times New Roman" w:cs="Times New Roman"/>
+                <w:sz w:val="24"/>
+                <w:szCs w:val="24"/>
+              </w:rPr>
+              <w:t>menginputnya</w:t>
+            </w:r>
+            <w:proofErr w:type="spellEnd"/>
+            <w:r>
+              <w:rPr>
+                <w:rFonts w:ascii="Times New Roman" w:hAnsi="Times New Roman" w:cs="Times New Roman"/>
+                <w:sz w:val="24"/>
+                <w:szCs w:val="24"/>
+              </w:rPr>
+              <w:t xml:space="preserve"> dan </w:t>
+            </w:r>
+            <w:proofErr w:type="spellStart"/>
+            <w:r>
+              <w:rPr>
+                <w:rFonts w:ascii="Times New Roman" w:hAnsi="Times New Roman" w:cs="Times New Roman"/>
+                <w:sz w:val="24"/>
+                <w:szCs w:val="24"/>
+              </w:rPr>
+              <w:t>memberikannya</w:t>
+            </w:r>
+            <w:proofErr w:type="spellEnd"/>
+            <w:r>
+              <w:rPr>
+                <w:rFonts w:ascii="Times New Roman" w:hAnsi="Times New Roman" w:cs="Times New Roman"/>
+                <w:sz w:val="24"/>
+                <w:szCs w:val="24"/>
+              </w:rPr>
+              <w:t xml:space="preserve"> ke </w:t>
+            </w:r>
+            <w:proofErr w:type="spellStart"/>
+            <w:r>
+              <w:rPr>
+                <w:rFonts w:ascii="Times New Roman" w:hAnsi="Times New Roman" w:cs="Times New Roman"/>
+                <w:sz w:val="24"/>
+                <w:szCs w:val="24"/>
+              </w:rPr>
+              <w:t>dapur</w:t>
+            </w:r>
+            <w:proofErr w:type="spellEnd"/>
           </w:p>
         </w:tc>
         <w:tc>
@@ -1891,6 +4912,7 @@
                 <w:szCs w:val="24"/>
               </w:rPr>
             </w:pPr>
+            <w:proofErr w:type="spellStart"/>
             <w:r>
               <w:rPr>
                 <w:rFonts w:ascii="Times New Roman" w:hAnsi="Times New Roman" w:cs="Times New Roman"/>
@@ -1899,6 +4921,7 @@
               </w:rPr>
               <w:t>Pelanggan</w:t>
             </w:r>
+            <w:proofErr w:type="spellEnd"/>
           </w:p>
         </w:tc>
         <w:tc>
@@ -1928,7 +4951,25 @@
                 <w:sz w:val="24"/>
                 <w:szCs w:val="24"/>
               </w:rPr>
-              <w:t>lihat pesanan yang lama</w:t>
+              <w:t xml:space="preserve">lihat </w:t>
+            </w:r>
+            <w:proofErr w:type="spellStart"/>
+            <w:r>
+              <w:rPr>
+                <w:rFonts w:ascii="Times New Roman" w:hAnsi="Times New Roman" w:cs="Times New Roman"/>
+                <w:sz w:val="24"/>
+                <w:szCs w:val="24"/>
+              </w:rPr>
+              <w:t>pesanan</w:t>
+            </w:r>
+            <w:proofErr w:type="spellEnd"/>
+            <w:r>
+              <w:rPr>
+                <w:rFonts w:ascii="Times New Roman" w:hAnsi="Times New Roman" w:cs="Times New Roman"/>
+                <w:sz w:val="24"/>
+                <w:szCs w:val="24"/>
+              </w:rPr>
+              <w:t xml:space="preserve"> yang lama</w:t>
             </w:r>
           </w:p>
         </w:tc>
@@ -1959,8 +5000,54 @@
                 <w:sz w:val="24"/>
                 <w:szCs w:val="24"/>
               </w:rPr>
-              <w:t>apat melihat pesanan yang saya pesan sebelumnya</w:t>
-            </w:r>
+              <w:t xml:space="preserve">apat melihat </w:t>
+            </w:r>
+            <w:proofErr w:type="spellStart"/>
+            <w:r>
+              <w:rPr>
+                <w:rFonts w:ascii="Times New Roman" w:hAnsi="Times New Roman" w:cs="Times New Roman"/>
+                <w:sz w:val="24"/>
+                <w:szCs w:val="24"/>
+              </w:rPr>
+              <w:t>pesanan</w:t>
+            </w:r>
+            <w:proofErr w:type="spellEnd"/>
+            <w:r>
+              <w:rPr>
+                <w:rFonts w:ascii="Times New Roman" w:hAnsi="Times New Roman" w:cs="Times New Roman"/>
+                <w:sz w:val="24"/>
+                <w:szCs w:val="24"/>
+              </w:rPr>
+              <w:t xml:space="preserve"> yang </w:t>
+            </w:r>
+            <w:proofErr w:type="spellStart"/>
+            <w:r>
+              <w:rPr>
+                <w:rFonts w:ascii="Times New Roman" w:hAnsi="Times New Roman" w:cs="Times New Roman"/>
+                <w:sz w:val="24"/>
+                <w:szCs w:val="24"/>
+              </w:rPr>
+              <w:t>saya</w:t>
+            </w:r>
+            <w:proofErr w:type="spellEnd"/>
+            <w:r>
+              <w:rPr>
+                <w:rFonts w:ascii="Times New Roman" w:hAnsi="Times New Roman" w:cs="Times New Roman"/>
+                <w:sz w:val="24"/>
+                <w:szCs w:val="24"/>
+              </w:rPr>
+              <w:t xml:space="preserve"> pesan </w:t>
+            </w:r>
+            <w:proofErr w:type="spellStart"/>
+            <w:r>
+              <w:rPr>
+                <w:rFonts w:ascii="Times New Roman" w:hAnsi="Times New Roman" w:cs="Times New Roman"/>
+                <w:sz w:val="24"/>
+                <w:szCs w:val="24"/>
+              </w:rPr>
+              <w:t>sebelumnya</w:t>
+            </w:r>
+            <w:proofErr w:type="spellEnd"/>
           </w:p>
         </w:tc>
         <w:tc>
@@ -2030,6 +5117,7 @@
                 <w:szCs w:val="24"/>
               </w:rPr>
             </w:pPr>
+            <w:proofErr w:type="spellStart"/>
             <w:r>
               <w:rPr>
                 <w:rFonts w:ascii="Times New Roman" w:hAnsi="Times New Roman" w:cs="Times New Roman"/>
@@ -2038,6 +5126,7 @@
               </w:rPr>
               <w:t>Pelanggan</w:t>
             </w:r>
+            <w:proofErr w:type="spellEnd"/>
           </w:p>
         </w:tc>
         <w:tc>
@@ -2098,8 +5187,54 @@
                 <w:sz w:val="24"/>
                 <w:szCs w:val="24"/>
               </w:rPr>
-              <w:t>mencari makanan dengan rating terbaik di restoran</w:t>
-            </w:r>
+              <w:t xml:space="preserve">mencari </w:t>
+            </w:r>
+            <w:proofErr w:type="spellStart"/>
+            <w:r>
+              <w:rPr>
+                <w:rFonts w:ascii="Times New Roman" w:hAnsi="Times New Roman" w:cs="Times New Roman"/>
+                <w:sz w:val="24"/>
+                <w:szCs w:val="24"/>
+              </w:rPr>
+              <w:t>makanan</w:t>
+            </w:r>
+            <w:proofErr w:type="spellEnd"/>
+            <w:r>
+              <w:rPr>
+                <w:rFonts w:ascii="Times New Roman" w:hAnsi="Times New Roman" w:cs="Times New Roman"/>
+                <w:sz w:val="24"/>
+                <w:szCs w:val="24"/>
+              </w:rPr>
+              <w:t xml:space="preserve"> dengan rating </w:t>
+            </w:r>
+            <w:proofErr w:type="spellStart"/>
+            <w:r>
+              <w:rPr>
+                <w:rFonts w:ascii="Times New Roman" w:hAnsi="Times New Roman" w:cs="Times New Roman"/>
+                <w:sz w:val="24"/>
+                <w:szCs w:val="24"/>
+              </w:rPr>
+              <w:t>terbaik</w:t>
+            </w:r>
+            <w:proofErr w:type="spellEnd"/>
+            <w:r>
+              <w:rPr>
+                <w:rFonts w:ascii="Times New Roman" w:hAnsi="Times New Roman" w:cs="Times New Roman"/>
+                <w:sz w:val="24"/>
+                <w:szCs w:val="24"/>
+              </w:rPr>
+              <w:t xml:space="preserve"> di </w:t>
+            </w:r>
+            <w:proofErr w:type="spellStart"/>
+            <w:r>
+              <w:rPr>
+                <w:rFonts w:ascii="Times New Roman" w:hAnsi="Times New Roman" w:cs="Times New Roman"/>
+                <w:sz w:val="24"/>
+                <w:szCs w:val="24"/>
+              </w:rPr>
+              <w:t>restoran</w:t>
+            </w:r>
+            <w:proofErr w:type="spellEnd"/>
           </w:p>
         </w:tc>
         <w:tc>
@@ -2169,6 +5304,7 @@
                 <w:szCs w:val="24"/>
               </w:rPr>
             </w:pPr>
+            <w:proofErr w:type="spellStart"/>
             <w:r>
               <w:rPr>
                 <w:rFonts w:ascii="Times New Roman" w:hAnsi="Times New Roman" w:cs="Times New Roman"/>
@@ -2177,6 +5313,7 @@
               </w:rPr>
               <w:t>Pemilik</w:t>
             </w:r>
+            <w:proofErr w:type="spellEnd"/>
             <w:r>
               <w:rPr>
                 <w:rFonts w:ascii="Times New Roman" w:hAnsi="Times New Roman" w:cs="Times New Roman"/>
@@ -2245,8 +5382,54 @@
                 <w:sz w:val="24"/>
                 <w:szCs w:val="24"/>
               </w:rPr>
-              <w:t>menambah sesuatu yang baru serta mempublikasikanya</w:t>
-            </w:r>
+              <w:t xml:space="preserve">menambah </w:t>
+            </w:r>
+            <w:proofErr w:type="spellStart"/>
+            <w:r>
+              <w:rPr>
+                <w:rFonts w:ascii="Times New Roman" w:hAnsi="Times New Roman" w:cs="Times New Roman"/>
+                <w:sz w:val="24"/>
+                <w:szCs w:val="24"/>
+              </w:rPr>
+              <w:t>sesuatu</w:t>
+            </w:r>
+            <w:proofErr w:type="spellEnd"/>
+            <w:r>
+              <w:rPr>
+                <w:rFonts w:ascii="Times New Roman" w:hAnsi="Times New Roman" w:cs="Times New Roman"/>
+                <w:sz w:val="24"/>
+                <w:szCs w:val="24"/>
+              </w:rPr>
+              <w:t xml:space="preserve"> yang baru </w:t>
+            </w:r>
+            <w:proofErr w:type="spellStart"/>
+            <w:r>
+              <w:rPr>
+                <w:rFonts w:ascii="Times New Roman" w:hAnsi="Times New Roman" w:cs="Times New Roman"/>
+                <w:sz w:val="24"/>
+                <w:szCs w:val="24"/>
+              </w:rPr>
+              <w:t>serta</w:t>
+            </w:r>
+            <w:proofErr w:type="spellEnd"/>
+            <w:r>
+              <w:rPr>
+                <w:rFonts w:ascii="Times New Roman" w:hAnsi="Times New Roman" w:cs="Times New Roman"/>
+                <w:sz w:val="24"/>
+                <w:szCs w:val="24"/>
+              </w:rPr>
+              <w:t xml:space="preserve"> </w:t>
+            </w:r>
+            <w:proofErr w:type="spellStart"/>
+            <w:r>
+              <w:rPr>
+                <w:rFonts w:ascii="Times New Roman" w:hAnsi="Times New Roman" w:cs="Times New Roman"/>
+                <w:sz w:val="24"/>
+                <w:szCs w:val="24"/>
+              </w:rPr>
+              <w:t>mempublikasikanya</w:t>
+            </w:r>
+            <w:proofErr w:type="spellEnd"/>
           </w:p>
         </w:tc>
         <w:tc>
@@ -2361,8 +5544,18 @@
                 <w:sz w:val="24"/>
                 <w:szCs w:val="24"/>
               </w:rPr>
-              <w:t>memasukkan voucher terkini</w:t>
-            </w:r>
+              <w:t xml:space="preserve">memasukkan voucher </w:t>
+            </w:r>
+            <w:proofErr w:type="spellStart"/>
+            <w:r>
+              <w:rPr>
+                <w:rFonts w:ascii="Times New Roman" w:hAnsi="Times New Roman" w:cs="Times New Roman"/>
+                <w:sz w:val="24"/>
+                <w:szCs w:val="24"/>
+              </w:rPr>
+              <w:t>terkini</w:t>
+            </w:r>
+            <w:proofErr w:type="spellEnd"/>
           </w:p>
         </w:tc>
         <w:tc>
@@ -2386,13 +5579,41 @@
               </w:rPr>
               <w:t xml:space="preserve">Saya dapat </w:t>
             </w:r>
-            <w:r>
-              <w:rPr>
-                <w:rFonts w:ascii="Times New Roman" w:hAnsi="Times New Roman" w:cs="Times New Roman"/>
-                <w:sz w:val="24"/>
-                <w:szCs w:val="24"/>
-              </w:rPr>
-              <w:t xml:space="preserve">memberikan voucher kepada pelanggan </w:t>
+            <w:proofErr w:type="spellStart"/>
+            <w:r>
+              <w:rPr>
+                <w:rFonts w:ascii="Times New Roman" w:hAnsi="Times New Roman" w:cs="Times New Roman"/>
+                <w:sz w:val="24"/>
+                <w:szCs w:val="24"/>
+              </w:rPr>
+              <w:t>memberikan</w:t>
+            </w:r>
+            <w:proofErr w:type="spellEnd"/>
+            <w:r>
+              <w:rPr>
+                <w:rFonts w:ascii="Times New Roman" w:hAnsi="Times New Roman" w:cs="Times New Roman"/>
+                <w:sz w:val="24"/>
+                <w:szCs w:val="24"/>
+              </w:rPr>
+              <w:t xml:space="preserve"> voucher kepada </w:t>
+            </w:r>
+            <w:proofErr w:type="spellStart"/>
+            <w:r>
+              <w:rPr>
+                <w:rFonts w:ascii="Times New Roman" w:hAnsi="Times New Roman" w:cs="Times New Roman"/>
+                <w:sz w:val="24"/>
+                <w:szCs w:val="24"/>
+              </w:rPr>
+              <w:t>pelanggan</w:t>
+            </w:r>
+            <w:proofErr w:type="spellEnd"/>
+            <w:r>
+              <w:rPr>
+                <w:rFonts w:ascii="Times New Roman" w:hAnsi="Times New Roman" w:cs="Times New Roman"/>
+                <w:sz w:val="24"/>
+                <w:szCs w:val="24"/>
+              </w:rPr>
+              <w:t xml:space="preserve"> </w:t>
             </w:r>
           </w:p>
         </w:tc>
@@ -2463,13 +5684,23 @@
                 <w:szCs w:val="24"/>
               </w:rPr>
             </w:pPr>
-            <w:r>
-              <w:rPr>
-                <w:rFonts w:ascii="Times New Roman" w:hAnsi="Times New Roman" w:cs="Times New Roman"/>
-                <w:sz w:val="24"/>
-                <w:szCs w:val="24"/>
-              </w:rPr>
-              <w:t xml:space="preserve">Pelanggan </w:t>
+            <w:proofErr w:type="spellStart"/>
+            <w:r>
+              <w:rPr>
+                <w:rFonts w:ascii="Times New Roman" w:hAnsi="Times New Roman" w:cs="Times New Roman"/>
+                <w:sz w:val="24"/>
+                <w:szCs w:val="24"/>
+              </w:rPr>
+              <w:t>Pelanggan</w:t>
+            </w:r>
+            <w:proofErr w:type="spellEnd"/>
+            <w:r>
+              <w:rPr>
+                <w:rFonts w:ascii="Times New Roman" w:hAnsi="Times New Roman" w:cs="Times New Roman"/>
+                <w:sz w:val="24"/>
+                <w:szCs w:val="24"/>
+              </w:rPr>
+              <w:t xml:space="preserve"> </w:t>
             </w:r>
           </w:p>
         </w:tc>
@@ -2494,6 +5725,7 @@
               </w:rPr>
               <w:t xml:space="preserve">Dapat melakukan </w:t>
             </w:r>
+            <w:proofErr w:type="spellStart"/>
             <w:r>
               <w:rPr>
                 <w:rFonts w:ascii="Times New Roman" w:hAnsi="Times New Roman" w:cs="Times New Roman"/>
@@ -2502,6 +5734,7 @@
               </w:rPr>
               <w:t>pembayaran</w:t>
             </w:r>
+            <w:proofErr w:type="spellEnd"/>
           </w:p>
         </w:tc>
         <w:tc>
@@ -2525,14 +5758,88 @@
               </w:rPr>
               <w:t xml:space="preserve">Saya dapat melakukan </w:t>
             </w:r>
-            <w:r>
-              <w:rPr>
-                <w:rFonts w:ascii="Times New Roman" w:hAnsi="Times New Roman" w:cs="Times New Roman"/>
-                <w:sz w:val="24"/>
-                <w:szCs w:val="24"/>
-              </w:rPr>
-              <w:t>pembayaran menggunakan m-bangking tanpa harus antri di kasir</w:t>
-            </w:r>
+            <w:proofErr w:type="spellStart"/>
+            <w:r>
+              <w:rPr>
+                <w:rFonts w:ascii="Times New Roman" w:hAnsi="Times New Roman" w:cs="Times New Roman"/>
+                <w:sz w:val="24"/>
+                <w:szCs w:val="24"/>
+              </w:rPr>
+              <w:t>pembayaran</w:t>
+            </w:r>
+            <w:proofErr w:type="spellEnd"/>
+            <w:r>
+              <w:rPr>
+                <w:rFonts w:ascii="Times New Roman" w:hAnsi="Times New Roman" w:cs="Times New Roman"/>
+                <w:sz w:val="24"/>
+                <w:szCs w:val="24"/>
+              </w:rPr>
+              <w:t xml:space="preserve"> menggunakan m-</w:t>
+            </w:r>
+            <w:proofErr w:type="spellStart"/>
+            <w:r>
+              <w:rPr>
+                <w:rFonts w:ascii="Times New Roman" w:hAnsi="Times New Roman" w:cs="Times New Roman"/>
+                <w:sz w:val="24"/>
+                <w:szCs w:val="24"/>
+              </w:rPr>
+              <w:t>bangking</w:t>
+            </w:r>
+            <w:proofErr w:type="spellEnd"/>
+            <w:r>
+              <w:rPr>
+                <w:rFonts w:ascii="Times New Roman" w:hAnsi="Times New Roman" w:cs="Times New Roman"/>
+                <w:sz w:val="24"/>
+                <w:szCs w:val="24"/>
+              </w:rPr>
+              <w:t xml:space="preserve"> </w:t>
+            </w:r>
+            <w:proofErr w:type="spellStart"/>
+            <w:r>
+              <w:rPr>
+                <w:rFonts w:ascii="Times New Roman" w:hAnsi="Times New Roman" w:cs="Times New Roman"/>
+                <w:sz w:val="24"/>
+                <w:szCs w:val="24"/>
+              </w:rPr>
+              <w:t>tanpa</w:t>
+            </w:r>
+            <w:proofErr w:type="spellEnd"/>
+            <w:r>
+              <w:rPr>
+                <w:rFonts w:ascii="Times New Roman" w:hAnsi="Times New Roman" w:cs="Times New Roman"/>
+                <w:sz w:val="24"/>
+                <w:szCs w:val="24"/>
+              </w:rPr>
+              <w:t xml:space="preserve"> harus </w:t>
+            </w:r>
+            <w:proofErr w:type="spellStart"/>
+            <w:r>
+              <w:rPr>
+                <w:rFonts w:ascii="Times New Roman" w:hAnsi="Times New Roman" w:cs="Times New Roman"/>
+                <w:sz w:val="24"/>
+                <w:szCs w:val="24"/>
+              </w:rPr>
+              <w:t>antri</w:t>
+            </w:r>
+            <w:proofErr w:type="spellEnd"/>
+            <w:r>
+              <w:rPr>
+                <w:rFonts w:ascii="Times New Roman" w:hAnsi="Times New Roman" w:cs="Times New Roman"/>
+                <w:sz w:val="24"/>
+                <w:szCs w:val="24"/>
+              </w:rPr>
+              <w:t xml:space="preserve"> di </w:t>
+            </w:r>
+            <w:proofErr w:type="spellStart"/>
+            <w:r>
+              <w:rPr>
+                <w:rFonts w:ascii="Times New Roman" w:hAnsi="Times New Roman" w:cs="Times New Roman"/>
+                <w:sz w:val="24"/>
+                <w:szCs w:val="24"/>
+              </w:rPr>
+              <w:t>kasir</w:t>
+            </w:r>
+            <w:proofErr w:type="spellEnd"/>
           </w:p>
         </w:tc>
         <w:tc>
@@ -2602,6 +5909,7 @@
                 <w:szCs w:val="24"/>
               </w:rPr>
             </w:pPr>
+            <w:proofErr w:type="spellStart"/>
             <w:r>
               <w:rPr>
                 <w:rFonts w:ascii="Times New Roman" w:hAnsi="Times New Roman" w:cs="Times New Roman"/>
@@ -2610,6 +5918,7 @@
               </w:rPr>
               <w:t>Pemilik</w:t>
             </w:r>
+            <w:proofErr w:type="spellEnd"/>
           </w:p>
         </w:tc>
         <w:tc>
@@ -2654,8 +5963,54 @@
                 <w:sz w:val="24"/>
                 <w:szCs w:val="24"/>
               </w:rPr>
-              <w:t>Saya dapat login untuk melihat karyawan dan pengunjung yang ada</w:t>
-            </w:r>
+              <w:t xml:space="preserve">Saya dapat login untuk melihat </w:t>
+            </w:r>
+            <w:proofErr w:type="spellStart"/>
+            <w:r>
+              <w:rPr>
+                <w:rFonts w:ascii="Times New Roman" w:hAnsi="Times New Roman" w:cs="Times New Roman"/>
+                <w:sz w:val="24"/>
+                <w:szCs w:val="24"/>
+              </w:rPr>
+              <w:t>karyawan</w:t>
+            </w:r>
+            <w:proofErr w:type="spellEnd"/>
+            <w:r>
+              <w:rPr>
+                <w:rFonts w:ascii="Times New Roman" w:hAnsi="Times New Roman" w:cs="Times New Roman"/>
+                <w:sz w:val="24"/>
+                <w:szCs w:val="24"/>
+              </w:rPr>
+              <w:t xml:space="preserve"> dan </w:t>
+            </w:r>
+            <w:proofErr w:type="spellStart"/>
+            <w:r>
+              <w:rPr>
+                <w:rFonts w:ascii="Times New Roman" w:hAnsi="Times New Roman" w:cs="Times New Roman"/>
+                <w:sz w:val="24"/>
+                <w:szCs w:val="24"/>
+              </w:rPr>
+              <w:t>pengunjung</w:t>
+            </w:r>
+            <w:proofErr w:type="spellEnd"/>
+            <w:r>
+              <w:rPr>
+                <w:rFonts w:ascii="Times New Roman" w:hAnsi="Times New Roman" w:cs="Times New Roman"/>
+                <w:sz w:val="24"/>
+                <w:szCs w:val="24"/>
+              </w:rPr>
+              <w:t xml:space="preserve"> yang </w:t>
+            </w:r>
+            <w:proofErr w:type="spellStart"/>
+            <w:r>
+              <w:rPr>
+                <w:rFonts w:ascii="Times New Roman" w:hAnsi="Times New Roman" w:cs="Times New Roman"/>
+                <w:sz w:val="24"/>
+                <w:szCs w:val="24"/>
+              </w:rPr>
+              <w:t>ada</w:t>
+            </w:r>
+            <w:proofErr w:type="spellEnd"/>
           </w:p>
         </w:tc>
         <w:tc>
@@ -2725,6 +6080,7 @@
                 <w:szCs w:val="24"/>
               </w:rPr>
             </w:pPr>
+            <w:proofErr w:type="spellStart"/>
             <w:r>
               <w:rPr>
                 <w:rFonts w:ascii="Times New Roman" w:hAnsi="Times New Roman" w:cs="Times New Roman"/>
@@ -2733,6 +6089,7 @@
               </w:rPr>
               <w:t>Pelanggan</w:t>
             </w:r>
+            <w:proofErr w:type="spellEnd"/>
           </w:p>
         </w:tc>
         <w:tc>
@@ -2754,8 +6111,72 @@
                 <w:sz w:val="24"/>
                 <w:szCs w:val="24"/>
               </w:rPr>
-              <w:t>Dapat memakan pesanan dari rumah</w:t>
-            </w:r>
+              <w:t xml:space="preserve">Dapat </w:t>
+            </w:r>
+            <w:proofErr w:type="spellStart"/>
+            <w:r>
+              <w:rPr>
+                <w:rFonts w:ascii="Times New Roman" w:hAnsi="Times New Roman" w:cs="Times New Roman"/>
+                <w:sz w:val="24"/>
+                <w:szCs w:val="24"/>
+              </w:rPr>
+              <w:t>memakan</w:t>
+            </w:r>
+            <w:proofErr w:type="spellEnd"/>
+            <w:r>
+              <w:rPr>
+                <w:rFonts w:ascii="Times New Roman" w:hAnsi="Times New Roman" w:cs="Times New Roman"/>
+                <w:sz w:val="24"/>
+                <w:szCs w:val="24"/>
+              </w:rPr>
+              <w:t xml:space="preserve"> </w:t>
+            </w:r>
+            <w:proofErr w:type="spellStart"/>
+            <w:r>
+              <w:rPr>
+                <w:rFonts w:ascii="Times New Roman" w:hAnsi="Times New Roman" w:cs="Times New Roman"/>
+                <w:sz w:val="24"/>
+                <w:szCs w:val="24"/>
+              </w:rPr>
+              <w:t>pesanan</w:t>
+            </w:r>
+            <w:proofErr w:type="spellEnd"/>
+            <w:r>
+              <w:rPr>
+                <w:rFonts w:ascii="Times New Roman" w:hAnsi="Times New Roman" w:cs="Times New Roman"/>
+                <w:sz w:val="24"/>
+                <w:szCs w:val="24"/>
+              </w:rPr>
+              <w:t xml:space="preserve"> </w:t>
+            </w:r>
+            <w:proofErr w:type="spellStart"/>
+            <w:r>
+              <w:rPr>
+                <w:rFonts w:ascii="Times New Roman" w:hAnsi="Times New Roman" w:cs="Times New Roman"/>
+                <w:sz w:val="24"/>
+                <w:szCs w:val="24"/>
+              </w:rPr>
+              <w:t>dari</w:t>
+            </w:r>
+            <w:proofErr w:type="spellEnd"/>
+            <w:r>
+              <w:rPr>
+                <w:rFonts w:ascii="Times New Roman" w:hAnsi="Times New Roman" w:cs="Times New Roman"/>
+                <w:sz w:val="24"/>
+                <w:szCs w:val="24"/>
+              </w:rPr>
+              <w:t xml:space="preserve"> </w:t>
+            </w:r>
+            <w:proofErr w:type="spellStart"/>
+            <w:r>
+              <w:rPr>
+                <w:rFonts w:ascii="Times New Roman" w:hAnsi="Times New Roman" w:cs="Times New Roman"/>
+                <w:sz w:val="24"/>
+                <w:szCs w:val="24"/>
+              </w:rPr>
+              <w:t>rumah</w:t>
+            </w:r>
+            <w:proofErr w:type="spellEnd"/>
           </w:p>
         </w:tc>
         <w:tc>
@@ -2777,8 +6198,54 @@
                 <w:sz w:val="24"/>
                 <w:szCs w:val="24"/>
               </w:rPr>
-              <w:t>Saya dapat delivery makanan dari restoran</w:t>
-            </w:r>
+              <w:t xml:space="preserve">Saya dapat delivery </w:t>
+            </w:r>
+            <w:proofErr w:type="spellStart"/>
+            <w:r>
+              <w:rPr>
+                <w:rFonts w:ascii="Times New Roman" w:hAnsi="Times New Roman" w:cs="Times New Roman"/>
+                <w:sz w:val="24"/>
+                <w:szCs w:val="24"/>
+              </w:rPr>
+              <w:t>makanan</w:t>
+            </w:r>
+            <w:proofErr w:type="spellEnd"/>
+            <w:r>
+              <w:rPr>
+                <w:rFonts w:ascii="Times New Roman" w:hAnsi="Times New Roman" w:cs="Times New Roman"/>
+                <w:sz w:val="24"/>
+                <w:szCs w:val="24"/>
+              </w:rPr>
+              <w:t xml:space="preserve"> </w:t>
+            </w:r>
+            <w:proofErr w:type="spellStart"/>
+            <w:r>
+              <w:rPr>
+                <w:rFonts w:ascii="Times New Roman" w:hAnsi="Times New Roman" w:cs="Times New Roman"/>
+                <w:sz w:val="24"/>
+                <w:szCs w:val="24"/>
+              </w:rPr>
+              <w:t>dari</w:t>
+            </w:r>
+            <w:proofErr w:type="spellEnd"/>
+            <w:r>
+              <w:rPr>
+                <w:rFonts w:ascii="Times New Roman" w:hAnsi="Times New Roman" w:cs="Times New Roman"/>
+                <w:sz w:val="24"/>
+                <w:szCs w:val="24"/>
+              </w:rPr>
+              <w:t xml:space="preserve"> </w:t>
+            </w:r>
+            <w:proofErr w:type="spellStart"/>
+            <w:r>
+              <w:rPr>
+                <w:rFonts w:ascii="Times New Roman" w:hAnsi="Times New Roman" w:cs="Times New Roman"/>
+                <w:sz w:val="24"/>
+                <w:szCs w:val="24"/>
+              </w:rPr>
+              <w:t>restoran</w:t>
+            </w:r>
+            <w:proofErr w:type="spellEnd"/>
           </w:p>
         </w:tc>
         <w:tc>
@@ -2828,6 +6295,187 @@
               </w:rPr>
               <w:t>12</w:t>
             </w:r>
+          </w:p>
+        </w:tc>
+      </w:tr>
+      <w:tr>
+        <w:trPr>
+          <w:trHeight w:val="835"/>
+        </w:trPr>
+        <w:tc>
+          <w:tcPr>
+            <w:tcW w:w="1277" w:type="dxa"/>
+            <w:vAlign w:val="center"/>
+          </w:tcPr>
+          <w:p>
+            <w:pPr>
+              <w:rPr>
+                <w:rFonts w:ascii="Times New Roman" w:hAnsi="Times New Roman" w:cs="Times New Roman"/>
+                <w:sz w:val="24"/>
+                <w:szCs w:val="24"/>
+              </w:rPr>
+            </w:pPr>
+            <w:proofErr w:type="spellStart"/>
+            <w:r>
+              <w:rPr>
+                <w:rFonts w:ascii="Times New Roman" w:hAnsi="Times New Roman" w:cs="Times New Roman"/>
+                <w:sz w:val="24"/>
+                <w:szCs w:val="24"/>
+              </w:rPr>
+              <w:t>Pelanggan</w:t>
+            </w:r>
+            <w:proofErr w:type="spellEnd"/>
+          </w:p>
+        </w:tc>
+        <w:tc>
+          <w:tcPr>
+            <w:tcW w:w="1984" w:type="dxa"/>
+            <w:vAlign w:val="center"/>
+          </w:tcPr>
+          <w:p>
+            <w:pPr>
+              <w:rPr>
+                <w:rFonts w:ascii="Times New Roman" w:hAnsi="Times New Roman" w:cs="Times New Roman"/>
+                <w:sz w:val="24"/>
+                <w:szCs w:val="24"/>
+              </w:rPr>
+            </w:pPr>
+            <w:r>
+              <w:rPr>
+                <w:rFonts w:ascii="Times New Roman" w:hAnsi="Times New Roman" w:cs="Times New Roman"/>
+                <w:sz w:val="24"/>
+                <w:szCs w:val="24"/>
+              </w:rPr>
+              <w:t xml:space="preserve">Dapat menambahkan </w:t>
+            </w:r>
+            <w:proofErr w:type="spellStart"/>
+            <w:r>
+              <w:rPr>
+                <w:rFonts w:ascii="Times New Roman" w:hAnsi="Times New Roman" w:cs="Times New Roman"/>
+                <w:sz w:val="24"/>
+                <w:szCs w:val="24"/>
+              </w:rPr>
+              <w:t>makanan</w:t>
+            </w:r>
+            <w:proofErr w:type="spellEnd"/>
+            <w:r>
+              <w:rPr>
+                <w:rFonts w:ascii="Times New Roman" w:hAnsi="Times New Roman" w:cs="Times New Roman"/>
+                <w:sz w:val="24"/>
+                <w:szCs w:val="24"/>
+              </w:rPr>
+              <w:t xml:space="preserve">                   </w:t>
+            </w:r>
+          </w:p>
+        </w:tc>
+        <w:tc>
+          <w:tcPr>
+            <w:tcW w:w="3686" w:type="dxa"/>
+            <w:vAlign w:val="center"/>
+          </w:tcPr>
+          <w:p>
+            <w:pPr>
+              <w:rPr>
+                <w:rFonts w:ascii="Times New Roman" w:hAnsi="Times New Roman" w:cs="Times New Roman"/>
+                <w:sz w:val="24"/>
+                <w:szCs w:val="24"/>
+              </w:rPr>
+            </w:pPr>
+            <w:r>
+              <w:rPr>
+                <w:rFonts w:ascii="Times New Roman" w:hAnsi="Times New Roman" w:cs="Times New Roman"/>
+                <w:sz w:val="24"/>
+                <w:szCs w:val="24"/>
+              </w:rPr>
+              <w:t xml:space="preserve">Saya dapat menambahkan </w:t>
+            </w:r>
+            <w:proofErr w:type="spellStart"/>
+            <w:r>
+              <w:rPr>
+                <w:rFonts w:ascii="Times New Roman" w:hAnsi="Times New Roman" w:cs="Times New Roman"/>
+                <w:sz w:val="24"/>
+                <w:szCs w:val="24"/>
+              </w:rPr>
+              <w:t>makanan</w:t>
+            </w:r>
+            <w:proofErr w:type="spellEnd"/>
+            <w:r>
+              <w:rPr>
+                <w:rFonts w:ascii="Times New Roman" w:hAnsi="Times New Roman" w:cs="Times New Roman"/>
+                <w:sz w:val="24"/>
+                <w:szCs w:val="24"/>
+              </w:rPr>
+              <w:t xml:space="preserve"> ke </w:t>
+            </w:r>
+            <w:proofErr w:type="spellStart"/>
+            <w:r>
+              <w:rPr>
+                <w:rFonts w:ascii="Times New Roman" w:hAnsi="Times New Roman" w:cs="Times New Roman"/>
+                <w:sz w:val="24"/>
+                <w:szCs w:val="24"/>
+              </w:rPr>
+              <w:t>keranjang</w:t>
+            </w:r>
+            <w:proofErr w:type="spellEnd"/>
+            <w:r>
+              <w:rPr>
+                <w:rFonts w:ascii="Times New Roman" w:hAnsi="Times New Roman" w:cs="Times New Roman"/>
+                <w:sz w:val="24"/>
+                <w:szCs w:val="24"/>
+              </w:rPr>
+              <w:t xml:space="preserve"> </w:t>
+            </w:r>
+            <w:proofErr w:type="spellStart"/>
+            <w:r>
+              <w:rPr>
+                <w:rFonts w:ascii="Times New Roman" w:hAnsi="Times New Roman" w:cs="Times New Roman"/>
+                <w:sz w:val="24"/>
+                <w:szCs w:val="24"/>
+              </w:rPr>
+              <w:t>makanan</w:t>
+            </w:r>
+            <w:proofErr w:type="spellEnd"/>
+            <w:r>
+              <w:rPr>
+                <w:rFonts w:ascii="Times New Roman" w:hAnsi="Times New Roman" w:cs="Times New Roman"/>
+                <w:sz w:val="24"/>
+                <w:szCs w:val="24"/>
+              </w:rPr>
+              <w:t xml:space="preserve"> </w:t>
+            </w:r>
+          </w:p>
+        </w:tc>
+        <w:tc>
+          <w:tcPr>
+            <w:tcW w:w="1417" w:type="dxa"/>
+            <w:shd w:val="clear" w:color="auto" w:fill="FFC000"/>
+            <w:vAlign w:val="center"/>
+          </w:tcPr>
+          <w:p>
+            <w:pPr>
+              <w:jc w:val="center"/>
+              <w:rPr>
+                <w:rFonts w:ascii="Times New Roman" w:hAnsi="Times New Roman" w:cs="Times New Roman"/>
+                <w:sz w:val="24"/>
+                <w:szCs w:val="24"/>
+              </w:rPr>
+            </w:pPr>
+          </w:p>
+        </w:tc>
+        <w:tc>
+          <w:tcPr>
+            <w:tcW w:w="1389" w:type="dxa"/>
+            <w:vAlign w:val="center"/>
+          </w:tcPr>
+          <w:p>
+            <w:pPr>
+              <w:jc w:val="center"/>
+              <w:rPr>
+                <w:rFonts w:ascii="Times New Roman" w:hAnsi="Times New Roman" w:cs="Times New Roman"/>
+                <w:sz w:val="24"/>
+                <w:szCs w:val="24"/>
+              </w:rPr>
+            </w:pPr>
           </w:p>
         </w:tc>
       </w:tr>
@@ -2909,12 +6557,21 @@
           <w:color w:val="000000" w:themeColor="text1"/>
         </w:rPr>
       </w:pPr>
+      <w:proofErr w:type="spellStart"/>
       <w:r>
         <w:rPr>
           <w:rFonts w:ascii="Times New Roman" w:hAnsi="Times New Roman" w:cs="Times New Roman"/>
           <w:color w:val="000000" w:themeColor="text1"/>
         </w:rPr>
-        <w:t xml:space="preserve">Tabel </w:t>
+        <w:t>Tabel</w:t>
+      </w:r>
+      <w:proofErr w:type="spellEnd"/>
+      <w:r>
+        <w:rPr>
+          <w:rFonts w:ascii="Times New Roman" w:hAnsi="Times New Roman" w:cs="Times New Roman"/>
+          <w:color w:val="000000" w:themeColor="text1"/>
+        </w:rPr>
+        <w:t xml:space="preserve"> </w:t>
       </w:r>
       <w:r>
         <w:rPr>
@@ -3075,12 +6732,14 @@
         <w:lastRenderedPageBreak/>
         <w:t xml:space="preserve">Sprint </w:t>
       </w:r>
+      <w:proofErr w:type="spellStart"/>
       <w:r>
         <w:t>R</w:t>
       </w:r>
       <w:r>
         <w:t>estropective</w:t>
       </w:r>
+      <w:proofErr w:type="spellEnd"/>
     </w:p>
     <w:p>
       <w:pPr>
@@ -3106,9 +6765,14 @@
       <w:pPr>
         <w:pStyle w:val="Heading1"/>
       </w:pPr>
+      <w:proofErr w:type="spellStart"/>
       <w:r>
         <w:lastRenderedPageBreak/>
-        <w:t xml:space="preserve">Screenshoot </w:t>
+        <w:t>Screenshoot</w:t>
+      </w:r>
+      <w:proofErr w:type="spellEnd"/>
+      <w:r>
+        <w:t xml:space="preserve"> </w:t>
       </w:r>
       <w:r>
         <w:t>B</w:t>
@@ -3145,12 +6809,14 @@
         <w:lastRenderedPageBreak/>
         <w:t xml:space="preserve">Link </w:t>
       </w:r>
+      <w:proofErr w:type="spellStart"/>
       <w:r>
         <w:t>G</w:t>
       </w:r>
       <w:r>
         <w:t>ithub</w:t>
       </w:r>
+      <w:proofErr w:type="spellEnd"/>
     </w:p>
     <w:p>
       <w:pPr>

</xml_diff>

<commit_message>
memperbaharui judul perancangan aplikasi
</commit_message>
<xml_diff>
--- a/LaporanProjectUTS.docx
+++ b/LaporanProjectUTS.docx
@@ -454,34 +454,7 @@
           <w:sz w:val="24"/>
           <w:szCs w:val="24"/>
         </w:rPr>
-        <w:t xml:space="preserve">Jessica </w:t>
-      </w:r>
-      <w:proofErr w:type="spellStart"/>
-      <w:r>
-        <w:rPr>
-          <w:rFonts w:ascii="Times New Roman" w:hAnsi="Times New Roman" w:cs="Times New Roman"/>
-          <w:sz w:val="24"/>
-          <w:szCs w:val="24"/>
-        </w:rPr>
-        <w:t>Uly</w:t>
-      </w:r>
-      <w:proofErr w:type="spellEnd"/>
-      <w:r>
-        <w:rPr>
-          <w:rFonts w:ascii="Times New Roman" w:hAnsi="Times New Roman" w:cs="Times New Roman"/>
-          <w:sz w:val="24"/>
-          <w:szCs w:val="24"/>
-        </w:rPr>
-        <w:t xml:space="preserve"> Sari </w:t>
-      </w:r>
-      <w:proofErr w:type="spellStart"/>
-      <w:r>
-        <w:rPr>
-          <w:rFonts w:ascii="Times New Roman" w:hAnsi="Times New Roman" w:cs="Times New Roman"/>
-          <w:sz w:val="24"/>
-          <w:szCs w:val="24"/>
-        </w:rPr>
-        <w:t>Huta</w:t>
+        <w:t>Jessica Uly Sari Huta</w:t>
       </w:r>
       <w:r>
         <w:rPr>
@@ -492,7 +465,6 @@
         <w:softHyphen/>
         <w:t>galung</w:t>
       </w:r>
-      <w:proofErr w:type="spellEnd"/>
       <w:r>
         <w:rPr>
           <w:rFonts w:ascii="Times New Roman" w:hAnsi="Times New Roman" w:cs="Times New Roman"/>
@@ -598,13 +570,23 @@
           <w:szCs w:val="24"/>
         </w:rPr>
       </w:pPr>
-      <w:r>
-        <w:rPr>
-          <w:rFonts w:ascii="Times New Roman" w:hAnsi="Times New Roman" w:cs="Times New Roman"/>
-          <w:sz w:val="24"/>
-          <w:szCs w:val="24"/>
-        </w:rPr>
-        <w:t xml:space="preserve">Judul </w:t>
+      <w:proofErr w:type="spellStart"/>
+      <w:r>
+        <w:rPr>
+          <w:rFonts w:ascii="Times New Roman" w:hAnsi="Times New Roman" w:cs="Times New Roman"/>
+          <w:sz w:val="24"/>
+          <w:szCs w:val="24"/>
+        </w:rPr>
+        <w:t>Judul</w:t>
+      </w:r>
+      <w:proofErr w:type="spellEnd"/>
+      <w:r>
+        <w:rPr>
+          <w:rFonts w:ascii="Times New Roman" w:hAnsi="Times New Roman" w:cs="Times New Roman"/>
+          <w:sz w:val="24"/>
+          <w:szCs w:val="24"/>
+        </w:rPr>
+        <w:t xml:space="preserve"> </w:t>
       </w:r>
       <w:proofErr w:type="spellStart"/>
       <w:r>
@@ -622,18 +604,34 @@
           <w:sz w:val="24"/>
           <w:szCs w:val="24"/>
         </w:rPr>
-        <w:t xml:space="preserve"> Aplikasi : “</w:t>
-      </w:r>
-      <w:proofErr w:type="spellStart"/>
-      <w:r>
-        <w:rPr>
-          <w:rFonts w:ascii="Times New Roman" w:hAnsi="Times New Roman" w:cs="Times New Roman"/>
-          <w:sz w:val="24"/>
-          <w:szCs w:val="24"/>
-        </w:rPr>
-        <w:t>Ristoranto</w:t>
-      </w:r>
-      <w:proofErr w:type="spellEnd"/>
+        <w:t xml:space="preserve"> </w:t>
+      </w:r>
+      <w:proofErr w:type="spellStart"/>
+      <w:r>
+        <w:rPr>
+          <w:rFonts w:ascii="Times New Roman" w:hAnsi="Times New Roman" w:cs="Times New Roman"/>
+          <w:sz w:val="24"/>
+          <w:szCs w:val="24"/>
+        </w:rPr>
+        <w:t>Aplikasi</w:t>
+      </w:r>
+      <w:proofErr w:type="spellEnd"/>
+      <w:r>
+        <w:rPr>
+          <w:rFonts w:ascii="Times New Roman" w:hAnsi="Times New Roman" w:cs="Times New Roman"/>
+          <w:sz w:val="24"/>
+          <w:szCs w:val="24"/>
+        </w:rPr>
+        <w:t xml:space="preserve"> : “Ristorant</w:t>
+      </w:r>
+      <w:r>
+        <w:rPr>
+          <w:rFonts w:ascii="Times New Roman" w:hAnsi="Times New Roman" w:cs="Times New Roman"/>
+          <w:sz w:val="24"/>
+          <w:szCs w:val="24"/>
+        </w:rPr>
+        <w:t>e</w:t>
+      </w:r>
       <w:r>
         <w:rPr>
           <w:rFonts w:ascii="Times New Roman" w:hAnsi="Times New Roman" w:cs="Times New Roman"/>
@@ -1075,7 +1073,25 @@
           <w:sz w:val="24"/>
           <w:szCs w:val="24"/>
         </w:rPr>
-        <w:t xml:space="preserve"> ataupun </w:t>
+        <w:t xml:space="preserve"> </w:t>
+      </w:r>
+      <w:proofErr w:type="spellStart"/>
+      <w:r>
+        <w:rPr>
+          <w:rFonts w:ascii="Times New Roman" w:hAnsi="Times New Roman" w:cs="Times New Roman"/>
+          <w:sz w:val="24"/>
+          <w:szCs w:val="24"/>
+        </w:rPr>
+        <w:t>ataupun</w:t>
+      </w:r>
+      <w:proofErr w:type="spellEnd"/>
+      <w:r>
+        <w:rPr>
+          <w:rFonts w:ascii="Times New Roman" w:hAnsi="Times New Roman" w:cs="Times New Roman"/>
+          <w:sz w:val="24"/>
+          <w:szCs w:val="24"/>
+        </w:rPr>
+        <w:t xml:space="preserve"> </w:t>
       </w:r>
       <w:proofErr w:type="spellStart"/>
       <w:r>
@@ -1093,7 +1109,25 @@
           <w:sz w:val="24"/>
           <w:szCs w:val="24"/>
         </w:rPr>
-        <w:t xml:space="preserve"> di Indonesia sudah </w:t>
+        <w:t xml:space="preserve"> di Indonesia </w:t>
+      </w:r>
+      <w:proofErr w:type="spellStart"/>
+      <w:r>
+        <w:rPr>
+          <w:rFonts w:ascii="Times New Roman" w:hAnsi="Times New Roman" w:cs="Times New Roman"/>
+          <w:sz w:val="24"/>
+          <w:szCs w:val="24"/>
+        </w:rPr>
+        <w:t>sudah</w:t>
+      </w:r>
+      <w:proofErr w:type="spellEnd"/>
+      <w:r>
+        <w:rPr>
+          <w:rFonts w:ascii="Times New Roman" w:hAnsi="Times New Roman" w:cs="Times New Roman"/>
+          <w:sz w:val="24"/>
+          <w:szCs w:val="24"/>
+        </w:rPr>
+        <w:t xml:space="preserve"> </w:t>
       </w:r>
       <w:proofErr w:type="spellStart"/>
       <w:r>
@@ -1129,7 +1163,43 @@
           <w:sz w:val="24"/>
           <w:szCs w:val="24"/>
         </w:rPr>
-        <w:t xml:space="preserve"> dengan berbagai </w:t>
+        <w:t xml:space="preserve"> </w:t>
+      </w:r>
+      <w:proofErr w:type="spellStart"/>
+      <w:r>
+        <w:rPr>
+          <w:rFonts w:ascii="Times New Roman" w:hAnsi="Times New Roman" w:cs="Times New Roman"/>
+          <w:sz w:val="24"/>
+          <w:szCs w:val="24"/>
+        </w:rPr>
+        <w:t>dengan</w:t>
+      </w:r>
+      <w:proofErr w:type="spellEnd"/>
+      <w:r>
+        <w:rPr>
+          <w:rFonts w:ascii="Times New Roman" w:hAnsi="Times New Roman" w:cs="Times New Roman"/>
+          <w:sz w:val="24"/>
+          <w:szCs w:val="24"/>
+        </w:rPr>
+        <w:t xml:space="preserve"> </w:t>
+      </w:r>
+      <w:proofErr w:type="spellStart"/>
+      <w:r>
+        <w:rPr>
+          <w:rFonts w:ascii="Times New Roman" w:hAnsi="Times New Roman" w:cs="Times New Roman"/>
+          <w:sz w:val="24"/>
+          <w:szCs w:val="24"/>
+        </w:rPr>
+        <w:t>berbagai</w:t>
+      </w:r>
+      <w:proofErr w:type="spellEnd"/>
+      <w:r>
+        <w:rPr>
+          <w:rFonts w:ascii="Times New Roman" w:hAnsi="Times New Roman" w:cs="Times New Roman"/>
+          <w:sz w:val="24"/>
+          <w:szCs w:val="24"/>
+        </w:rPr>
+        <w:t xml:space="preserve"> </w:t>
       </w:r>
       <w:proofErr w:type="spellStart"/>
       <w:r>
@@ -1201,7 +1271,25 @@
           <w:sz w:val="24"/>
           <w:szCs w:val="24"/>
         </w:rPr>
-        <w:t xml:space="preserve">. Seperti </w:t>
+        <w:t xml:space="preserve">. </w:t>
+      </w:r>
+      <w:proofErr w:type="spellStart"/>
+      <w:r>
+        <w:rPr>
+          <w:rFonts w:ascii="Times New Roman" w:hAnsi="Times New Roman" w:cs="Times New Roman"/>
+          <w:sz w:val="24"/>
+          <w:szCs w:val="24"/>
+        </w:rPr>
+        <w:t>Seperti</w:t>
+      </w:r>
+      <w:proofErr w:type="spellEnd"/>
+      <w:r>
+        <w:rPr>
+          <w:rFonts w:ascii="Times New Roman" w:hAnsi="Times New Roman" w:cs="Times New Roman"/>
+          <w:sz w:val="24"/>
+          <w:szCs w:val="24"/>
+        </w:rPr>
+        <w:t xml:space="preserve"> </w:t>
       </w:r>
       <w:proofErr w:type="spellStart"/>
       <w:r>
@@ -1255,7 +1343,25 @@
           <w:sz w:val="24"/>
           <w:szCs w:val="24"/>
         </w:rPr>
-        <w:t xml:space="preserve"> makan, </w:t>
+        <w:t xml:space="preserve"> </w:t>
+      </w:r>
+      <w:proofErr w:type="spellStart"/>
+      <w:r>
+        <w:rPr>
+          <w:rFonts w:ascii="Times New Roman" w:hAnsi="Times New Roman" w:cs="Times New Roman"/>
+          <w:sz w:val="24"/>
+          <w:szCs w:val="24"/>
+        </w:rPr>
+        <w:t>makan</w:t>
+      </w:r>
+      <w:proofErr w:type="spellEnd"/>
+      <w:r>
+        <w:rPr>
+          <w:rFonts w:ascii="Times New Roman" w:hAnsi="Times New Roman" w:cs="Times New Roman"/>
+          <w:sz w:val="24"/>
+          <w:szCs w:val="24"/>
+        </w:rPr>
+        <w:t xml:space="preserve">, </w:t>
       </w:r>
       <w:proofErr w:type="spellStart"/>
       <w:r>
@@ -1309,7 +1415,61 @@
           <w:sz w:val="24"/>
           <w:szCs w:val="24"/>
         </w:rPr>
-        <w:t xml:space="preserve"> yang lain merupakan tempat untuk </w:t>
+        <w:t xml:space="preserve"> yang lain </w:t>
+      </w:r>
+      <w:proofErr w:type="spellStart"/>
+      <w:r>
+        <w:rPr>
+          <w:rFonts w:ascii="Times New Roman" w:hAnsi="Times New Roman" w:cs="Times New Roman"/>
+          <w:sz w:val="24"/>
+          <w:szCs w:val="24"/>
+        </w:rPr>
+        <w:t>merupakan</w:t>
+      </w:r>
+      <w:proofErr w:type="spellEnd"/>
+      <w:r>
+        <w:rPr>
+          <w:rFonts w:ascii="Times New Roman" w:hAnsi="Times New Roman" w:cs="Times New Roman"/>
+          <w:sz w:val="24"/>
+          <w:szCs w:val="24"/>
+        </w:rPr>
+        <w:t xml:space="preserve"> </w:t>
+      </w:r>
+      <w:proofErr w:type="spellStart"/>
+      <w:r>
+        <w:rPr>
+          <w:rFonts w:ascii="Times New Roman" w:hAnsi="Times New Roman" w:cs="Times New Roman"/>
+          <w:sz w:val="24"/>
+          <w:szCs w:val="24"/>
+        </w:rPr>
+        <w:t>tempat</w:t>
+      </w:r>
+      <w:proofErr w:type="spellEnd"/>
+      <w:r>
+        <w:rPr>
+          <w:rFonts w:ascii="Times New Roman" w:hAnsi="Times New Roman" w:cs="Times New Roman"/>
+          <w:sz w:val="24"/>
+          <w:szCs w:val="24"/>
+        </w:rPr>
+        <w:t xml:space="preserve"> </w:t>
+      </w:r>
+      <w:proofErr w:type="spellStart"/>
+      <w:r>
+        <w:rPr>
+          <w:rFonts w:ascii="Times New Roman" w:hAnsi="Times New Roman" w:cs="Times New Roman"/>
+          <w:sz w:val="24"/>
+          <w:szCs w:val="24"/>
+        </w:rPr>
+        <w:t>untuk</w:t>
+      </w:r>
+      <w:proofErr w:type="spellEnd"/>
+      <w:r>
+        <w:rPr>
+          <w:rFonts w:ascii="Times New Roman" w:hAnsi="Times New Roman" w:cs="Times New Roman"/>
+          <w:sz w:val="24"/>
+          <w:szCs w:val="24"/>
+        </w:rPr>
+        <w:t xml:space="preserve"> </w:t>
       </w:r>
       <w:proofErr w:type="spellStart"/>
       <w:r>
@@ -1345,7 +1505,25 @@
           <w:sz w:val="24"/>
           <w:szCs w:val="24"/>
         </w:rPr>
-        <w:t xml:space="preserve"> dan minuman </w:t>
+        <w:t xml:space="preserve"> dan </w:t>
+      </w:r>
+      <w:proofErr w:type="spellStart"/>
+      <w:r>
+        <w:rPr>
+          <w:rFonts w:ascii="Times New Roman" w:hAnsi="Times New Roman" w:cs="Times New Roman"/>
+          <w:sz w:val="24"/>
+          <w:szCs w:val="24"/>
+        </w:rPr>
+        <w:t>minuman</w:t>
+      </w:r>
+      <w:proofErr w:type="spellEnd"/>
+      <w:r>
+        <w:rPr>
+          <w:rFonts w:ascii="Times New Roman" w:hAnsi="Times New Roman" w:cs="Times New Roman"/>
+          <w:sz w:val="24"/>
+          <w:szCs w:val="24"/>
+        </w:rPr>
+        <w:t xml:space="preserve"> </w:t>
       </w:r>
       <w:proofErr w:type="spellStart"/>
       <w:r>
@@ -1381,7 +1559,25 @@
           <w:sz w:val="24"/>
           <w:szCs w:val="24"/>
         </w:rPr>
-        <w:t xml:space="preserve"> berbagai </w:t>
+        <w:t xml:space="preserve"> </w:t>
+      </w:r>
+      <w:proofErr w:type="spellStart"/>
+      <w:r>
+        <w:rPr>
+          <w:rFonts w:ascii="Times New Roman" w:hAnsi="Times New Roman" w:cs="Times New Roman"/>
+          <w:sz w:val="24"/>
+          <w:szCs w:val="24"/>
+        </w:rPr>
+        <w:t>berbagai</w:t>
+      </w:r>
+      <w:proofErr w:type="spellEnd"/>
+      <w:r>
+        <w:rPr>
+          <w:rFonts w:ascii="Times New Roman" w:hAnsi="Times New Roman" w:cs="Times New Roman"/>
+          <w:sz w:val="24"/>
+          <w:szCs w:val="24"/>
+        </w:rPr>
+        <w:t xml:space="preserve"> </w:t>
       </w:r>
       <w:proofErr w:type="spellStart"/>
       <w:r>
@@ -1507,7 +1703,25 @@
           <w:sz w:val="24"/>
           <w:szCs w:val="24"/>
         </w:rPr>
-        <w:t xml:space="preserve"> sendiri </w:t>
+        <w:t xml:space="preserve"> </w:t>
+      </w:r>
+      <w:proofErr w:type="spellStart"/>
+      <w:r>
+        <w:rPr>
+          <w:rFonts w:ascii="Times New Roman" w:hAnsi="Times New Roman" w:cs="Times New Roman"/>
+          <w:sz w:val="24"/>
+          <w:szCs w:val="24"/>
+        </w:rPr>
+        <w:t>sendiri</w:t>
+      </w:r>
+      <w:proofErr w:type="spellEnd"/>
+      <w:r>
+        <w:rPr>
+          <w:rFonts w:ascii="Times New Roman" w:hAnsi="Times New Roman" w:cs="Times New Roman"/>
+          <w:sz w:val="24"/>
+          <w:szCs w:val="24"/>
+        </w:rPr>
+        <w:t xml:space="preserve"> </w:t>
       </w:r>
       <w:proofErr w:type="spellStart"/>
       <w:r>
@@ -1543,7 +1757,43 @@
           <w:sz w:val="24"/>
           <w:szCs w:val="24"/>
         </w:rPr>
-        <w:t xml:space="preserve"> tempat makan. Proses </w:t>
+        <w:t xml:space="preserve"> </w:t>
+      </w:r>
+      <w:proofErr w:type="spellStart"/>
+      <w:r>
+        <w:rPr>
+          <w:rFonts w:ascii="Times New Roman" w:hAnsi="Times New Roman" w:cs="Times New Roman"/>
+          <w:sz w:val="24"/>
+          <w:szCs w:val="24"/>
+        </w:rPr>
+        <w:t>tempat</w:t>
+      </w:r>
+      <w:proofErr w:type="spellEnd"/>
+      <w:r>
+        <w:rPr>
+          <w:rFonts w:ascii="Times New Roman" w:hAnsi="Times New Roman" w:cs="Times New Roman"/>
+          <w:sz w:val="24"/>
+          <w:szCs w:val="24"/>
+        </w:rPr>
+        <w:t xml:space="preserve"> </w:t>
+      </w:r>
+      <w:proofErr w:type="spellStart"/>
+      <w:r>
+        <w:rPr>
+          <w:rFonts w:ascii="Times New Roman" w:hAnsi="Times New Roman" w:cs="Times New Roman"/>
+          <w:sz w:val="24"/>
+          <w:szCs w:val="24"/>
+        </w:rPr>
+        <w:t>makan</w:t>
+      </w:r>
+      <w:proofErr w:type="spellEnd"/>
+      <w:r>
+        <w:rPr>
+          <w:rFonts w:ascii="Times New Roman" w:hAnsi="Times New Roman" w:cs="Times New Roman"/>
+          <w:sz w:val="24"/>
+          <w:szCs w:val="24"/>
+        </w:rPr>
+        <w:t xml:space="preserve">. Proses </w:t>
       </w:r>
       <w:proofErr w:type="spellStart"/>
       <w:r>
@@ -1579,7 +1829,43 @@
           <w:sz w:val="24"/>
           <w:szCs w:val="24"/>
         </w:rPr>
-        <w:t xml:space="preserve"> dan minuman merupakan </w:t>
+        <w:t xml:space="preserve"> dan </w:t>
+      </w:r>
+      <w:proofErr w:type="spellStart"/>
+      <w:r>
+        <w:rPr>
+          <w:rFonts w:ascii="Times New Roman" w:hAnsi="Times New Roman" w:cs="Times New Roman"/>
+          <w:sz w:val="24"/>
+          <w:szCs w:val="24"/>
+        </w:rPr>
+        <w:t>minuman</w:t>
+      </w:r>
+      <w:proofErr w:type="spellEnd"/>
+      <w:r>
+        <w:rPr>
+          <w:rFonts w:ascii="Times New Roman" w:hAnsi="Times New Roman" w:cs="Times New Roman"/>
+          <w:sz w:val="24"/>
+          <w:szCs w:val="24"/>
+        </w:rPr>
+        <w:t xml:space="preserve"> </w:t>
+      </w:r>
+      <w:proofErr w:type="spellStart"/>
+      <w:r>
+        <w:rPr>
+          <w:rFonts w:ascii="Times New Roman" w:hAnsi="Times New Roman" w:cs="Times New Roman"/>
+          <w:sz w:val="24"/>
+          <w:szCs w:val="24"/>
+        </w:rPr>
+        <w:t>merupakan</w:t>
+      </w:r>
+      <w:proofErr w:type="spellEnd"/>
+      <w:r>
+        <w:rPr>
+          <w:rFonts w:ascii="Times New Roman" w:hAnsi="Times New Roman" w:cs="Times New Roman"/>
+          <w:sz w:val="24"/>
+          <w:szCs w:val="24"/>
+        </w:rPr>
+        <w:t xml:space="preserve"> </w:t>
       </w:r>
       <w:proofErr w:type="spellStart"/>
       <w:r>
@@ -1597,7 +1883,43 @@
           <w:sz w:val="24"/>
           <w:szCs w:val="24"/>
         </w:rPr>
-        <w:t xml:space="preserve"> yang penting bagi </w:t>
+        <w:t xml:space="preserve"> yang </w:t>
+      </w:r>
+      <w:proofErr w:type="spellStart"/>
+      <w:r>
+        <w:rPr>
+          <w:rFonts w:ascii="Times New Roman" w:hAnsi="Times New Roman" w:cs="Times New Roman"/>
+          <w:sz w:val="24"/>
+          <w:szCs w:val="24"/>
+        </w:rPr>
+        <w:t>penting</w:t>
+      </w:r>
+      <w:proofErr w:type="spellEnd"/>
+      <w:r>
+        <w:rPr>
+          <w:rFonts w:ascii="Times New Roman" w:hAnsi="Times New Roman" w:cs="Times New Roman"/>
+          <w:sz w:val="24"/>
+          <w:szCs w:val="24"/>
+        </w:rPr>
+        <w:t xml:space="preserve"> </w:t>
+      </w:r>
+      <w:proofErr w:type="spellStart"/>
+      <w:r>
+        <w:rPr>
+          <w:rFonts w:ascii="Times New Roman" w:hAnsi="Times New Roman" w:cs="Times New Roman"/>
+          <w:sz w:val="24"/>
+          <w:szCs w:val="24"/>
+        </w:rPr>
+        <w:t>bagi</w:t>
+      </w:r>
+      <w:proofErr w:type="spellEnd"/>
+      <w:r>
+        <w:rPr>
+          <w:rFonts w:ascii="Times New Roman" w:hAnsi="Times New Roman" w:cs="Times New Roman"/>
+          <w:sz w:val="24"/>
+          <w:szCs w:val="24"/>
+        </w:rPr>
+        <w:t xml:space="preserve"> </w:t>
       </w:r>
       <w:proofErr w:type="spellStart"/>
       <w:r>
@@ -1651,7 +1973,25 @@
           <w:sz w:val="24"/>
           <w:szCs w:val="24"/>
         </w:rPr>
-        <w:t xml:space="preserve"> makan. </w:t>
+        <w:t xml:space="preserve"> </w:t>
+      </w:r>
+      <w:proofErr w:type="spellStart"/>
+      <w:r>
+        <w:rPr>
+          <w:rFonts w:ascii="Times New Roman" w:hAnsi="Times New Roman" w:cs="Times New Roman"/>
+          <w:sz w:val="24"/>
+          <w:szCs w:val="24"/>
+        </w:rPr>
+        <w:t>makan</w:t>
+      </w:r>
+      <w:proofErr w:type="spellEnd"/>
+      <w:r>
+        <w:rPr>
+          <w:rFonts w:ascii="Times New Roman" w:hAnsi="Times New Roman" w:cs="Times New Roman"/>
+          <w:sz w:val="24"/>
+          <w:szCs w:val="24"/>
+        </w:rPr>
+        <w:t xml:space="preserve">. </w:t>
       </w:r>
       <w:proofErr w:type="spellStart"/>
       <w:r>
@@ -1669,7 +2009,25 @@
           <w:sz w:val="24"/>
           <w:szCs w:val="24"/>
         </w:rPr>
-        <w:t xml:space="preserve"> ingin </w:t>
+        <w:t xml:space="preserve"> </w:t>
+      </w:r>
+      <w:proofErr w:type="spellStart"/>
+      <w:r>
+        <w:rPr>
+          <w:rFonts w:ascii="Times New Roman" w:hAnsi="Times New Roman" w:cs="Times New Roman"/>
+          <w:sz w:val="24"/>
+          <w:szCs w:val="24"/>
+        </w:rPr>
+        <w:t>ingin</w:t>
+      </w:r>
+      <w:proofErr w:type="spellEnd"/>
+      <w:r>
+        <w:rPr>
+          <w:rFonts w:ascii="Times New Roman" w:hAnsi="Times New Roman" w:cs="Times New Roman"/>
+          <w:sz w:val="24"/>
+          <w:szCs w:val="24"/>
+        </w:rPr>
+        <w:t xml:space="preserve"> </w:t>
       </w:r>
       <w:proofErr w:type="spellStart"/>
       <w:r>
@@ -1705,7 +2063,43 @@
           <w:sz w:val="24"/>
           <w:szCs w:val="24"/>
         </w:rPr>
-        <w:t xml:space="preserve"> ataupun  minuman </w:t>
+        <w:t xml:space="preserve"> </w:t>
+      </w:r>
+      <w:proofErr w:type="spellStart"/>
+      <w:r>
+        <w:rPr>
+          <w:rFonts w:ascii="Times New Roman" w:hAnsi="Times New Roman" w:cs="Times New Roman"/>
+          <w:sz w:val="24"/>
+          <w:szCs w:val="24"/>
+        </w:rPr>
+        <w:t>ataupun</w:t>
+      </w:r>
+      <w:proofErr w:type="spellEnd"/>
+      <w:r>
+        <w:rPr>
+          <w:rFonts w:ascii="Times New Roman" w:hAnsi="Times New Roman" w:cs="Times New Roman"/>
+          <w:sz w:val="24"/>
+          <w:szCs w:val="24"/>
+        </w:rPr>
+        <w:t xml:space="preserve">  </w:t>
+      </w:r>
+      <w:proofErr w:type="spellStart"/>
+      <w:r>
+        <w:rPr>
+          <w:rFonts w:ascii="Times New Roman" w:hAnsi="Times New Roman" w:cs="Times New Roman"/>
+          <w:sz w:val="24"/>
+          <w:szCs w:val="24"/>
+        </w:rPr>
+        <w:t>minuman</w:t>
+      </w:r>
+      <w:proofErr w:type="spellEnd"/>
+      <w:r>
+        <w:rPr>
+          <w:rFonts w:ascii="Times New Roman" w:hAnsi="Times New Roman" w:cs="Times New Roman"/>
+          <w:sz w:val="24"/>
+          <w:szCs w:val="24"/>
+        </w:rPr>
+        <w:t xml:space="preserve"> </w:t>
       </w:r>
       <w:proofErr w:type="spellStart"/>
       <w:r>
@@ -1723,7 +2117,25 @@
           <w:sz w:val="24"/>
           <w:szCs w:val="24"/>
         </w:rPr>
-        <w:t xml:space="preserve"> terjadi </w:t>
+        <w:t xml:space="preserve"> </w:t>
+      </w:r>
+      <w:proofErr w:type="spellStart"/>
+      <w:r>
+        <w:rPr>
+          <w:rFonts w:ascii="Times New Roman" w:hAnsi="Times New Roman" w:cs="Times New Roman"/>
+          <w:sz w:val="24"/>
+          <w:szCs w:val="24"/>
+        </w:rPr>
+        <w:t>terjadi</w:t>
+      </w:r>
+      <w:proofErr w:type="spellEnd"/>
+      <w:r>
+        <w:rPr>
+          <w:rFonts w:ascii="Times New Roman" w:hAnsi="Times New Roman" w:cs="Times New Roman"/>
+          <w:sz w:val="24"/>
+          <w:szCs w:val="24"/>
+        </w:rPr>
+        <w:t xml:space="preserve"> </w:t>
       </w:r>
       <w:proofErr w:type="spellStart"/>
       <w:r>
@@ -1741,7 +2153,25 @@
           <w:sz w:val="24"/>
           <w:szCs w:val="24"/>
         </w:rPr>
-        <w:t xml:space="preserve"> seperti </w:t>
+        <w:t xml:space="preserve"> </w:t>
+      </w:r>
+      <w:proofErr w:type="spellStart"/>
+      <w:r>
+        <w:rPr>
+          <w:rFonts w:ascii="Times New Roman" w:hAnsi="Times New Roman" w:cs="Times New Roman"/>
+          <w:sz w:val="24"/>
+          <w:szCs w:val="24"/>
+        </w:rPr>
+        <w:t>seperti</w:t>
+      </w:r>
+      <w:proofErr w:type="spellEnd"/>
+      <w:r>
+        <w:rPr>
+          <w:rFonts w:ascii="Times New Roman" w:hAnsi="Times New Roman" w:cs="Times New Roman"/>
+          <w:sz w:val="24"/>
+          <w:szCs w:val="24"/>
+        </w:rPr>
+        <w:t xml:space="preserve"> </w:t>
       </w:r>
       <w:proofErr w:type="spellStart"/>
       <w:r>
@@ -1903,7 +2333,25 @@
           <w:sz w:val="24"/>
           <w:szCs w:val="24"/>
         </w:rPr>
-        <w:t xml:space="preserve"> pada sebuah </w:t>
+        <w:t xml:space="preserve"> pada </w:t>
+      </w:r>
+      <w:proofErr w:type="spellStart"/>
+      <w:r>
+        <w:rPr>
+          <w:rFonts w:ascii="Times New Roman" w:hAnsi="Times New Roman" w:cs="Times New Roman"/>
+          <w:sz w:val="24"/>
+          <w:szCs w:val="24"/>
+        </w:rPr>
+        <w:t>sebuah</w:t>
+      </w:r>
+      <w:proofErr w:type="spellEnd"/>
+      <w:r>
+        <w:rPr>
+          <w:rFonts w:ascii="Times New Roman" w:hAnsi="Times New Roman" w:cs="Times New Roman"/>
+          <w:sz w:val="24"/>
+          <w:szCs w:val="24"/>
+        </w:rPr>
+        <w:t xml:space="preserve"> </w:t>
       </w:r>
       <w:proofErr w:type="spellStart"/>
       <w:r>
@@ -2137,7 +2585,25 @@
           <w:sz w:val="24"/>
           <w:szCs w:val="24"/>
         </w:rPr>
-        <w:t xml:space="preserve"> merupakan salah </w:t>
+        <w:t xml:space="preserve"> </w:t>
+      </w:r>
+      <w:proofErr w:type="spellStart"/>
+      <w:r>
+        <w:rPr>
+          <w:rFonts w:ascii="Times New Roman" w:hAnsi="Times New Roman" w:cs="Times New Roman"/>
+          <w:sz w:val="24"/>
+          <w:szCs w:val="24"/>
+        </w:rPr>
+        <w:t>merupakan</w:t>
+      </w:r>
+      <w:proofErr w:type="spellEnd"/>
+      <w:r>
+        <w:rPr>
+          <w:rFonts w:ascii="Times New Roman" w:hAnsi="Times New Roman" w:cs="Times New Roman"/>
+          <w:sz w:val="24"/>
+          <w:szCs w:val="24"/>
+        </w:rPr>
+        <w:t xml:space="preserve"> salah </w:t>
       </w:r>
       <w:proofErr w:type="spellStart"/>
       <w:r>
@@ -2183,13 +2649,41 @@
         </w:rPr>
         <w:t xml:space="preserve">yang </w:t>
       </w:r>
-      <w:r>
-        <w:rPr>
-          <w:rFonts w:ascii="Times New Roman" w:hAnsi="Times New Roman" w:cs="Times New Roman"/>
-          <w:sz w:val="24"/>
-          <w:szCs w:val="24"/>
-        </w:rPr>
-        <w:t xml:space="preserve">penting dalam </w:t>
+      <w:proofErr w:type="spellStart"/>
+      <w:r>
+        <w:rPr>
+          <w:rFonts w:ascii="Times New Roman" w:hAnsi="Times New Roman" w:cs="Times New Roman"/>
+          <w:sz w:val="24"/>
+          <w:szCs w:val="24"/>
+        </w:rPr>
+        <w:t>penting</w:t>
+      </w:r>
+      <w:proofErr w:type="spellEnd"/>
+      <w:r>
+        <w:rPr>
+          <w:rFonts w:ascii="Times New Roman" w:hAnsi="Times New Roman" w:cs="Times New Roman"/>
+          <w:sz w:val="24"/>
+          <w:szCs w:val="24"/>
+        </w:rPr>
+        <w:t xml:space="preserve"> </w:t>
+      </w:r>
+      <w:proofErr w:type="spellStart"/>
+      <w:r>
+        <w:rPr>
+          <w:rFonts w:ascii="Times New Roman" w:hAnsi="Times New Roman" w:cs="Times New Roman"/>
+          <w:sz w:val="24"/>
+          <w:szCs w:val="24"/>
+        </w:rPr>
+        <w:t>dalam</w:t>
+      </w:r>
+      <w:proofErr w:type="spellEnd"/>
+      <w:r>
+        <w:rPr>
+          <w:rFonts w:ascii="Times New Roman" w:hAnsi="Times New Roman" w:cs="Times New Roman"/>
+          <w:sz w:val="24"/>
+          <w:szCs w:val="24"/>
+        </w:rPr>
+        <w:t xml:space="preserve"> </w:t>
       </w:r>
       <w:proofErr w:type="spellStart"/>
       <w:r>
@@ -2247,7 +2741,6 @@
           <w:szCs w:val="24"/>
         </w:rPr>
       </w:pPr>
-      <w:proofErr w:type="spellStart"/>
       <w:r>
         <w:rPr>
           <w:rFonts w:ascii="Times New Roman" w:hAnsi="Times New Roman" w:cs="Times New Roman"/>
@@ -2270,9 +2763,16 @@
           <w:sz w:val="24"/>
           <w:szCs w:val="24"/>
         </w:rPr>
-        <w:t>storanto</w:t>
-      </w:r>
-      <w:proofErr w:type="spellEnd"/>
+        <w:t>storant</w:t>
+      </w:r>
+      <w:r>
+        <w:rPr>
+          <w:rFonts w:ascii="Times New Roman" w:hAnsi="Times New Roman" w:cs="Times New Roman"/>
+          <w:sz w:val="24"/>
+          <w:szCs w:val="24"/>
+        </w:rPr>
+        <w:t>e</w:t>
+      </w:r>
       <w:r>
         <w:rPr>
           <w:rFonts w:ascii="Times New Roman" w:hAnsi="Times New Roman" w:cs="Times New Roman"/>
@@ -2297,7 +2797,25 @@
           <w:sz w:val="24"/>
           <w:szCs w:val="24"/>
         </w:rPr>
-        <w:t xml:space="preserve"> adalah salah </w:t>
+        <w:t xml:space="preserve"> </w:t>
+      </w:r>
+      <w:proofErr w:type="spellStart"/>
+      <w:r>
+        <w:rPr>
+          <w:rFonts w:ascii="Times New Roman" w:hAnsi="Times New Roman" w:cs="Times New Roman"/>
+          <w:sz w:val="24"/>
+          <w:szCs w:val="24"/>
+        </w:rPr>
+        <w:t>adalah</w:t>
+      </w:r>
+      <w:proofErr w:type="spellEnd"/>
+      <w:r>
+        <w:rPr>
+          <w:rFonts w:ascii="Times New Roman" w:hAnsi="Times New Roman" w:cs="Times New Roman"/>
+          <w:sz w:val="24"/>
+          <w:szCs w:val="24"/>
+        </w:rPr>
+        <w:t xml:space="preserve"> salah </w:t>
       </w:r>
       <w:proofErr w:type="spellStart"/>
       <w:r>
@@ -2387,7 +2905,61 @@
           <w:sz w:val="24"/>
           <w:szCs w:val="24"/>
         </w:rPr>
-        <w:t xml:space="preserve"> kami ingin membuat kegiatan yang </w:t>
+        <w:t xml:space="preserve"> kami </w:t>
+      </w:r>
+      <w:proofErr w:type="spellStart"/>
+      <w:r>
+        <w:rPr>
+          <w:rFonts w:ascii="Times New Roman" w:hAnsi="Times New Roman" w:cs="Times New Roman"/>
+          <w:sz w:val="24"/>
+          <w:szCs w:val="24"/>
+        </w:rPr>
+        <w:t>ingin</w:t>
+      </w:r>
+      <w:proofErr w:type="spellEnd"/>
+      <w:r>
+        <w:rPr>
+          <w:rFonts w:ascii="Times New Roman" w:hAnsi="Times New Roman" w:cs="Times New Roman"/>
+          <w:sz w:val="24"/>
+          <w:szCs w:val="24"/>
+        </w:rPr>
+        <w:t xml:space="preserve"> </w:t>
+      </w:r>
+      <w:proofErr w:type="spellStart"/>
+      <w:r>
+        <w:rPr>
+          <w:rFonts w:ascii="Times New Roman" w:hAnsi="Times New Roman" w:cs="Times New Roman"/>
+          <w:sz w:val="24"/>
+          <w:szCs w:val="24"/>
+        </w:rPr>
+        <w:t>membuat</w:t>
+      </w:r>
+      <w:proofErr w:type="spellEnd"/>
+      <w:r>
+        <w:rPr>
+          <w:rFonts w:ascii="Times New Roman" w:hAnsi="Times New Roman" w:cs="Times New Roman"/>
+          <w:sz w:val="24"/>
+          <w:szCs w:val="24"/>
+        </w:rPr>
+        <w:t xml:space="preserve"> </w:t>
+      </w:r>
+      <w:proofErr w:type="spellStart"/>
+      <w:r>
+        <w:rPr>
+          <w:rFonts w:ascii="Times New Roman" w:hAnsi="Times New Roman" w:cs="Times New Roman"/>
+          <w:sz w:val="24"/>
+          <w:szCs w:val="24"/>
+        </w:rPr>
+        <w:t>kegiatan</w:t>
+      </w:r>
+      <w:proofErr w:type="spellEnd"/>
+      <w:r>
+        <w:rPr>
+          <w:rFonts w:ascii="Times New Roman" w:hAnsi="Times New Roman" w:cs="Times New Roman"/>
+          <w:sz w:val="24"/>
+          <w:szCs w:val="24"/>
+        </w:rPr>
+        <w:t xml:space="preserve"> yang </w:t>
       </w:r>
       <w:proofErr w:type="spellStart"/>
       <w:r>
@@ -2423,7 +2995,25 @@
           <w:sz w:val="24"/>
           <w:szCs w:val="24"/>
         </w:rPr>
-        <w:t xml:space="preserve"> ini </w:t>
+        <w:t xml:space="preserve"> </w:t>
+      </w:r>
+      <w:proofErr w:type="spellStart"/>
+      <w:r>
+        <w:rPr>
+          <w:rFonts w:ascii="Times New Roman" w:hAnsi="Times New Roman" w:cs="Times New Roman"/>
+          <w:sz w:val="24"/>
+          <w:szCs w:val="24"/>
+        </w:rPr>
+        <w:t>ini</w:t>
+      </w:r>
+      <w:proofErr w:type="spellEnd"/>
+      <w:r>
+        <w:rPr>
+          <w:rFonts w:ascii="Times New Roman" w:hAnsi="Times New Roman" w:cs="Times New Roman"/>
+          <w:sz w:val="24"/>
+          <w:szCs w:val="24"/>
+        </w:rPr>
+        <w:t xml:space="preserve"> </w:t>
       </w:r>
       <w:proofErr w:type="spellStart"/>
       <w:r>
@@ -2441,7 +3031,25 @@
           <w:sz w:val="24"/>
           <w:szCs w:val="24"/>
         </w:rPr>
-        <w:t xml:space="preserve"> lebih modern. Dimana </w:t>
+        <w:t xml:space="preserve"> </w:t>
+      </w:r>
+      <w:proofErr w:type="spellStart"/>
+      <w:r>
+        <w:rPr>
+          <w:rFonts w:ascii="Times New Roman" w:hAnsi="Times New Roman" w:cs="Times New Roman"/>
+          <w:sz w:val="24"/>
+          <w:szCs w:val="24"/>
+        </w:rPr>
+        <w:t>lebih</w:t>
+      </w:r>
+      <w:proofErr w:type="spellEnd"/>
+      <w:r>
+        <w:rPr>
+          <w:rFonts w:ascii="Times New Roman" w:hAnsi="Times New Roman" w:cs="Times New Roman"/>
+          <w:sz w:val="24"/>
+          <w:szCs w:val="24"/>
+        </w:rPr>
+        <w:t xml:space="preserve"> modern. Dimana </w:t>
       </w:r>
       <w:proofErr w:type="spellStart"/>
       <w:r>
@@ -2459,7 +3067,43 @@
           <w:sz w:val="24"/>
           <w:szCs w:val="24"/>
         </w:rPr>
-        <w:t xml:space="preserve"> tempat makan </w:t>
+        <w:t xml:space="preserve"> </w:t>
+      </w:r>
+      <w:proofErr w:type="spellStart"/>
+      <w:r>
+        <w:rPr>
+          <w:rFonts w:ascii="Times New Roman" w:hAnsi="Times New Roman" w:cs="Times New Roman"/>
+          <w:sz w:val="24"/>
+          <w:szCs w:val="24"/>
+        </w:rPr>
+        <w:t>tempat</w:t>
+      </w:r>
+      <w:proofErr w:type="spellEnd"/>
+      <w:r>
+        <w:rPr>
+          <w:rFonts w:ascii="Times New Roman" w:hAnsi="Times New Roman" w:cs="Times New Roman"/>
+          <w:sz w:val="24"/>
+          <w:szCs w:val="24"/>
+        </w:rPr>
+        <w:t xml:space="preserve"> </w:t>
+      </w:r>
+      <w:proofErr w:type="spellStart"/>
+      <w:r>
+        <w:rPr>
+          <w:rFonts w:ascii="Times New Roman" w:hAnsi="Times New Roman" w:cs="Times New Roman"/>
+          <w:sz w:val="24"/>
+          <w:szCs w:val="24"/>
+        </w:rPr>
+        <w:t>makan</w:t>
+      </w:r>
+      <w:proofErr w:type="spellEnd"/>
+      <w:r>
+        <w:rPr>
+          <w:rFonts w:ascii="Times New Roman" w:hAnsi="Times New Roman" w:cs="Times New Roman"/>
+          <w:sz w:val="24"/>
+          <w:szCs w:val="24"/>
+        </w:rPr>
+        <w:t xml:space="preserve"> </w:t>
       </w:r>
       <w:proofErr w:type="spellStart"/>
       <w:r>
@@ -2477,7 +3121,25 @@
           <w:sz w:val="24"/>
           <w:szCs w:val="24"/>
         </w:rPr>
-        <w:t xml:space="preserve"> ini </w:t>
+        <w:t xml:space="preserve"> </w:t>
+      </w:r>
+      <w:proofErr w:type="spellStart"/>
+      <w:r>
+        <w:rPr>
+          <w:rFonts w:ascii="Times New Roman" w:hAnsi="Times New Roman" w:cs="Times New Roman"/>
+          <w:sz w:val="24"/>
+          <w:szCs w:val="24"/>
+        </w:rPr>
+        <w:t>ini</w:t>
+      </w:r>
+      <w:proofErr w:type="spellEnd"/>
+      <w:r>
+        <w:rPr>
+          <w:rFonts w:ascii="Times New Roman" w:hAnsi="Times New Roman" w:cs="Times New Roman"/>
+          <w:sz w:val="24"/>
+          <w:szCs w:val="24"/>
+        </w:rPr>
+        <w:t xml:space="preserve"> </w:t>
       </w:r>
       <w:proofErr w:type="spellStart"/>
       <w:r>
@@ -2495,7 +3157,61 @@
           <w:sz w:val="24"/>
           <w:szCs w:val="24"/>
         </w:rPr>
-        <w:t xml:space="preserve"> melakukan kegiatan secara manual, </w:t>
+        <w:t xml:space="preserve"> </w:t>
+      </w:r>
+      <w:proofErr w:type="spellStart"/>
+      <w:r>
+        <w:rPr>
+          <w:rFonts w:ascii="Times New Roman" w:hAnsi="Times New Roman" w:cs="Times New Roman"/>
+          <w:sz w:val="24"/>
+          <w:szCs w:val="24"/>
+        </w:rPr>
+        <w:t>melakukan</w:t>
+      </w:r>
+      <w:proofErr w:type="spellEnd"/>
+      <w:r>
+        <w:rPr>
+          <w:rFonts w:ascii="Times New Roman" w:hAnsi="Times New Roman" w:cs="Times New Roman"/>
+          <w:sz w:val="24"/>
+          <w:szCs w:val="24"/>
+        </w:rPr>
+        <w:t xml:space="preserve"> </w:t>
+      </w:r>
+      <w:proofErr w:type="spellStart"/>
+      <w:r>
+        <w:rPr>
+          <w:rFonts w:ascii="Times New Roman" w:hAnsi="Times New Roman" w:cs="Times New Roman"/>
+          <w:sz w:val="24"/>
+          <w:szCs w:val="24"/>
+        </w:rPr>
+        <w:t>kegiatan</w:t>
+      </w:r>
+      <w:proofErr w:type="spellEnd"/>
+      <w:r>
+        <w:rPr>
+          <w:rFonts w:ascii="Times New Roman" w:hAnsi="Times New Roman" w:cs="Times New Roman"/>
+          <w:sz w:val="24"/>
+          <w:szCs w:val="24"/>
+        </w:rPr>
+        <w:t xml:space="preserve"> </w:t>
+      </w:r>
+      <w:proofErr w:type="spellStart"/>
+      <w:r>
+        <w:rPr>
+          <w:rFonts w:ascii="Times New Roman" w:hAnsi="Times New Roman" w:cs="Times New Roman"/>
+          <w:sz w:val="24"/>
+          <w:szCs w:val="24"/>
+        </w:rPr>
+        <w:t>secara</w:t>
+      </w:r>
+      <w:proofErr w:type="spellEnd"/>
+      <w:r>
+        <w:rPr>
+          <w:rFonts w:ascii="Times New Roman" w:hAnsi="Times New Roman" w:cs="Times New Roman"/>
+          <w:sz w:val="24"/>
+          <w:szCs w:val="24"/>
+        </w:rPr>
+        <w:t xml:space="preserve"> manual, </w:t>
       </w:r>
       <w:proofErr w:type="spellStart"/>
       <w:r>
@@ -2549,7 +3265,25 @@
           <w:sz w:val="24"/>
           <w:szCs w:val="24"/>
         </w:rPr>
-        <w:t xml:space="preserve"> harus </w:t>
+        <w:t xml:space="preserve"> </w:t>
+      </w:r>
+      <w:proofErr w:type="spellStart"/>
+      <w:r>
+        <w:rPr>
+          <w:rFonts w:ascii="Times New Roman" w:hAnsi="Times New Roman" w:cs="Times New Roman"/>
+          <w:sz w:val="24"/>
+          <w:szCs w:val="24"/>
+        </w:rPr>
+        <w:t>harus</w:t>
+      </w:r>
+      <w:proofErr w:type="spellEnd"/>
+      <w:r>
+        <w:rPr>
+          <w:rFonts w:ascii="Times New Roman" w:hAnsi="Times New Roman" w:cs="Times New Roman"/>
+          <w:sz w:val="24"/>
+          <w:szCs w:val="24"/>
+        </w:rPr>
+        <w:t xml:space="preserve"> </w:t>
       </w:r>
       <w:proofErr w:type="spellStart"/>
       <w:r>
@@ -2603,7 +3337,43 @@
           <w:sz w:val="24"/>
           <w:szCs w:val="24"/>
         </w:rPr>
-        <w:t xml:space="preserve"> untuk melihat menu </w:t>
+        <w:t xml:space="preserve"> </w:t>
+      </w:r>
+      <w:proofErr w:type="spellStart"/>
+      <w:r>
+        <w:rPr>
+          <w:rFonts w:ascii="Times New Roman" w:hAnsi="Times New Roman" w:cs="Times New Roman"/>
+          <w:sz w:val="24"/>
+          <w:szCs w:val="24"/>
+        </w:rPr>
+        <w:t>untuk</w:t>
+      </w:r>
+      <w:proofErr w:type="spellEnd"/>
+      <w:r>
+        <w:rPr>
+          <w:rFonts w:ascii="Times New Roman" w:hAnsi="Times New Roman" w:cs="Times New Roman"/>
+          <w:sz w:val="24"/>
+          <w:szCs w:val="24"/>
+        </w:rPr>
+        <w:t xml:space="preserve"> </w:t>
+      </w:r>
+      <w:proofErr w:type="spellStart"/>
+      <w:r>
+        <w:rPr>
+          <w:rFonts w:ascii="Times New Roman" w:hAnsi="Times New Roman" w:cs="Times New Roman"/>
+          <w:sz w:val="24"/>
+          <w:szCs w:val="24"/>
+        </w:rPr>
+        <w:t>melihat</w:t>
+      </w:r>
+      <w:proofErr w:type="spellEnd"/>
+      <w:r>
+        <w:rPr>
+          <w:rFonts w:ascii="Times New Roman" w:hAnsi="Times New Roman" w:cs="Times New Roman"/>
+          <w:sz w:val="24"/>
+          <w:szCs w:val="24"/>
+        </w:rPr>
+        <w:t xml:space="preserve"> menu </w:t>
       </w:r>
       <w:proofErr w:type="spellStart"/>
       <w:r>
@@ -2621,7 +3391,25 @@
           <w:sz w:val="24"/>
           <w:szCs w:val="24"/>
         </w:rPr>
-        <w:t xml:space="preserve"> dan minuman yang </w:t>
+        <w:t xml:space="preserve"> dan </w:t>
+      </w:r>
+      <w:proofErr w:type="spellStart"/>
+      <w:r>
+        <w:rPr>
+          <w:rFonts w:ascii="Times New Roman" w:hAnsi="Times New Roman" w:cs="Times New Roman"/>
+          <w:sz w:val="24"/>
+          <w:szCs w:val="24"/>
+        </w:rPr>
+        <w:t>minuman</w:t>
+      </w:r>
+      <w:proofErr w:type="spellEnd"/>
+      <w:r>
+        <w:rPr>
+          <w:rFonts w:ascii="Times New Roman" w:hAnsi="Times New Roman" w:cs="Times New Roman"/>
+          <w:sz w:val="24"/>
+          <w:szCs w:val="24"/>
+        </w:rPr>
+        <w:t xml:space="preserve"> yang </w:t>
       </w:r>
       <w:proofErr w:type="spellStart"/>
       <w:r>
@@ -2639,7 +3427,43 @@
           <w:sz w:val="24"/>
           <w:szCs w:val="24"/>
         </w:rPr>
-        <w:t xml:space="preserve"> di tempat makan tersebut. </w:t>
+        <w:t xml:space="preserve"> di </w:t>
+      </w:r>
+      <w:proofErr w:type="spellStart"/>
+      <w:r>
+        <w:rPr>
+          <w:rFonts w:ascii="Times New Roman" w:hAnsi="Times New Roman" w:cs="Times New Roman"/>
+          <w:sz w:val="24"/>
+          <w:szCs w:val="24"/>
+        </w:rPr>
+        <w:t>tempat</w:t>
+      </w:r>
+      <w:proofErr w:type="spellEnd"/>
+      <w:r>
+        <w:rPr>
+          <w:rFonts w:ascii="Times New Roman" w:hAnsi="Times New Roman" w:cs="Times New Roman"/>
+          <w:sz w:val="24"/>
+          <w:szCs w:val="24"/>
+        </w:rPr>
+        <w:t xml:space="preserve"> </w:t>
+      </w:r>
+      <w:proofErr w:type="spellStart"/>
+      <w:r>
+        <w:rPr>
+          <w:rFonts w:ascii="Times New Roman" w:hAnsi="Times New Roman" w:cs="Times New Roman"/>
+          <w:sz w:val="24"/>
+          <w:szCs w:val="24"/>
+        </w:rPr>
+        <w:t>makan</w:t>
+      </w:r>
+      <w:proofErr w:type="spellEnd"/>
+      <w:r>
+        <w:rPr>
+          <w:rFonts w:ascii="Times New Roman" w:hAnsi="Times New Roman" w:cs="Times New Roman"/>
+          <w:sz w:val="24"/>
+          <w:szCs w:val="24"/>
+        </w:rPr>
+        <w:t xml:space="preserve"> tersebut. </w:t>
       </w:r>
       <w:proofErr w:type="spellStart"/>
       <w:r>
@@ -2657,7 +3481,61 @@
           <w:sz w:val="24"/>
           <w:szCs w:val="24"/>
         </w:rPr>
-        <w:t xml:space="preserve"> juga tidak dapat melihat total </w:t>
+        <w:t xml:space="preserve"> juga </w:t>
+      </w:r>
+      <w:proofErr w:type="spellStart"/>
+      <w:r>
+        <w:rPr>
+          <w:rFonts w:ascii="Times New Roman" w:hAnsi="Times New Roman" w:cs="Times New Roman"/>
+          <w:sz w:val="24"/>
+          <w:szCs w:val="24"/>
+        </w:rPr>
+        <w:t>tidak</w:t>
+      </w:r>
+      <w:proofErr w:type="spellEnd"/>
+      <w:r>
+        <w:rPr>
+          <w:rFonts w:ascii="Times New Roman" w:hAnsi="Times New Roman" w:cs="Times New Roman"/>
+          <w:sz w:val="24"/>
+          <w:szCs w:val="24"/>
+        </w:rPr>
+        <w:t xml:space="preserve"> </w:t>
+      </w:r>
+      <w:proofErr w:type="spellStart"/>
+      <w:r>
+        <w:rPr>
+          <w:rFonts w:ascii="Times New Roman" w:hAnsi="Times New Roman" w:cs="Times New Roman"/>
+          <w:sz w:val="24"/>
+          <w:szCs w:val="24"/>
+        </w:rPr>
+        <w:t>dapat</w:t>
+      </w:r>
+      <w:proofErr w:type="spellEnd"/>
+      <w:r>
+        <w:rPr>
+          <w:rFonts w:ascii="Times New Roman" w:hAnsi="Times New Roman" w:cs="Times New Roman"/>
+          <w:sz w:val="24"/>
+          <w:szCs w:val="24"/>
+        </w:rPr>
+        <w:t xml:space="preserve"> </w:t>
+      </w:r>
+      <w:proofErr w:type="spellStart"/>
+      <w:r>
+        <w:rPr>
+          <w:rFonts w:ascii="Times New Roman" w:hAnsi="Times New Roman" w:cs="Times New Roman"/>
+          <w:sz w:val="24"/>
+          <w:szCs w:val="24"/>
+        </w:rPr>
+        <w:t>melihat</w:t>
+      </w:r>
+      <w:proofErr w:type="spellEnd"/>
+      <w:r>
+        <w:rPr>
+          <w:rFonts w:ascii="Times New Roman" w:hAnsi="Times New Roman" w:cs="Times New Roman"/>
+          <w:sz w:val="24"/>
+          <w:szCs w:val="24"/>
+        </w:rPr>
+        <w:t xml:space="preserve"> total </w:t>
       </w:r>
       <w:proofErr w:type="spellStart"/>
       <w:r>
@@ -2785,7 +3663,25 @@
           <w:sz w:val="24"/>
           <w:szCs w:val="24"/>
         </w:rPr>
-        <w:t xml:space="preserve"> jika </w:t>
+        <w:t xml:space="preserve"> </w:t>
+      </w:r>
+      <w:proofErr w:type="spellStart"/>
+      <w:r>
+        <w:rPr>
+          <w:rFonts w:ascii="Times New Roman" w:hAnsi="Times New Roman" w:cs="Times New Roman"/>
+          <w:sz w:val="24"/>
+          <w:szCs w:val="24"/>
+        </w:rPr>
+        <w:t>jika</w:t>
+      </w:r>
+      <w:proofErr w:type="spellEnd"/>
+      <w:r>
+        <w:rPr>
+          <w:rFonts w:ascii="Times New Roman" w:hAnsi="Times New Roman" w:cs="Times New Roman"/>
+          <w:sz w:val="24"/>
+          <w:szCs w:val="24"/>
+        </w:rPr>
+        <w:t xml:space="preserve"> </w:t>
       </w:r>
       <w:proofErr w:type="spellStart"/>
       <w:r>
@@ -2929,7 +3825,25 @@
           <w:sz w:val="24"/>
           <w:szCs w:val="24"/>
         </w:rPr>
-        <w:t xml:space="preserve"> beberapa </w:t>
+        <w:t xml:space="preserve"> </w:t>
+      </w:r>
+      <w:proofErr w:type="spellStart"/>
+      <w:r>
+        <w:rPr>
+          <w:rFonts w:ascii="Times New Roman" w:hAnsi="Times New Roman" w:cs="Times New Roman"/>
+          <w:sz w:val="24"/>
+          <w:szCs w:val="24"/>
+        </w:rPr>
+        <w:t>beberapa</w:t>
+      </w:r>
+      <w:proofErr w:type="spellEnd"/>
+      <w:r>
+        <w:rPr>
+          <w:rFonts w:ascii="Times New Roman" w:hAnsi="Times New Roman" w:cs="Times New Roman"/>
+          <w:sz w:val="24"/>
+          <w:szCs w:val="24"/>
+        </w:rPr>
+        <w:t xml:space="preserve"> </w:t>
       </w:r>
       <w:proofErr w:type="spellStart"/>
       <w:r>
@@ -2947,7 +3861,25 @@
           <w:sz w:val="24"/>
           <w:szCs w:val="24"/>
         </w:rPr>
-        <w:t xml:space="preserve"> dalam proses </w:t>
+        <w:t xml:space="preserve"> </w:t>
+      </w:r>
+      <w:proofErr w:type="spellStart"/>
+      <w:r>
+        <w:rPr>
+          <w:rFonts w:ascii="Times New Roman" w:hAnsi="Times New Roman" w:cs="Times New Roman"/>
+          <w:sz w:val="24"/>
+          <w:szCs w:val="24"/>
+        </w:rPr>
+        <w:t>dalam</w:t>
+      </w:r>
+      <w:proofErr w:type="spellEnd"/>
+      <w:r>
+        <w:rPr>
+          <w:rFonts w:ascii="Times New Roman" w:hAnsi="Times New Roman" w:cs="Times New Roman"/>
+          <w:sz w:val="24"/>
+          <w:szCs w:val="24"/>
+        </w:rPr>
+        <w:t xml:space="preserve"> proses </w:t>
       </w:r>
       <w:proofErr w:type="spellStart"/>
       <w:r>
@@ -2965,7 +3897,25 @@
           <w:sz w:val="24"/>
           <w:szCs w:val="24"/>
         </w:rPr>
-        <w:t xml:space="preserve"> seperti </w:t>
+        <w:t xml:space="preserve"> </w:t>
+      </w:r>
+      <w:proofErr w:type="spellStart"/>
+      <w:r>
+        <w:rPr>
+          <w:rFonts w:ascii="Times New Roman" w:hAnsi="Times New Roman" w:cs="Times New Roman"/>
+          <w:sz w:val="24"/>
+          <w:szCs w:val="24"/>
+        </w:rPr>
+        <w:t>seperti</w:t>
+      </w:r>
+      <w:proofErr w:type="spellEnd"/>
+      <w:r>
+        <w:rPr>
+          <w:rFonts w:ascii="Times New Roman" w:hAnsi="Times New Roman" w:cs="Times New Roman"/>
+          <w:sz w:val="24"/>
+          <w:szCs w:val="24"/>
+        </w:rPr>
+        <w:t xml:space="preserve"> </w:t>
       </w:r>
       <w:proofErr w:type="spellStart"/>
       <w:r>
@@ -2983,7 +3933,25 @@
           <w:sz w:val="24"/>
           <w:szCs w:val="24"/>
         </w:rPr>
-        <w:t xml:space="preserve"> harus </w:t>
+        <w:t xml:space="preserve"> </w:t>
+      </w:r>
+      <w:proofErr w:type="spellStart"/>
+      <w:r>
+        <w:rPr>
+          <w:rFonts w:ascii="Times New Roman" w:hAnsi="Times New Roman" w:cs="Times New Roman"/>
+          <w:sz w:val="24"/>
+          <w:szCs w:val="24"/>
+        </w:rPr>
+        <w:t>harus</w:t>
+      </w:r>
+      <w:proofErr w:type="spellEnd"/>
+      <w:r>
+        <w:rPr>
+          <w:rFonts w:ascii="Times New Roman" w:hAnsi="Times New Roman" w:cs="Times New Roman"/>
+          <w:sz w:val="24"/>
+          <w:szCs w:val="24"/>
+        </w:rPr>
+        <w:t xml:space="preserve"> </w:t>
       </w:r>
       <w:proofErr w:type="spellStart"/>
       <w:r>
@@ -3001,7 +3969,25 @@
           <w:sz w:val="24"/>
           <w:szCs w:val="24"/>
         </w:rPr>
-        <w:t xml:space="preserve"> lama untuk </w:t>
+        <w:t xml:space="preserve"> lama </w:t>
+      </w:r>
+      <w:proofErr w:type="spellStart"/>
+      <w:r>
+        <w:rPr>
+          <w:rFonts w:ascii="Times New Roman" w:hAnsi="Times New Roman" w:cs="Times New Roman"/>
+          <w:sz w:val="24"/>
+          <w:szCs w:val="24"/>
+        </w:rPr>
+        <w:t>untuk</w:t>
+      </w:r>
+      <w:proofErr w:type="spellEnd"/>
+      <w:r>
+        <w:rPr>
+          <w:rFonts w:ascii="Times New Roman" w:hAnsi="Times New Roman" w:cs="Times New Roman"/>
+          <w:sz w:val="24"/>
+          <w:szCs w:val="24"/>
+        </w:rPr>
+        <w:t xml:space="preserve"> </w:t>
       </w:r>
       <w:proofErr w:type="spellStart"/>
       <w:r>
@@ -3125,8 +4111,18 @@
           <w:sz w:val="24"/>
           <w:szCs w:val="24"/>
         </w:rPr>
-        <w:t xml:space="preserve"> bil</w:t>
-      </w:r>
+        <w:t xml:space="preserve"> </w:t>
+      </w:r>
+      <w:proofErr w:type="spellStart"/>
+      <w:r>
+        <w:rPr>
+          <w:rFonts w:ascii="Times New Roman" w:hAnsi="Times New Roman" w:cs="Times New Roman"/>
+          <w:sz w:val="24"/>
+          <w:szCs w:val="24"/>
+        </w:rPr>
+        <w:t>bil</w:t>
+      </w:r>
+      <w:proofErr w:type="spellEnd"/>
       <w:r>
         <w:rPr>
           <w:rFonts w:ascii="Times New Roman" w:hAnsi="Times New Roman" w:cs="Times New Roman"/>
@@ -3151,7 +4147,25 @@
           <w:sz w:val="24"/>
           <w:szCs w:val="24"/>
         </w:rPr>
-        <w:t xml:space="preserve"> membuat </w:t>
+        <w:t xml:space="preserve"> </w:t>
+      </w:r>
+      <w:proofErr w:type="spellStart"/>
+      <w:r>
+        <w:rPr>
+          <w:rFonts w:ascii="Times New Roman" w:hAnsi="Times New Roman" w:cs="Times New Roman"/>
+          <w:sz w:val="24"/>
+          <w:szCs w:val="24"/>
+        </w:rPr>
+        <w:t>membuat</w:t>
+      </w:r>
+      <w:proofErr w:type="spellEnd"/>
+      <w:r>
+        <w:rPr>
+          <w:rFonts w:ascii="Times New Roman" w:hAnsi="Times New Roman" w:cs="Times New Roman"/>
+          <w:sz w:val="24"/>
+          <w:szCs w:val="24"/>
+        </w:rPr>
+        <w:t xml:space="preserve"> </w:t>
       </w:r>
       <w:proofErr w:type="spellStart"/>
       <w:r>
@@ -3263,13 +4277,41 @@
           <w:szCs w:val="24"/>
         </w:rPr>
       </w:pPr>
-      <w:r>
-        <w:rPr>
-          <w:rFonts w:ascii="Times New Roman" w:hAnsi="Times New Roman" w:cs="Times New Roman"/>
-          <w:sz w:val="24"/>
-          <w:szCs w:val="24"/>
-        </w:rPr>
-        <w:t xml:space="preserve">Maka, berdasarkan </w:t>
+      <w:proofErr w:type="spellStart"/>
+      <w:r>
+        <w:rPr>
+          <w:rFonts w:ascii="Times New Roman" w:hAnsi="Times New Roman" w:cs="Times New Roman"/>
+          <w:sz w:val="24"/>
+          <w:szCs w:val="24"/>
+        </w:rPr>
+        <w:t>Maka</w:t>
+      </w:r>
+      <w:proofErr w:type="spellEnd"/>
+      <w:r>
+        <w:rPr>
+          <w:rFonts w:ascii="Times New Roman" w:hAnsi="Times New Roman" w:cs="Times New Roman"/>
+          <w:sz w:val="24"/>
+          <w:szCs w:val="24"/>
+        </w:rPr>
+        <w:t xml:space="preserve">, </w:t>
+      </w:r>
+      <w:proofErr w:type="spellStart"/>
+      <w:r>
+        <w:rPr>
+          <w:rFonts w:ascii="Times New Roman" w:hAnsi="Times New Roman" w:cs="Times New Roman"/>
+          <w:sz w:val="24"/>
+          <w:szCs w:val="24"/>
+        </w:rPr>
+        <w:t>berdasarkan</w:t>
+      </w:r>
+      <w:proofErr w:type="spellEnd"/>
+      <w:r>
+        <w:rPr>
+          <w:rFonts w:ascii="Times New Roman" w:hAnsi="Times New Roman" w:cs="Times New Roman"/>
+          <w:sz w:val="24"/>
+          <w:szCs w:val="24"/>
+        </w:rPr>
+        <w:t xml:space="preserve"> </w:t>
       </w:r>
       <w:proofErr w:type="spellStart"/>
       <w:r>
@@ -3341,7 +4383,25 @@
           <w:sz w:val="24"/>
           <w:szCs w:val="24"/>
         </w:rPr>
-        <w:t xml:space="preserve"> dalam </w:t>
+        <w:t xml:space="preserve"> </w:t>
+      </w:r>
+      <w:proofErr w:type="spellStart"/>
+      <w:r>
+        <w:rPr>
+          <w:rFonts w:ascii="Times New Roman" w:hAnsi="Times New Roman" w:cs="Times New Roman"/>
+          <w:sz w:val="24"/>
+          <w:szCs w:val="24"/>
+        </w:rPr>
+        <w:t>dalam</w:t>
+      </w:r>
+      <w:proofErr w:type="spellEnd"/>
+      <w:r>
+        <w:rPr>
+          <w:rFonts w:ascii="Times New Roman" w:hAnsi="Times New Roman" w:cs="Times New Roman"/>
+          <w:sz w:val="24"/>
+          <w:szCs w:val="24"/>
+        </w:rPr>
+        <w:t xml:space="preserve"> </w:t>
       </w:r>
       <w:proofErr w:type="spellStart"/>
       <w:r>
@@ -3413,7 +4473,25 @@
           <w:sz w:val="24"/>
           <w:szCs w:val="24"/>
         </w:rPr>
-        <w:t xml:space="preserve"> dalam </w:t>
+        <w:t xml:space="preserve"> </w:t>
+      </w:r>
+      <w:proofErr w:type="spellStart"/>
+      <w:r>
+        <w:rPr>
+          <w:rFonts w:ascii="Times New Roman" w:hAnsi="Times New Roman" w:cs="Times New Roman"/>
+          <w:sz w:val="24"/>
+          <w:szCs w:val="24"/>
+        </w:rPr>
+        <w:t>dalam</w:t>
+      </w:r>
+      <w:proofErr w:type="spellEnd"/>
+      <w:r>
+        <w:rPr>
+          <w:rFonts w:ascii="Times New Roman" w:hAnsi="Times New Roman" w:cs="Times New Roman"/>
+          <w:sz w:val="24"/>
+          <w:szCs w:val="24"/>
+        </w:rPr>
+        <w:t xml:space="preserve"> </w:t>
       </w:r>
       <w:proofErr w:type="spellStart"/>
       <w:r>
@@ -3449,7 +4527,43 @@
           <w:sz w:val="24"/>
           <w:szCs w:val="24"/>
         </w:rPr>
-        <w:t xml:space="preserve"> dalam melakukan </w:t>
+        <w:t xml:space="preserve"> </w:t>
+      </w:r>
+      <w:proofErr w:type="spellStart"/>
+      <w:r>
+        <w:rPr>
+          <w:rFonts w:ascii="Times New Roman" w:hAnsi="Times New Roman" w:cs="Times New Roman"/>
+          <w:sz w:val="24"/>
+          <w:szCs w:val="24"/>
+        </w:rPr>
+        <w:t>dalam</w:t>
+      </w:r>
+      <w:proofErr w:type="spellEnd"/>
+      <w:r>
+        <w:rPr>
+          <w:rFonts w:ascii="Times New Roman" w:hAnsi="Times New Roman" w:cs="Times New Roman"/>
+          <w:sz w:val="24"/>
+          <w:szCs w:val="24"/>
+        </w:rPr>
+        <w:t xml:space="preserve"> </w:t>
+      </w:r>
+      <w:proofErr w:type="spellStart"/>
+      <w:r>
+        <w:rPr>
+          <w:rFonts w:ascii="Times New Roman" w:hAnsi="Times New Roman" w:cs="Times New Roman"/>
+          <w:sz w:val="24"/>
+          <w:szCs w:val="24"/>
+        </w:rPr>
+        <w:t>melakukan</w:t>
+      </w:r>
+      <w:proofErr w:type="spellEnd"/>
+      <w:r>
+        <w:rPr>
+          <w:rFonts w:ascii="Times New Roman" w:hAnsi="Times New Roman" w:cs="Times New Roman"/>
+          <w:sz w:val="24"/>
+          <w:szCs w:val="24"/>
+        </w:rPr>
+        <w:t xml:space="preserve"> </w:t>
       </w:r>
       <w:proofErr w:type="spellStart"/>
       <w:r>
@@ -3467,7 +4581,43 @@
           <w:sz w:val="24"/>
           <w:szCs w:val="24"/>
         </w:rPr>
-        <w:t xml:space="preserve"> dengan menggunakan </w:t>
+        <w:t xml:space="preserve"> </w:t>
+      </w:r>
+      <w:proofErr w:type="spellStart"/>
+      <w:r>
+        <w:rPr>
+          <w:rFonts w:ascii="Times New Roman" w:hAnsi="Times New Roman" w:cs="Times New Roman"/>
+          <w:sz w:val="24"/>
+          <w:szCs w:val="24"/>
+        </w:rPr>
+        <w:t>dengan</w:t>
+      </w:r>
+      <w:proofErr w:type="spellEnd"/>
+      <w:r>
+        <w:rPr>
+          <w:rFonts w:ascii="Times New Roman" w:hAnsi="Times New Roman" w:cs="Times New Roman"/>
+          <w:sz w:val="24"/>
+          <w:szCs w:val="24"/>
+        </w:rPr>
+        <w:t xml:space="preserve"> </w:t>
+      </w:r>
+      <w:proofErr w:type="spellStart"/>
+      <w:r>
+        <w:rPr>
+          <w:rFonts w:ascii="Times New Roman" w:hAnsi="Times New Roman" w:cs="Times New Roman"/>
+          <w:sz w:val="24"/>
+          <w:szCs w:val="24"/>
+        </w:rPr>
+        <w:t>menggunakan</w:t>
+      </w:r>
+      <w:proofErr w:type="spellEnd"/>
+      <w:r>
+        <w:rPr>
+          <w:rFonts w:ascii="Times New Roman" w:hAnsi="Times New Roman" w:cs="Times New Roman"/>
+          <w:sz w:val="24"/>
+          <w:szCs w:val="24"/>
+        </w:rPr>
+        <w:t xml:space="preserve"> </w:t>
       </w:r>
       <w:proofErr w:type="spellStart"/>
       <w:r>
@@ -3521,7 +4671,25 @@
           <w:sz w:val="24"/>
           <w:szCs w:val="24"/>
         </w:rPr>
-        <w:t xml:space="preserve"> dengan </w:t>
+        <w:t xml:space="preserve"> </w:t>
+      </w:r>
+      <w:proofErr w:type="spellStart"/>
+      <w:r>
+        <w:rPr>
+          <w:rFonts w:ascii="Times New Roman" w:hAnsi="Times New Roman" w:cs="Times New Roman"/>
+          <w:sz w:val="24"/>
+          <w:szCs w:val="24"/>
+        </w:rPr>
+        <w:t>dengan</w:t>
+      </w:r>
+      <w:proofErr w:type="spellEnd"/>
+      <w:r>
+        <w:rPr>
+          <w:rFonts w:ascii="Times New Roman" w:hAnsi="Times New Roman" w:cs="Times New Roman"/>
+          <w:sz w:val="24"/>
+          <w:szCs w:val="24"/>
+        </w:rPr>
+        <w:t xml:space="preserve"> </w:t>
       </w:r>
       <w:proofErr w:type="spellStart"/>
       <w:r>
@@ -3557,7 +4725,25 @@
           <w:sz w:val="24"/>
           <w:szCs w:val="24"/>
         </w:rPr>
-        <w:t xml:space="preserve"> yang telah </w:t>
+        <w:t xml:space="preserve"> yang </w:t>
+      </w:r>
+      <w:proofErr w:type="spellStart"/>
+      <w:r>
+        <w:rPr>
+          <w:rFonts w:ascii="Times New Roman" w:hAnsi="Times New Roman" w:cs="Times New Roman"/>
+          <w:sz w:val="24"/>
+          <w:szCs w:val="24"/>
+        </w:rPr>
+        <w:t>telah</w:t>
+      </w:r>
+      <w:proofErr w:type="spellEnd"/>
+      <w:r>
+        <w:rPr>
+          <w:rFonts w:ascii="Times New Roman" w:hAnsi="Times New Roman" w:cs="Times New Roman"/>
+          <w:sz w:val="24"/>
+          <w:szCs w:val="24"/>
+        </w:rPr>
+        <w:t xml:space="preserve"> </w:t>
       </w:r>
       <w:proofErr w:type="spellStart"/>
       <w:r>
@@ -3599,7 +4785,43 @@
           <w:sz w:val="24"/>
           <w:szCs w:val="24"/>
         </w:rPr>
-        <w:t xml:space="preserve">ami membuat aplikasi yang dapat </w:t>
+        <w:t xml:space="preserve">ami membuat </w:t>
+      </w:r>
+      <w:proofErr w:type="spellStart"/>
+      <w:r>
+        <w:rPr>
+          <w:rFonts w:ascii="Times New Roman" w:hAnsi="Times New Roman" w:cs="Times New Roman"/>
+          <w:sz w:val="24"/>
+          <w:szCs w:val="24"/>
+        </w:rPr>
+        <w:t>aplikasi</w:t>
+      </w:r>
+      <w:proofErr w:type="spellEnd"/>
+      <w:r>
+        <w:rPr>
+          <w:rFonts w:ascii="Times New Roman" w:hAnsi="Times New Roman" w:cs="Times New Roman"/>
+          <w:sz w:val="24"/>
+          <w:szCs w:val="24"/>
+        </w:rPr>
+        <w:t xml:space="preserve"> yang </w:t>
+      </w:r>
+      <w:proofErr w:type="spellStart"/>
+      <w:r>
+        <w:rPr>
+          <w:rFonts w:ascii="Times New Roman" w:hAnsi="Times New Roman" w:cs="Times New Roman"/>
+          <w:sz w:val="24"/>
+          <w:szCs w:val="24"/>
+        </w:rPr>
+        <w:t>dapat</w:t>
+      </w:r>
+      <w:proofErr w:type="spellEnd"/>
+      <w:r>
+        <w:rPr>
+          <w:rFonts w:ascii="Times New Roman" w:hAnsi="Times New Roman" w:cs="Times New Roman"/>
+          <w:sz w:val="24"/>
+          <w:szCs w:val="24"/>
+        </w:rPr>
+        <w:t xml:space="preserve"> </w:t>
       </w:r>
       <w:proofErr w:type="spellStart"/>
       <w:r>
@@ -3635,7 +4857,43 @@
           <w:sz w:val="24"/>
           <w:szCs w:val="24"/>
         </w:rPr>
-        <w:t xml:space="preserve"> dalam melakukan </w:t>
+        <w:t xml:space="preserve"> </w:t>
+      </w:r>
+      <w:proofErr w:type="spellStart"/>
+      <w:r>
+        <w:rPr>
+          <w:rFonts w:ascii="Times New Roman" w:hAnsi="Times New Roman" w:cs="Times New Roman"/>
+          <w:sz w:val="24"/>
+          <w:szCs w:val="24"/>
+        </w:rPr>
+        <w:t>dalam</w:t>
+      </w:r>
+      <w:proofErr w:type="spellEnd"/>
+      <w:r>
+        <w:rPr>
+          <w:rFonts w:ascii="Times New Roman" w:hAnsi="Times New Roman" w:cs="Times New Roman"/>
+          <w:sz w:val="24"/>
+          <w:szCs w:val="24"/>
+        </w:rPr>
+        <w:t xml:space="preserve"> </w:t>
+      </w:r>
+      <w:proofErr w:type="spellStart"/>
+      <w:r>
+        <w:rPr>
+          <w:rFonts w:ascii="Times New Roman" w:hAnsi="Times New Roman" w:cs="Times New Roman"/>
+          <w:sz w:val="24"/>
+          <w:szCs w:val="24"/>
+        </w:rPr>
+        <w:t>melakukan</w:t>
+      </w:r>
+      <w:proofErr w:type="spellEnd"/>
+      <w:r>
+        <w:rPr>
+          <w:rFonts w:ascii="Times New Roman" w:hAnsi="Times New Roman" w:cs="Times New Roman"/>
+          <w:sz w:val="24"/>
+          <w:szCs w:val="24"/>
+        </w:rPr>
+        <w:t xml:space="preserve"> </w:t>
       </w:r>
       <w:proofErr w:type="spellStart"/>
       <w:r>
@@ -3671,7 +4929,25 @@
           <w:sz w:val="24"/>
           <w:szCs w:val="24"/>
         </w:rPr>
-        <w:t xml:space="preserve"> dan minuman </w:t>
+        <w:t xml:space="preserve"> dan </w:t>
+      </w:r>
+      <w:proofErr w:type="spellStart"/>
+      <w:r>
+        <w:rPr>
+          <w:rFonts w:ascii="Times New Roman" w:hAnsi="Times New Roman" w:cs="Times New Roman"/>
+          <w:sz w:val="24"/>
+          <w:szCs w:val="24"/>
+        </w:rPr>
+        <w:t>minuman</w:t>
+      </w:r>
+      <w:proofErr w:type="spellEnd"/>
+      <w:r>
+        <w:rPr>
+          <w:rFonts w:ascii="Times New Roman" w:hAnsi="Times New Roman" w:cs="Times New Roman"/>
+          <w:sz w:val="24"/>
+          <w:szCs w:val="24"/>
+        </w:rPr>
+        <w:t xml:space="preserve"> </w:t>
       </w:r>
       <w:proofErr w:type="spellStart"/>
       <w:r>
@@ -3727,21 +5003,41 @@
         </w:rPr>
         <w:t xml:space="preserve"> yang </w:t>
       </w:r>
-      <w:r>
-        <w:rPr>
-          <w:rFonts w:ascii="Times New Roman" w:hAnsi="Times New Roman" w:cs="Times New Roman"/>
-          <w:sz w:val="24"/>
-          <w:szCs w:val="24"/>
-        </w:rPr>
-        <w:t xml:space="preserve">dapat </w:t>
-      </w:r>
-      <w:r>
-        <w:rPr>
-          <w:rFonts w:ascii="Times New Roman" w:hAnsi="Times New Roman" w:cs="Times New Roman"/>
-          <w:sz w:val="24"/>
-          <w:szCs w:val="24"/>
-        </w:rPr>
-        <w:t xml:space="preserve">diakses </w:t>
+      <w:proofErr w:type="spellStart"/>
+      <w:r>
+        <w:rPr>
+          <w:rFonts w:ascii="Times New Roman" w:hAnsi="Times New Roman" w:cs="Times New Roman"/>
+          <w:sz w:val="24"/>
+          <w:szCs w:val="24"/>
+        </w:rPr>
+        <w:t>dapat</w:t>
+      </w:r>
+      <w:proofErr w:type="spellEnd"/>
+      <w:r>
+        <w:rPr>
+          <w:rFonts w:ascii="Times New Roman" w:hAnsi="Times New Roman" w:cs="Times New Roman"/>
+          <w:sz w:val="24"/>
+          <w:szCs w:val="24"/>
+        </w:rPr>
+        <w:t xml:space="preserve"> </w:t>
+      </w:r>
+      <w:proofErr w:type="spellStart"/>
+      <w:r>
+        <w:rPr>
+          <w:rFonts w:ascii="Times New Roman" w:hAnsi="Times New Roman" w:cs="Times New Roman"/>
+          <w:sz w:val="24"/>
+          <w:szCs w:val="24"/>
+        </w:rPr>
+        <w:t>diakses</w:t>
+      </w:r>
+      <w:proofErr w:type="spellEnd"/>
+      <w:r>
+        <w:rPr>
+          <w:rFonts w:ascii="Times New Roman" w:hAnsi="Times New Roman" w:cs="Times New Roman"/>
+          <w:sz w:val="24"/>
+          <w:szCs w:val="24"/>
+        </w:rPr>
+        <w:t xml:space="preserve"> </w:t>
       </w:r>
       <w:proofErr w:type="spellStart"/>
       <w:r>
@@ -4048,7 +5344,25 @@
                 <w:sz w:val="24"/>
                 <w:szCs w:val="24"/>
               </w:rPr>
-              <w:t xml:space="preserve"> informasi menu </w:t>
+              <w:t xml:space="preserve"> </w:t>
+            </w:r>
+            <w:proofErr w:type="spellStart"/>
+            <w:r>
+              <w:rPr>
+                <w:rFonts w:ascii="Times New Roman" w:hAnsi="Times New Roman" w:cs="Times New Roman"/>
+                <w:sz w:val="24"/>
+                <w:szCs w:val="24"/>
+              </w:rPr>
+              <w:t>informasi</w:t>
+            </w:r>
+            <w:proofErr w:type="spellEnd"/>
+            <w:r>
+              <w:rPr>
+                <w:rFonts w:ascii="Times New Roman" w:hAnsi="Times New Roman" w:cs="Times New Roman"/>
+                <w:sz w:val="24"/>
+                <w:szCs w:val="24"/>
+              </w:rPr>
+              <w:t xml:space="preserve"> menu </w:t>
             </w:r>
             <w:proofErr w:type="spellStart"/>
             <w:r>
@@ -4084,7 +5398,25 @@
                 <w:sz w:val="24"/>
                 <w:szCs w:val="24"/>
               </w:rPr>
-              <w:t xml:space="preserve"> minuman yang </w:t>
+              <w:t xml:space="preserve"> </w:t>
+            </w:r>
+            <w:proofErr w:type="spellStart"/>
+            <w:r>
+              <w:rPr>
+                <w:rFonts w:ascii="Times New Roman" w:hAnsi="Times New Roman" w:cs="Times New Roman"/>
+                <w:sz w:val="24"/>
+                <w:szCs w:val="24"/>
+              </w:rPr>
+              <w:t>minuman</w:t>
+            </w:r>
+            <w:proofErr w:type="spellEnd"/>
+            <w:r>
+              <w:rPr>
+                <w:rFonts w:ascii="Times New Roman" w:hAnsi="Times New Roman" w:cs="Times New Roman"/>
+                <w:sz w:val="24"/>
+                <w:szCs w:val="24"/>
+              </w:rPr>
+              <w:t xml:space="preserve"> yang </w:t>
             </w:r>
             <w:proofErr w:type="spellStart"/>
             <w:r>
@@ -4188,13 +5520,23 @@
                 <w:szCs w:val="24"/>
               </w:rPr>
             </w:pPr>
-            <w:r>
-              <w:rPr>
-                <w:rFonts w:ascii="Times New Roman" w:hAnsi="Times New Roman" w:cs="Times New Roman"/>
-                <w:sz w:val="24"/>
-                <w:szCs w:val="24"/>
-              </w:rPr>
-              <w:t xml:space="preserve">Dapat </w:t>
+            <w:proofErr w:type="spellStart"/>
+            <w:r>
+              <w:rPr>
+                <w:rFonts w:ascii="Times New Roman" w:hAnsi="Times New Roman" w:cs="Times New Roman"/>
+                <w:sz w:val="24"/>
+                <w:szCs w:val="24"/>
+              </w:rPr>
+              <w:t>Dapat</w:t>
+            </w:r>
+            <w:proofErr w:type="spellEnd"/>
+            <w:r>
+              <w:rPr>
+                <w:rFonts w:ascii="Times New Roman" w:hAnsi="Times New Roman" w:cs="Times New Roman"/>
+                <w:sz w:val="24"/>
+                <w:szCs w:val="24"/>
+              </w:rPr>
+              <w:t xml:space="preserve"> </w:t>
             </w:r>
             <w:proofErr w:type="spellStart"/>
             <w:r>
@@ -4212,7 +5554,25 @@
                 <w:sz w:val="24"/>
                 <w:szCs w:val="24"/>
               </w:rPr>
-              <w:t xml:space="preserve"> dengan </w:t>
+              <w:t xml:space="preserve"> </w:t>
+            </w:r>
+            <w:proofErr w:type="spellStart"/>
+            <w:r>
+              <w:rPr>
+                <w:rFonts w:ascii="Times New Roman" w:hAnsi="Times New Roman" w:cs="Times New Roman"/>
+                <w:sz w:val="24"/>
+                <w:szCs w:val="24"/>
+              </w:rPr>
+              <w:t>dengan</w:t>
+            </w:r>
+            <w:proofErr w:type="spellEnd"/>
+            <w:r>
+              <w:rPr>
+                <w:rFonts w:ascii="Times New Roman" w:hAnsi="Times New Roman" w:cs="Times New Roman"/>
+                <w:sz w:val="24"/>
+                <w:szCs w:val="24"/>
+              </w:rPr>
+              <w:t xml:space="preserve"> </w:t>
             </w:r>
             <w:proofErr w:type="spellStart"/>
             <w:r>
@@ -4253,7 +5613,25 @@
                 <w:sz w:val="24"/>
                 <w:szCs w:val="24"/>
               </w:rPr>
-              <w:t xml:space="preserve">Saya dapat </w:t>
+              <w:t xml:space="preserve">Saya </w:t>
+            </w:r>
+            <w:proofErr w:type="spellStart"/>
+            <w:r>
+              <w:rPr>
+                <w:rFonts w:ascii="Times New Roman" w:hAnsi="Times New Roman" w:cs="Times New Roman"/>
+                <w:sz w:val="24"/>
+                <w:szCs w:val="24"/>
+              </w:rPr>
+              <w:t>dapat</w:t>
+            </w:r>
+            <w:proofErr w:type="spellEnd"/>
+            <w:r>
+              <w:rPr>
+                <w:rFonts w:ascii="Times New Roman" w:hAnsi="Times New Roman" w:cs="Times New Roman"/>
+                <w:sz w:val="24"/>
+                <w:szCs w:val="24"/>
+              </w:rPr>
+              <w:t xml:space="preserve"> </w:t>
             </w:r>
             <w:proofErr w:type="spellStart"/>
             <w:r>
@@ -4289,7 +5667,25 @@
                 <w:sz w:val="24"/>
                 <w:szCs w:val="24"/>
               </w:rPr>
-              <w:t xml:space="preserve"> ketika </w:t>
+              <w:t xml:space="preserve"> </w:t>
+            </w:r>
+            <w:proofErr w:type="spellStart"/>
+            <w:r>
+              <w:rPr>
+                <w:rFonts w:ascii="Times New Roman" w:hAnsi="Times New Roman" w:cs="Times New Roman"/>
+                <w:sz w:val="24"/>
+                <w:szCs w:val="24"/>
+              </w:rPr>
+              <w:t>ketika</w:t>
+            </w:r>
+            <w:proofErr w:type="spellEnd"/>
+            <w:r>
+              <w:rPr>
+                <w:rFonts w:ascii="Times New Roman" w:hAnsi="Times New Roman" w:cs="Times New Roman"/>
+                <w:sz w:val="24"/>
+                <w:szCs w:val="24"/>
+              </w:rPr>
+              <w:t xml:space="preserve"> </w:t>
             </w:r>
             <w:proofErr w:type="spellStart"/>
             <w:r>
@@ -4325,7 +5721,25 @@
                 <w:sz w:val="24"/>
                 <w:szCs w:val="24"/>
               </w:rPr>
-              <w:t xml:space="preserve"> sudah </w:t>
+              <w:t xml:space="preserve"> </w:t>
+            </w:r>
+            <w:proofErr w:type="spellStart"/>
+            <w:r>
+              <w:rPr>
+                <w:rFonts w:ascii="Times New Roman" w:hAnsi="Times New Roman" w:cs="Times New Roman"/>
+                <w:sz w:val="24"/>
+                <w:szCs w:val="24"/>
+              </w:rPr>
+              <w:t>sudah</w:t>
+            </w:r>
+            <w:proofErr w:type="spellEnd"/>
+            <w:r>
+              <w:rPr>
+                <w:rFonts w:ascii="Times New Roman" w:hAnsi="Times New Roman" w:cs="Times New Roman"/>
+                <w:sz w:val="24"/>
+                <w:szCs w:val="24"/>
+              </w:rPr>
+              <w:t xml:space="preserve"> </w:t>
             </w:r>
             <w:proofErr w:type="spellStart"/>
             <w:r>
@@ -4343,7 +5757,43 @@
                 <w:sz w:val="24"/>
                 <w:szCs w:val="24"/>
               </w:rPr>
-              <w:t xml:space="preserve"> tapi belum </w:t>
+              <w:t xml:space="preserve"> </w:t>
+            </w:r>
+            <w:proofErr w:type="spellStart"/>
+            <w:r>
+              <w:rPr>
+                <w:rFonts w:ascii="Times New Roman" w:hAnsi="Times New Roman" w:cs="Times New Roman"/>
+                <w:sz w:val="24"/>
+                <w:szCs w:val="24"/>
+              </w:rPr>
+              <w:t>tapi</w:t>
+            </w:r>
+            <w:proofErr w:type="spellEnd"/>
+            <w:r>
+              <w:rPr>
+                <w:rFonts w:ascii="Times New Roman" w:hAnsi="Times New Roman" w:cs="Times New Roman"/>
+                <w:sz w:val="24"/>
+                <w:szCs w:val="24"/>
+              </w:rPr>
+              <w:t xml:space="preserve"> </w:t>
+            </w:r>
+            <w:proofErr w:type="spellStart"/>
+            <w:r>
+              <w:rPr>
+                <w:rFonts w:ascii="Times New Roman" w:hAnsi="Times New Roman" w:cs="Times New Roman"/>
+                <w:sz w:val="24"/>
+                <w:szCs w:val="24"/>
+              </w:rPr>
+              <w:t>belum</w:t>
+            </w:r>
+            <w:proofErr w:type="spellEnd"/>
+            <w:r>
+              <w:rPr>
+                <w:rFonts w:ascii="Times New Roman" w:hAnsi="Times New Roman" w:cs="Times New Roman"/>
+                <w:sz w:val="24"/>
+                <w:szCs w:val="24"/>
+              </w:rPr>
+              <w:t xml:space="preserve"> </w:t>
             </w:r>
             <w:proofErr w:type="spellStart"/>
             <w:r>
@@ -4475,13 +5925,23 @@
                 <w:szCs w:val="24"/>
               </w:rPr>
             </w:pPr>
-            <w:r>
-              <w:rPr>
-                <w:rFonts w:ascii="Times New Roman" w:hAnsi="Times New Roman" w:cs="Times New Roman"/>
-                <w:sz w:val="24"/>
-                <w:szCs w:val="24"/>
-              </w:rPr>
-              <w:t xml:space="preserve">Dapat </w:t>
+            <w:proofErr w:type="spellStart"/>
+            <w:r>
+              <w:rPr>
+                <w:rFonts w:ascii="Times New Roman" w:hAnsi="Times New Roman" w:cs="Times New Roman"/>
+                <w:sz w:val="24"/>
+                <w:szCs w:val="24"/>
+              </w:rPr>
+              <w:t>Dapat</w:t>
+            </w:r>
+            <w:proofErr w:type="spellEnd"/>
+            <w:r>
+              <w:rPr>
+                <w:rFonts w:ascii="Times New Roman" w:hAnsi="Times New Roman" w:cs="Times New Roman"/>
+                <w:sz w:val="24"/>
+                <w:szCs w:val="24"/>
+              </w:rPr>
+              <w:t xml:space="preserve"> </w:t>
             </w:r>
             <w:proofErr w:type="spellStart"/>
             <w:r>
@@ -4517,7 +5977,25 @@
                 <w:sz w:val="24"/>
                 <w:szCs w:val="24"/>
               </w:rPr>
-              <w:t xml:space="preserve"> ke tempat</w:t>
+              <w:t xml:space="preserve"> </w:t>
+            </w:r>
+            <w:proofErr w:type="spellStart"/>
+            <w:r>
+              <w:rPr>
+                <w:rFonts w:ascii="Times New Roman" w:hAnsi="Times New Roman" w:cs="Times New Roman"/>
+                <w:sz w:val="24"/>
+                <w:szCs w:val="24"/>
+              </w:rPr>
+              <w:t>ke</w:t>
+            </w:r>
+            <w:proofErr w:type="spellEnd"/>
+            <w:r>
+              <w:rPr>
+                <w:rFonts w:ascii="Times New Roman" w:hAnsi="Times New Roman" w:cs="Times New Roman"/>
+                <w:sz w:val="24"/>
+                <w:szCs w:val="24"/>
+              </w:rPr>
+              <w:t xml:space="preserve"> tempat</w:t>
             </w:r>
           </w:p>
         </w:tc>
@@ -4542,13 +6020,23 @@
               </w:rPr>
               <w:t xml:space="preserve">Saya </w:t>
             </w:r>
-            <w:r>
-              <w:rPr>
-                <w:rFonts w:ascii="Times New Roman" w:hAnsi="Times New Roman" w:cs="Times New Roman"/>
-                <w:sz w:val="24"/>
-                <w:szCs w:val="24"/>
-              </w:rPr>
-              <w:t xml:space="preserve">bisa </w:t>
+            <w:proofErr w:type="spellStart"/>
+            <w:r>
+              <w:rPr>
+                <w:rFonts w:ascii="Times New Roman" w:hAnsi="Times New Roman" w:cs="Times New Roman"/>
+                <w:sz w:val="24"/>
+                <w:szCs w:val="24"/>
+              </w:rPr>
+              <w:t>bisa</w:t>
+            </w:r>
+            <w:proofErr w:type="spellEnd"/>
+            <w:r>
+              <w:rPr>
+                <w:rFonts w:ascii="Times New Roman" w:hAnsi="Times New Roman" w:cs="Times New Roman"/>
+                <w:sz w:val="24"/>
+                <w:szCs w:val="24"/>
+              </w:rPr>
+              <w:t xml:space="preserve"> </w:t>
             </w:r>
             <w:proofErr w:type="spellStart"/>
             <w:r>
@@ -4584,7 +6072,25 @@
                 <w:sz w:val="24"/>
                 <w:szCs w:val="24"/>
               </w:rPr>
-              <w:t xml:space="preserve"> harus </w:t>
+              <w:t xml:space="preserve"> </w:t>
+            </w:r>
+            <w:proofErr w:type="spellStart"/>
+            <w:r>
+              <w:rPr>
+                <w:rFonts w:ascii="Times New Roman" w:hAnsi="Times New Roman" w:cs="Times New Roman"/>
+                <w:sz w:val="24"/>
+                <w:szCs w:val="24"/>
+              </w:rPr>
+              <w:t>harus</w:t>
+            </w:r>
+            <w:proofErr w:type="spellEnd"/>
+            <w:r>
+              <w:rPr>
+                <w:rFonts w:ascii="Times New Roman" w:hAnsi="Times New Roman" w:cs="Times New Roman"/>
+                <w:sz w:val="24"/>
+                <w:szCs w:val="24"/>
+              </w:rPr>
+              <w:t xml:space="preserve"> </w:t>
             </w:r>
             <w:proofErr w:type="spellStart"/>
             <w:r>
@@ -4696,21 +6202,41 @@
                 <w:szCs w:val="24"/>
               </w:rPr>
             </w:pPr>
-            <w:r>
-              <w:rPr>
-                <w:rFonts w:ascii="Times New Roman" w:hAnsi="Times New Roman" w:cs="Times New Roman"/>
-                <w:sz w:val="24"/>
-                <w:szCs w:val="24"/>
-              </w:rPr>
-              <w:t xml:space="preserve">Dapat </w:t>
-            </w:r>
-            <w:r>
-              <w:rPr>
-                <w:rFonts w:ascii="Times New Roman" w:hAnsi="Times New Roman" w:cs="Times New Roman"/>
-                <w:sz w:val="24"/>
-                <w:szCs w:val="24"/>
-              </w:rPr>
-              <w:t xml:space="preserve">melihat </w:t>
+            <w:proofErr w:type="spellStart"/>
+            <w:r>
+              <w:rPr>
+                <w:rFonts w:ascii="Times New Roman" w:hAnsi="Times New Roman" w:cs="Times New Roman"/>
+                <w:sz w:val="24"/>
+                <w:szCs w:val="24"/>
+              </w:rPr>
+              <w:t>Dapat</w:t>
+            </w:r>
+            <w:proofErr w:type="spellEnd"/>
+            <w:r>
+              <w:rPr>
+                <w:rFonts w:ascii="Times New Roman" w:hAnsi="Times New Roman" w:cs="Times New Roman"/>
+                <w:sz w:val="24"/>
+                <w:szCs w:val="24"/>
+              </w:rPr>
+              <w:t xml:space="preserve"> </w:t>
+            </w:r>
+            <w:proofErr w:type="spellStart"/>
+            <w:r>
+              <w:rPr>
+                <w:rFonts w:ascii="Times New Roman" w:hAnsi="Times New Roman" w:cs="Times New Roman"/>
+                <w:sz w:val="24"/>
+                <w:szCs w:val="24"/>
+              </w:rPr>
+              <w:t>melihat</w:t>
+            </w:r>
+            <w:proofErr w:type="spellEnd"/>
+            <w:r>
+              <w:rPr>
+                <w:rFonts w:ascii="Times New Roman" w:hAnsi="Times New Roman" w:cs="Times New Roman"/>
+                <w:sz w:val="24"/>
+                <w:szCs w:val="24"/>
+              </w:rPr>
+              <w:t xml:space="preserve"> </w:t>
             </w:r>
             <w:proofErr w:type="spellStart"/>
             <w:r>
@@ -4728,8 +6254,18 @@
                 <w:sz w:val="24"/>
                 <w:szCs w:val="24"/>
               </w:rPr>
-              <w:t xml:space="preserve"> yang masuk</w:t>
-            </w:r>
+              <w:t xml:space="preserve"> yang </w:t>
+            </w:r>
+            <w:proofErr w:type="spellStart"/>
+            <w:r>
+              <w:rPr>
+                <w:rFonts w:ascii="Times New Roman" w:hAnsi="Times New Roman" w:cs="Times New Roman"/>
+                <w:sz w:val="24"/>
+                <w:szCs w:val="24"/>
+              </w:rPr>
+              <w:t>masuk</w:t>
+            </w:r>
+            <w:proofErr w:type="spellEnd"/>
           </w:p>
         </w:tc>
         <w:tc>
@@ -4769,7 +6305,25 @@
                 <w:sz w:val="24"/>
                 <w:szCs w:val="24"/>
               </w:rPr>
-              <w:t xml:space="preserve"> informasi </w:t>
+              <w:t xml:space="preserve"> </w:t>
+            </w:r>
+            <w:proofErr w:type="spellStart"/>
+            <w:r>
+              <w:rPr>
+                <w:rFonts w:ascii="Times New Roman" w:hAnsi="Times New Roman" w:cs="Times New Roman"/>
+                <w:sz w:val="24"/>
+                <w:szCs w:val="24"/>
+              </w:rPr>
+              <w:t>informasi</w:t>
+            </w:r>
+            <w:proofErr w:type="spellEnd"/>
+            <w:r>
+              <w:rPr>
+                <w:rFonts w:ascii="Times New Roman" w:hAnsi="Times New Roman" w:cs="Times New Roman"/>
+                <w:sz w:val="24"/>
+                <w:szCs w:val="24"/>
+              </w:rPr>
+              <w:t xml:space="preserve"> </w:t>
             </w:r>
             <w:proofErr w:type="spellStart"/>
             <w:r>
@@ -4787,15 +6341,61 @@
                 <w:sz w:val="24"/>
                 <w:szCs w:val="24"/>
               </w:rPr>
-              <w:t xml:space="preserve"> yang masuk untuk</w:t>
-            </w:r>
-            <w:r>
-              <w:rPr>
-                <w:rFonts w:ascii="Times New Roman" w:hAnsi="Times New Roman" w:cs="Times New Roman"/>
-                <w:sz w:val="24"/>
-                <w:szCs w:val="24"/>
-              </w:rPr>
-              <w:t xml:space="preserve"> bisa </w:t>
+              <w:t xml:space="preserve"> yang </w:t>
+            </w:r>
+            <w:proofErr w:type="spellStart"/>
+            <w:r>
+              <w:rPr>
+                <w:rFonts w:ascii="Times New Roman" w:hAnsi="Times New Roman" w:cs="Times New Roman"/>
+                <w:sz w:val="24"/>
+                <w:szCs w:val="24"/>
+              </w:rPr>
+              <w:t>masuk</w:t>
+            </w:r>
+            <w:proofErr w:type="spellEnd"/>
+            <w:r>
+              <w:rPr>
+                <w:rFonts w:ascii="Times New Roman" w:hAnsi="Times New Roman" w:cs="Times New Roman"/>
+                <w:sz w:val="24"/>
+                <w:szCs w:val="24"/>
+              </w:rPr>
+              <w:t xml:space="preserve"> </w:t>
+            </w:r>
+            <w:proofErr w:type="spellStart"/>
+            <w:r>
+              <w:rPr>
+                <w:rFonts w:ascii="Times New Roman" w:hAnsi="Times New Roman" w:cs="Times New Roman"/>
+                <w:sz w:val="24"/>
+                <w:szCs w:val="24"/>
+              </w:rPr>
+              <w:t>untuk</w:t>
+            </w:r>
+            <w:proofErr w:type="spellEnd"/>
+            <w:r>
+              <w:rPr>
+                <w:rFonts w:ascii="Times New Roman" w:hAnsi="Times New Roman" w:cs="Times New Roman"/>
+                <w:sz w:val="24"/>
+                <w:szCs w:val="24"/>
+              </w:rPr>
+              <w:t xml:space="preserve"> </w:t>
+            </w:r>
+            <w:proofErr w:type="spellStart"/>
+            <w:r>
+              <w:rPr>
+                <w:rFonts w:ascii="Times New Roman" w:hAnsi="Times New Roman" w:cs="Times New Roman"/>
+                <w:sz w:val="24"/>
+                <w:szCs w:val="24"/>
+              </w:rPr>
+              <w:t>bisa</w:t>
+            </w:r>
+            <w:proofErr w:type="spellEnd"/>
+            <w:r>
+              <w:rPr>
+                <w:rFonts w:ascii="Times New Roman" w:hAnsi="Times New Roman" w:cs="Times New Roman"/>
+                <w:sz w:val="24"/>
+                <w:szCs w:val="24"/>
+              </w:rPr>
+              <w:t xml:space="preserve"> </w:t>
             </w:r>
             <w:proofErr w:type="spellStart"/>
             <w:r>
@@ -4831,7 +6431,25 @@
                 <w:sz w:val="24"/>
                 <w:szCs w:val="24"/>
               </w:rPr>
-              <w:t xml:space="preserve"> ke </w:t>
+              <w:t xml:space="preserve"> </w:t>
+            </w:r>
+            <w:proofErr w:type="spellStart"/>
+            <w:r>
+              <w:rPr>
+                <w:rFonts w:ascii="Times New Roman" w:hAnsi="Times New Roman" w:cs="Times New Roman"/>
+                <w:sz w:val="24"/>
+                <w:szCs w:val="24"/>
+              </w:rPr>
+              <w:t>ke</w:t>
+            </w:r>
+            <w:proofErr w:type="spellEnd"/>
+            <w:r>
+              <w:rPr>
+                <w:rFonts w:ascii="Times New Roman" w:hAnsi="Times New Roman" w:cs="Times New Roman"/>
+                <w:sz w:val="24"/>
+                <w:szCs w:val="24"/>
+              </w:rPr>
+              <w:t xml:space="preserve"> </w:t>
             </w:r>
             <w:proofErr w:type="spellStart"/>
             <w:r>
@@ -4937,21 +6555,49 @@
                 <w:szCs w:val="24"/>
               </w:rPr>
             </w:pPr>
-            <w:r>
-              <w:rPr>
-                <w:rFonts w:ascii="Times New Roman" w:hAnsi="Times New Roman" w:cs="Times New Roman"/>
-                <w:sz w:val="24"/>
-                <w:szCs w:val="24"/>
-              </w:rPr>
-              <w:t>Dapat me</w:t>
-            </w:r>
-            <w:r>
-              <w:rPr>
-                <w:rFonts w:ascii="Times New Roman" w:hAnsi="Times New Roman" w:cs="Times New Roman"/>
-                <w:sz w:val="24"/>
-                <w:szCs w:val="24"/>
-              </w:rPr>
-              <w:t xml:space="preserve">lihat </w:t>
+            <w:proofErr w:type="spellStart"/>
+            <w:r>
+              <w:rPr>
+                <w:rFonts w:ascii="Times New Roman" w:hAnsi="Times New Roman" w:cs="Times New Roman"/>
+                <w:sz w:val="24"/>
+                <w:szCs w:val="24"/>
+              </w:rPr>
+              <w:t>Dapat</w:t>
+            </w:r>
+            <w:proofErr w:type="spellEnd"/>
+            <w:r>
+              <w:rPr>
+                <w:rFonts w:ascii="Times New Roman" w:hAnsi="Times New Roman" w:cs="Times New Roman"/>
+                <w:sz w:val="24"/>
+                <w:szCs w:val="24"/>
+              </w:rPr>
+              <w:t xml:space="preserve"> </w:t>
+            </w:r>
+            <w:proofErr w:type="spellStart"/>
+            <w:r>
+              <w:rPr>
+                <w:rFonts w:ascii="Times New Roman" w:hAnsi="Times New Roman" w:cs="Times New Roman"/>
+                <w:sz w:val="24"/>
+                <w:szCs w:val="24"/>
+              </w:rPr>
+              <w:t>me</w:t>
+            </w:r>
+            <w:r>
+              <w:rPr>
+                <w:rFonts w:ascii="Times New Roman" w:hAnsi="Times New Roman" w:cs="Times New Roman"/>
+                <w:sz w:val="24"/>
+                <w:szCs w:val="24"/>
+              </w:rPr>
+              <w:t>lihat</w:t>
+            </w:r>
+            <w:proofErr w:type="spellEnd"/>
+            <w:r>
+              <w:rPr>
+                <w:rFonts w:ascii="Times New Roman" w:hAnsi="Times New Roman" w:cs="Times New Roman"/>
+                <w:sz w:val="24"/>
+                <w:szCs w:val="24"/>
+              </w:rPr>
+              <w:t xml:space="preserve"> </w:t>
             </w:r>
             <w:proofErr w:type="spellStart"/>
             <w:r>
@@ -4992,15 +6638,51 @@
                 <w:sz w:val="24"/>
                 <w:szCs w:val="24"/>
               </w:rPr>
-              <w:t>Saya d</w:t>
-            </w:r>
-            <w:r>
-              <w:rPr>
-                <w:rFonts w:ascii="Times New Roman" w:hAnsi="Times New Roman" w:cs="Times New Roman"/>
-                <w:sz w:val="24"/>
-                <w:szCs w:val="24"/>
-              </w:rPr>
-              <w:t xml:space="preserve">apat melihat </w:t>
+              <w:t xml:space="preserve">Saya </w:t>
+            </w:r>
+            <w:proofErr w:type="spellStart"/>
+            <w:r>
+              <w:rPr>
+                <w:rFonts w:ascii="Times New Roman" w:hAnsi="Times New Roman" w:cs="Times New Roman"/>
+                <w:sz w:val="24"/>
+                <w:szCs w:val="24"/>
+              </w:rPr>
+              <w:t>d</w:t>
+            </w:r>
+            <w:r>
+              <w:rPr>
+                <w:rFonts w:ascii="Times New Roman" w:hAnsi="Times New Roman" w:cs="Times New Roman"/>
+                <w:sz w:val="24"/>
+                <w:szCs w:val="24"/>
+              </w:rPr>
+              <w:t>apat</w:t>
+            </w:r>
+            <w:proofErr w:type="spellEnd"/>
+            <w:r>
+              <w:rPr>
+                <w:rFonts w:ascii="Times New Roman" w:hAnsi="Times New Roman" w:cs="Times New Roman"/>
+                <w:sz w:val="24"/>
+                <w:szCs w:val="24"/>
+              </w:rPr>
+              <w:t xml:space="preserve"> </w:t>
+            </w:r>
+            <w:proofErr w:type="spellStart"/>
+            <w:r>
+              <w:rPr>
+                <w:rFonts w:ascii="Times New Roman" w:hAnsi="Times New Roman" w:cs="Times New Roman"/>
+                <w:sz w:val="24"/>
+                <w:szCs w:val="24"/>
+              </w:rPr>
+              <w:t>melihat</w:t>
+            </w:r>
+            <w:proofErr w:type="spellEnd"/>
+            <w:r>
+              <w:rPr>
+                <w:rFonts w:ascii="Times New Roman" w:hAnsi="Times New Roman" w:cs="Times New Roman"/>
+                <w:sz w:val="24"/>
+                <w:szCs w:val="24"/>
+              </w:rPr>
+              <w:t xml:space="preserve"> </w:t>
             </w:r>
             <w:proofErr w:type="spellStart"/>
             <w:r>
@@ -5036,7 +6718,25 @@
                 <w:sz w:val="24"/>
                 <w:szCs w:val="24"/>
               </w:rPr>
-              <w:t xml:space="preserve"> pesan </w:t>
+              <w:t xml:space="preserve"> </w:t>
+            </w:r>
+            <w:proofErr w:type="spellStart"/>
+            <w:r>
+              <w:rPr>
+                <w:rFonts w:ascii="Times New Roman" w:hAnsi="Times New Roman" w:cs="Times New Roman"/>
+                <w:sz w:val="24"/>
+                <w:szCs w:val="24"/>
+              </w:rPr>
+              <w:t>pesan</w:t>
+            </w:r>
+            <w:proofErr w:type="spellEnd"/>
+            <w:r>
+              <w:rPr>
+                <w:rFonts w:ascii="Times New Roman" w:hAnsi="Times New Roman" w:cs="Times New Roman"/>
+                <w:sz w:val="24"/>
+                <w:szCs w:val="24"/>
+              </w:rPr>
+              <w:t xml:space="preserve"> </w:t>
             </w:r>
             <w:proofErr w:type="spellStart"/>
             <w:r>
@@ -5179,15 +6879,43 @@
                 <w:sz w:val="24"/>
                 <w:szCs w:val="24"/>
               </w:rPr>
-              <w:t xml:space="preserve">Saya dapat </w:t>
-            </w:r>
-            <w:r>
-              <w:rPr>
-                <w:rFonts w:ascii="Times New Roman" w:hAnsi="Times New Roman" w:cs="Times New Roman"/>
-                <w:sz w:val="24"/>
-                <w:szCs w:val="24"/>
-              </w:rPr>
-              <w:t xml:space="preserve">mencari </w:t>
+              <w:t xml:space="preserve">Saya </w:t>
+            </w:r>
+            <w:proofErr w:type="spellStart"/>
+            <w:r>
+              <w:rPr>
+                <w:rFonts w:ascii="Times New Roman" w:hAnsi="Times New Roman" w:cs="Times New Roman"/>
+                <w:sz w:val="24"/>
+                <w:szCs w:val="24"/>
+              </w:rPr>
+              <w:t>dapat</w:t>
+            </w:r>
+            <w:proofErr w:type="spellEnd"/>
+            <w:r>
+              <w:rPr>
+                <w:rFonts w:ascii="Times New Roman" w:hAnsi="Times New Roman" w:cs="Times New Roman"/>
+                <w:sz w:val="24"/>
+                <w:szCs w:val="24"/>
+              </w:rPr>
+              <w:t xml:space="preserve"> </w:t>
+            </w:r>
+            <w:proofErr w:type="spellStart"/>
+            <w:r>
+              <w:rPr>
+                <w:rFonts w:ascii="Times New Roman" w:hAnsi="Times New Roman" w:cs="Times New Roman"/>
+                <w:sz w:val="24"/>
+                <w:szCs w:val="24"/>
+              </w:rPr>
+              <w:t>mencari</w:t>
+            </w:r>
+            <w:proofErr w:type="spellEnd"/>
+            <w:r>
+              <w:rPr>
+                <w:rFonts w:ascii="Times New Roman" w:hAnsi="Times New Roman" w:cs="Times New Roman"/>
+                <w:sz w:val="24"/>
+                <w:szCs w:val="24"/>
+              </w:rPr>
+              <w:t xml:space="preserve"> </w:t>
             </w:r>
             <w:proofErr w:type="spellStart"/>
             <w:r>
@@ -5205,7 +6933,25 @@
                 <w:sz w:val="24"/>
                 <w:szCs w:val="24"/>
               </w:rPr>
-              <w:t xml:space="preserve"> dengan rating </w:t>
+              <w:t xml:space="preserve"> </w:t>
+            </w:r>
+            <w:proofErr w:type="spellStart"/>
+            <w:r>
+              <w:rPr>
+                <w:rFonts w:ascii="Times New Roman" w:hAnsi="Times New Roman" w:cs="Times New Roman"/>
+                <w:sz w:val="24"/>
+                <w:szCs w:val="24"/>
+              </w:rPr>
+              <w:t>dengan</w:t>
+            </w:r>
+            <w:proofErr w:type="spellEnd"/>
+            <w:r>
+              <w:rPr>
+                <w:rFonts w:ascii="Times New Roman" w:hAnsi="Times New Roman" w:cs="Times New Roman"/>
+                <w:sz w:val="24"/>
+                <w:szCs w:val="24"/>
+              </w:rPr>
+              <w:t xml:space="preserve"> rating </w:t>
             </w:r>
             <w:proofErr w:type="spellStart"/>
             <w:r>
@@ -5374,15 +7120,43 @@
                 <w:sz w:val="24"/>
                 <w:szCs w:val="24"/>
               </w:rPr>
-              <w:t xml:space="preserve">Saya dapat </w:t>
-            </w:r>
-            <w:r>
-              <w:rPr>
-                <w:rFonts w:ascii="Times New Roman" w:hAnsi="Times New Roman" w:cs="Times New Roman"/>
-                <w:sz w:val="24"/>
-                <w:szCs w:val="24"/>
-              </w:rPr>
-              <w:t xml:space="preserve">menambah </w:t>
+              <w:t xml:space="preserve">Saya </w:t>
+            </w:r>
+            <w:proofErr w:type="spellStart"/>
+            <w:r>
+              <w:rPr>
+                <w:rFonts w:ascii="Times New Roman" w:hAnsi="Times New Roman" w:cs="Times New Roman"/>
+                <w:sz w:val="24"/>
+                <w:szCs w:val="24"/>
+              </w:rPr>
+              <w:t>dapat</w:t>
+            </w:r>
+            <w:proofErr w:type="spellEnd"/>
+            <w:r>
+              <w:rPr>
+                <w:rFonts w:ascii="Times New Roman" w:hAnsi="Times New Roman" w:cs="Times New Roman"/>
+                <w:sz w:val="24"/>
+                <w:szCs w:val="24"/>
+              </w:rPr>
+              <w:t xml:space="preserve"> </w:t>
+            </w:r>
+            <w:proofErr w:type="spellStart"/>
+            <w:r>
+              <w:rPr>
+                <w:rFonts w:ascii="Times New Roman" w:hAnsi="Times New Roman" w:cs="Times New Roman"/>
+                <w:sz w:val="24"/>
+                <w:szCs w:val="24"/>
+              </w:rPr>
+              <w:t>menambah</w:t>
+            </w:r>
+            <w:proofErr w:type="spellEnd"/>
+            <w:r>
+              <w:rPr>
+                <w:rFonts w:ascii="Times New Roman" w:hAnsi="Times New Roman" w:cs="Times New Roman"/>
+                <w:sz w:val="24"/>
+                <w:szCs w:val="24"/>
+              </w:rPr>
+              <w:t xml:space="preserve"> </w:t>
             </w:r>
             <w:proofErr w:type="spellStart"/>
             <w:r>
@@ -5400,7 +7174,25 @@
                 <w:sz w:val="24"/>
                 <w:szCs w:val="24"/>
               </w:rPr>
-              <w:t xml:space="preserve"> yang baru </w:t>
+              <w:t xml:space="preserve"> yang </w:t>
+            </w:r>
+            <w:proofErr w:type="spellStart"/>
+            <w:r>
+              <w:rPr>
+                <w:rFonts w:ascii="Times New Roman" w:hAnsi="Times New Roman" w:cs="Times New Roman"/>
+                <w:sz w:val="24"/>
+                <w:szCs w:val="24"/>
+              </w:rPr>
+              <w:t>baru</w:t>
+            </w:r>
+            <w:proofErr w:type="spellEnd"/>
+            <w:r>
+              <w:rPr>
+                <w:rFonts w:ascii="Times New Roman" w:hAnsi="Times New Roman" w:cs="Times New Roman"/>
+                <w:sz w:val="24"/>
+                <w:szCs w:val="24"/>
+              </w:rPr>
+              <w:t xml:space="preserve"> </w:t>
             </w:r>
             <w:proofErr w:type="spellStart"/>
             <w:r>
@@ -5530,21 +7322,41 @@
                 <w:szCs w:val="24"/>
               </w:rPr>
             </w:pPr>
-            <w:r>
-              <w:rPr>
-                <w:rFonts w:ascii="Times New Roman" w:hAnsi="Times New Roman" w:cs="Times New Roman"/>
-                <w:sz w:val="24"/>
-                <w:szCs w:val="24"/>
-              </w:rPr>
-              <w:t xml:space="preserve">Dapat </w:t>
-            </w:r>
-            <w:r>
-              <w:rPr>
-                <w:rFonts w:ascii="Times New Roman" w:hAnsi="Times New Roman" w:cs="Times New Roman"/>
-                <w:sz w:val="24"/>
-                <w:szCs w:val="24"/>
-              </w:rPr>
-              <w:t xml:space="preserve">memasukkan voucher </w:t>
+            <w:proofErr w:type="spellStart"/>
+            <w:r>
+              <w:rPr>
+                <w:rFonts w:ascii="Times New Roman" w:hAnsi="Times New Roman" w:cs="Times New Roman"/>
+                <w:sz w:val="24"/>
+                <w:szCs w:val="24"/>
+              </w:rPr>
+              <w:t>Dapat</w:t>
+            </w:r>
+            <w:proofErr w:type="spellEnd"/>
+            <w:r>
+              <w:rPr>
+                <w:rFonts w:ascii="Times New Roman" w:hAnsi="Times New Roman" w:cs="Times New Roman"/>
+                <w:sz w:val="24"/>
+                <w:szCs w:val="24"/>
+              </w:rPr>
+              <w:t xml:space="preserve"> </w:t>
+            </w:r>
+            <w:proofErr w:type="spellStart"/>
+            <w:r>
+              <w:rPr>
+                <w:rFonts w:ascii="Times New Roman" w:hAnsi="Times New Roman" w:cs="Times New Roman"/>
+                <w:sz w:val="24"/>
+                <w:szCs w:val="24"/>
+              </w:rPr>
+              <w:t>memasukkan</w:t>
+            </w:r>
+            <w:proofErr w:type="spellEnd"/>
+            <w:r>
+              <w:rPr>
+                <w:rFonts w:ascii="Times New Roman" w:hAnsi="Times New Roman" w:cs="Times New Roman"/>
+                <w:sz w:val="24"/>
+                <w:szCs w:val="24"/>
+              </w:rPr>
+              <w:t xml:space="preserve"> voucher </w:t>
             </w:r>
             <w:proofErr w:type="spellStart"/>
             <w:r>
@@ -5577,7 +7389,25 @@
                 <w:sz w:val="24"/>
                 <w:szCs w:val="24"/>
               </w:rPr>
-              <w:t xml:space="preserve">Saya dapat </w:t>
+              <w:t xml:space="preserve">Saya </w:t>
+            </w:r>
+            <w:proofErr w:type="spellStart"/>
+            <w:r>
+              <w:rPr>
+                <w:rFonts w:ascii="Times New Roman" w:hAnsi="Times New Roman" w:cs="Times New Roman"/>
+                <w:sz w:val="24"/>
+                <w:szCs w:val="24"/>
+              </w:rPr>
+              <w:t>dapat</w:t>
+            </w:r>
+            <w:proofErr w:type="spellEnd"/>
+            <w:r>
+              <w:rPr>
+                <w:rFonts w:ascii="Times New Roman" w:hAnsi="Times New Roman" w:cs="Times New Roman"/>
+                <w:sz w:val="24"/>
+                <w:szCs w:val="24"/>
+              </w:rPr>
+              <w:t xml:space="preserve"> </w:t>
             </w:r>
             <w:proofErr w:type="spellStart"/>
             <w:r>
@@ -5595,7 +7425,25 @@
                 <w:sz w:val="24"/>
                 <w:szCs w:val="24"/>
               </w:rPr>
-              <w:t xml:space="preserve"> voucher kepada </w:t>
+              <w:t xml:space="preserve"> voucher </w:t>
+            </w:r>
+            <w:proofErr w:type="spellStart"/>
+            <w:r>
+              <w:rPr>
+                <w:rFonts w:ascii="Times New Roman" w:hAnsi="Times New Roman" w:cs="Times New Roman"/>
+                <w:sz w:val="24"/>
+                <w:szCs w:val="24"/>
+              </w:rPr>
+              <w:t>kepada</w:t>
+            </w:r>
+            <w:proofErr w:type="spellEnd"/>
+            <w:r>
+              <w:rPr>
+                <w:rFonts w:ascii="Times New Roman" w:hAnsi="Times New Roman" w:cs="Times New Roman"/>
+                <w:sz w:val="24"/>
+                <w:szCs w:val="24"/>
+              </w:rPr>
+              <w:t xml:space="preserve"> </w:t>
             </w:r>
             <w:proofErr w:type="spellStart"/>
             <w:r>
@@ -5717,13 +7565,41 @@
                 <w:szCs w:val="24"/>
               </w:rPr>
             </w:pPr>
-            <w:r>
-              <w:rPr>
-                <w:rFonts w:ascii="Times New Roman" w:hAnsi="Times New Roman" w:cs="Times New Roman"/>
-                <w:sz w:val="24"/>
-                <w:szCs w:val="24"/>
-              </w:rPr>
-              <w:t xml:space="preserve">Dapat melakukan </w:t>
+            <w:proofErr w:type="spellStart"/>
+            <w:r>
+              <w:rPr>
+                <w:rFonts w:ascii="Times New Roman" w:hAnsi="Times New Roman" w:cs="Times New Roman"/>
+                <w:sz w:val="24"/>
+                <w:szCs w:val="24"/>
+              </w:rPr>
+              <w:t>Dapat</w:t>
+            </w:r>
+            <w:proofErr w:type="spellEnd"/>
+            <w:r>
+              <w:rPr>
+                <w:rFonts w:ascii="Times New Roman" w:hAnsi="Times New Roman" w:cs="Times New Roman"/>
+                <w:sz w:val="24"/>
+                <w:szCs w:val="24"/>
+              </w:rPr>
+              <w:t xml:space="preserve"> </w:t>
+            </w:r>
+            <w:proofErr w:type="spellStart"/>
+            <w:r>
+              <w:rPr>
+                <w:rFonts w:ascii="Times New Roman" w:hAnsi="Times New Roman" w:cs="Times New Roman"/>
+                <w:sz w:val="24"/>
+                <w:szCs w:val="24"/>
+              </w:rPr>
+              <w:t>melakukan</w:t>
+            </w:r>
+            <w:proofErr w:type="spellEnd"/>
+            <w:r>
+              <w:rPr>
+                <w:rFonts w:ascii="Times New Roman" w:hAnsi="Times New Roman" w:cs="Times New Roman"/>
+                <w:sz w:val="24"/>
+                <w:szCs w:val="24"/>
+              </w:rPr>
+              <w:t xml:space="preserve"> </w:t>
             </w:r>
             <w:proofErr w:type="spellStart"/>
             <w:r>
@@ -5756,7 +7632,43 @@
                 <w:sz w:val="24"/>
                 <w:szCs w:val="24"/>
               </w:rPr>
-              <w:t xml:space="preserve">Saya dapat melakukan </w:t>
+              <w:t xml:space="preserve">Saya </w:t>
+            </w:r>
+            <w:proofErr w:type="spellStart"/>
+            <w:r>
+              <w:rPr>
+                <w:rFonts w:ascii="Times New Roman" w:hAnsi="Times New Roman" w:cs="Times New Roman"/>
+                <w:sz w:val="24"/>
+                <w:szCs w:val="24"/>
+              </w:rPr>
+              <w:t>dapat</w:t>
+            </w:r>
+            <w:proofErr w:type="spellEnd"/>
+            <w:r>
+              <w:rPr>
+                <w:rFonts w:ascii="Times New Roman" w:hAnsi="Times New Roman" w:cs="Times New Roman"/>
+                <w:sz w:val="24"/>
+                <w:szCs w:val="24"/>
+              </w:rPr>
+              <w:t xml:space="preserve"> </w:t>
+            </w:r>
+            <w:proofErr w:type="spellStart"/>
+            <w:r>
+              <w:rPr>
+                <w:rFonts w:ascii="Times New Roman" w:hAnsi="Times New Roman" w:cs="Times New Roman"/>
+                <w:sz w:val="24"/>
+                <w:szCs w:val="24"/>
+              </w:rPr>
+              <w:t>melakukan</w:t>
+            </w:r>
+            <w:proofErr w:type="spellEnd"/>
+            <w:r>
+              <w:rPr>
+                <w:rFonts w:ascii="Times New Roman" w:hAnsi="Times New Roman" w:cs="Times New Roman"/>
+                <w:sz w:val="24"/>
+                <w:szCs w:val="24"/>
+              </w:rPr>
+              <w:t xml:space="preserve"> </w:t>
             </w:r>
             <w:proofErr w:type="spellStart"/>
             <w:r>
@@ -5774,7 +7686,25 @@
                 <w:sz w:val="24"/>
                 <w:szCs w:val="24"/>
               </w:rPr>
-              <w:t xml:space="preserve"> menggunakan m-</w:t>
+              <w:t xml:space="preserve"> </w:t>
+            </w:r>
+            <w:proofErr w:type="spellStart"/>
+            <w:r>
+              <w:rPr>
+                <w:rFonts w:ascii="Times New Roman" w:hAnsi="Times New Roman" w:cs="Times New Roman"/>
+                <w:sz w:val="24"/>
+                <w:szCs w:val="24"/>
+              </w:rPr>
+              <w:t>menggunakan</w:t>
+            </w:r>
+            <w:proofErr w:type="spellEnd"/>
+            <w:r>
+              <w:rPr>
+                <w:rFonts w:ascii="Times New Roman" w:hAnsi="Times New Roman" w:cs="Times New Roman"/>
+                <w:sz w:val="24"/>
+                <w:szCs w:val="24"/>
+              </w:rPr>
+              <w:t xml:space="preserve"> m-</w:t>
             </w:r>
             <w:proofErr w:type="spellStart"/>
             <w:r>
@@ -5810,7 +7740,25 @@
                 <w:sz w:val="24"/>
                 <w:szCs w:val="24"/>
               </w:rPr>
-              <w:t xml:space="preserve"> harus </w:t>
+              <w:t xml:space="preserve"> </w:t>
+            </w:r>
+            <w:proofErr w:type="spellStart"/>
+            <w:r>
+              <w:rPr>
+                <w:rFonts w:ascii="Times New Roman" w:hAnsi="Times New Roman" w:cs="Times New Roman"/>
+                <w:sz w:val="24"/>
+                <w:szCs w:val="24"/>
+              </w:rPr>
+              <w:t>harus</w:t>
+            </w:r>
+            <w:proofErr w:type="spellEnd"/>
+            <w:r>
+              <w:rPr>
+                <w:rFonts w:ascii="Times New Roman" w:hAnsi="Times New Roman" w:cs="Times New Roman"/>
+                <w:sz w:val="24"/>
+                <w:szCs w:val="24"/>
+              </w:rPr>
+              <w:t xml:space="preserve"> </w:t>
             </w:r>
             <w:proofErr w:type="spellStart"/>
             <w:r>
@@ -5963,7 +7911,43 @@
                 <w:sz w:val="24"/>
                 <w:szCs w:val="24"/>
               </w:rPr>
-              <w:t xml:space="preserve">Saya dapat login untuk melihat </w:t>
+              <w:t xml:space="preserve">Saya dapat login </w:t>
+            </w:r>
+            <w:proofErr w:type="spellStart"/>
+            <w:r>
+              <w:rPr>
+                <w:rFonts w:ascii="Times New Roman" w:hAnsi="Times New Roman" w:cs="Times New Roman"/>
+                <w:sz w:val="24"/>
+                <w:szCs w:val="24"/>
+              </w:rPr>
+              <w:t>untuk</w:t>
+            </w:r>
+            <w:proofErr w:type="spellEnd"/>
+            <w:r>
+              <w:rPr>
+                <w:rFonts w:ascii="Times New Roman" w:hAnsi="Times New Roman" w:cs="Times New Roman"/>
+                <w:sz w:val="24"/>
+                <w:szCs w:val="24"/>
+              </w:rPr>
+              <w:t xml:space="preserve"> </w:t>
+            </w:r>
+            <w:proofErr w:type="spellStart"/>
+            <w:r>
+              <w:rPr>
+                <w:rFonts w:ascii="Times New Roman" w:hAnsi="Times New Roman" w:cs="Times New Roman"/>
+                <w:sz w:val="24"/>
+                <w:szCs w:val="24"/>
+              </w:rPr>
+              <w:t>melihat</w:t>
+            </w:r>
+            <w:proofErr w:type="spellEnd"/>
+            <w:r>
+              <w:rPr>
+                <w:rFonts w:ascii="Times New Roman" w:hAnsi="Times New Roman" w:cs="Times New Roman"/>
+                <w:sz w:val="24"/>
+                <w:szCs w:val="24"/>
+              </w:rPr>
+              <w:t xml:space="preserve"> </w:t>
             </w:r>
             <w:proofErr w:type="spellStart"/>
             <w:r>
@@ -6105,13 +8089,23 @@
                 <w:szCs w:val="24"/>
               </w:rPr>
             </w:pPr>
-            <w:r>
-              <w:rPr>
-                <w:rFonts w:ascii="Times New Roman" w:hAnsi="Times New Roman" w:cs="Times New Roman"/>
-                <w:sz w:val="24"/>
-                <w:szCs w:val="24"/>
-              </w:rPr>
-              <w:t xml:space="preserve">Dapat </w:t>
+            <w:proofErr w:type="spellStart"/>
+            <w:r>
+              <w:rPr>
+                <w:rFonts w:ascii="Times New Roman" w:hAnsi="Times New Roman" w:cs="Times New Roman"/>
+                <w:sz w:val="24"/>
+                <w:szCs w:val="24"/>
+              </w:rPr>
+              <w:t>Dapat</w:t>
+            </w:r>
+            <w:proofErr w:type="spellEnd"/>
+            <w:r>
+              <w:rPr>
+                <w:rFonts w:ascii="Times New Roman" w:hAnsi="Times New Roman" w:cs="Times New Roman"/>
+                <w:sz w:val="24"/>
+                <w:szCs w:val="24"/>
+              </w:rPr>
+              <w:t xml:space="preserve"> </w:t>
             </w:r>
             <w:proofErr w:type="spellStart"/>
             <w:r>
@@ -6198,7 +8192,25 @@
                 <w:sz w:val="24"/>
                 <w:szCs w:val="24"/>
               </w:rPr>
-              <w:t xml:space="preserve">Saya dapat delivery </w:t>
+              <w:t xml:space="preserve">Saya </w:t>
+            </w:r>
+            <w:proofErr w:type="spellStart"/>
+            <w:r>
+              <w:rPr>
+                <w:rFonts w:ascii="Times New Roman" w:hAnsi="Times New Roman" w:cs="Times New Roman"/>
+                <w:sz w:val="24"/>
+                <w:szCs w:val="24"/>
+              </w:rPr>
+              <w:t>dapat</w:t>
+            </w:r>
+            <w:proofErr w:type="spellEnd"/>
+            <w:r>
+              <w:rPr>
+                <w:rFonts w:ascii="Times New Roman" w:hAnsi="Times New Roman" w:cs="Times New Roman"/>
+                <w:sz w:val="24"/>
+                <w:szCs w:val="24"/>
+              </w:rPr>
+              <w:t xml:space="preserve"> delivery </w:t>
             </w:r>
             <w:proofErr w:type="spellStart"/>
             <w:r>
@@ -6340,13 +8352,41 @@
                 <w:szCs w:val="24"/>
               </w:rPr>
             </w:pPr>
-            <w:r>
-              <w:rPr>
-                <w:rFonts w:ascii="Times New Roman" w:hAnsi="Times New Roman" w:cs="Times New Roman"/>
-                <w:sz w:val="24"/>
-                <w:szCs w:val="24"/>
-              </w:rPr>
-              <w:t xml:space="preserve">Dapat menambahkan </w:t>
+            <w:proofErr w:type="spellStart"/>
+            <w:r>
+              <w:rPr>
+                <w:rFonts w:ascii="Times New Roman" w:hAnsi="Times New Roman" w:cs="Times New Roman"/>
+                <w:sz w:val="24"/>
+                <w:szCs w:val="24"/>
+              </w:rPr>
+              <w:t>Dapat</w:t>
+            </w:r>
+            <w:proofErr w:type="spellEnd"/>
+            <w:r>
+              <w:rPr>
+                <w:rFonts w:ascii="Times New Roman" w:hAnsi="Times New Roman" w:cs="Times New Roman"/>
+                <w:sz w:val="24"/>
+                <w:szCs w:val="24"/>
+              </w:rPr>
+              <w:t xml:space="preserve"> </w:t>
+            </w:r>
+            <w:proofErr w:type="spellStart"/>
+            <w:r>
+              <w:rPr>
+                <w:rFonts w:ascii="Times New Roman" w:hAnsi="Times New Roman" w:cs="Times New Roman"/>
+                <w:sz w:val="24"/>
+                <w:szCs w:val="24"/>
+              </w:rPr>
+              <w:t>menambahkan</w:t>
+            </w:r>
+            <w:proofErr w:type="spellEnd"/>
+            <w:r>
+              <w:rPr>
+                <w:rFonts w:ascii="Times New Roman" w:hAnsi="Times New Roman" w:cs="Times New Roman"/>
+                <w:sz w:val="24"/>
+                <w:szCs w:val="24"/>
+              </w:rPr>
+              <w:t xml:space="preserve"> </w:t>
             </w:r>
             <w:proofErr w:type="spellStart"/>
             <w:r>
@@ -6387,7 +8427,43 @@
                 <w:sz w:val="24"/>
                 <w:szCs w:val="24"/>
               </w:rPr>
-              <w:t xml:space="preserve">Saya dapat menambahkan </w:t>
+              <w:t xml:space="preserve">Saya </w:t>
+            </w:r>
+            <w:proofErr w:type="spellStart"/>
+            <w:r>
+              <w:rPr>
+                <w:rFonts w:ascii="Times New Roman" w:hAnsi="Times New Roman" w:cs="Times New Roman"/>
+                <w:sz w:val="24"/>
+                <w:szCs w:val="24"/>
+              </w:rPr>
+              <w:t>dapat</w:t>
+            </w:r>
+            <w:proofErr w:type="spellEnd"/>
+            <w:r>
+              <w:rPr>
+                <w:rFonts w:ascii="Times New Roman" w:hAnsi="Times New Roman" w:cs="Times New Roman"/>
+                <w:sz w:val="24"/>
+                <w:szCs w:val="24"/>
+              </w:rPr>
+              <w:t xml:space="preserve"> </w:t>
+            </w:r>
+            <w:proofErr w:type="spellStart"/>
+            <w:r>
+              <w:rPr>
+                <w:rFonts w:ascii="Times New Roman" w:hAnsi="Times New Roman" w:cs="Times New Roman"/>
+                <w:sz w:val="24"/>
+                <w:szCs w:val="24"/>
+              </w:rPr>
+              <w:t>menambahkan</w:t>
+            </w:r>
+            <w:proofErr w:type="spellEnd"/>
+            <w:r>
+              <w:rPr>
+                <w:rFonts w:ascii="Times New Roman" w:hAnsi="Times New Roman" w:cs="Times New Roman"/>
+                <w:sz w:val="24"/>
+                <w:szCs w:val="24"/>
+              </w:rPr>
+              <w:t xml:space="preserve"> </w:t>
             </w:r>
             <w:proofErr w:type="spellStart"/>
             <w:r>
@@ -6405,7 +8481,25 @@
                 <w:sz w:val="24"/>
                 <w:szCs w:val="24"/>
               </w:rPr>
-              <w:t xml:space="preserve"> ke </w:t>
+              <w:t xml:space="preserve"> </w:t>
+            </w:r>
+            <w:proofErr w:type="spellStart"/>
+            <w:r>
+              <w:rPr>
+                <w:rFonts w:ascii="Times New Roman" w:hAnsi="Times New Roman" w:cs="Times New Roman"/>
+                <w:sz w:val="24"/>
+                <w:szCs w:val="24"/>
+              </w:rPr>
+              <w:t>ke</w:t>
+            </w:r>
+            <w:proofErr w:type="spellEnd"/>
+            <w:r>
+              <w:rPr>
+                <w:rFonts w:ascii="Times New Roman" w:hAnsi="Times New Roman" w:cs="Times New Roman"/>
+                <w:sz w:val="24"/>
+                <w:szCs w:val="24"/>
+              </w:rPr>
+              <w:t xml:space="preserve"> </w:t>
             </w:r>
             <w:proofErr w:type="spellStart"/>
             <w:r>

</xml_diff>